<commit_message>
ALTERED the database size;
</commit_message>
<xml_diff>
--- a/StudentResultProcessingSystem/Documentation/Student Result Processing System Documentation.docx
+++ b/StudentResultProcessingSystem/Documentation/Student Result Processing System Documentation.docx
@@ -13469,15 +13469,6 @@
     </w:p>
     <w:p>
       <w:pPr>
-        <w:spacing w:line="360" w:lineRule="auto"/>
-        <w:rPr>
-          <w:rFonts w:ascii="Times New Roman" w:eastAsia="Times New Roman" w:hAnsi="Times New Roman" w:cs="Times New Roman"/>
-          <w:color w:val="000000" w:themeColor="text1"/>
-        </w:rPr>
-      </w:pPr>
-    </w:p>
-    <w:p>
-      <w:pPr>
         <w:pStyle w:val="NormalWeb"/>
         <w:numPr>
           <w:ilvl w:val="2"/>
@@ -13501,6 +13492,7 @@
           <w:sz w:val="32"/>
           <w:szCs w:val="32"/>
         </w:rPr>
+        <w:lastRenderedPageBreak/>
         <w:t xml:space="preserve">System </w:t>
       </w:r>
       <w:r>
@@ -15332,6 +15324,7 @@
           <w:sz w:val="28"/>
           <w:szCs w:val="28"/>
         </w:rPr>
+        <w:lastRenderedPageBreak/>
         <w:t>External Interface</w:t>
       </w:r>
     </w:p>
@@ -16053,6 +16046,7 @@
           <w:sz w:val="32"/>
           <w:szCs w:val="32"/>
         </w:rPr>
+        <w:lastRenderedPageBreak/>
         <w:t>Data Flow Diagram</w:t>
       </w:r>
     </w:p>
@@ -16539,6 +16533,7 @@
           <w:noProof/>
           <w:u w:val="single"/>
         </w:rPr>
+        <w:lastRenderedPageBreak/>
         <mc:AlternateContent>
           <mc:Choice Requires="wps">
             <w:drawing>
@@ -17078,7 +17073,20 @@
         <w:pStyle w:val="NormalWeb"/>
         <w:shd w:val="clear" w:color="auto" w:fill="FFFFFF"/>
         <w:spacing w:before="0" w:beforeAutospacing="0"/>
-        <w:jc w:val="both"/>
+        <w:jc w:val="right"/>
+        <w:rPr>
+          <w:b/>
+          <w:bCs/>
+          <w:u w:val="single"/>
+        </w:rPr>
+      </w:pPr>
+    </w:p>
+    <w:p>
+      <w:pPr>
+        <w:pStyle w:val="NormalWeb"/>
+        <w:shd w:val="clear" w:color="auto" w:fill="FFFFFF"/>
+        <w:spacing w:before="0" w:beforeAutospacing="0"/>
+        <w:jc w:val="right"/>
         <w:rPr>
           <w:b/>
           <w:bCs/>
@@ -20761,12 +20769,12 @@
         <w:tblLook w:val="04A0" w:firstRow="1" w:lastRow="0" w:firstColumn="1" w:lastColumn="0" w:noHBand="0" w:noVBand="1"/>
       </w:tblPr>
       <w:tblGrid>
-        <w:gridCol w:w="1581"/>
-        <w:gridCol w:w="1623"/>
-        <w:gridCol w:w="1596"/>
-        <w:gridCol w:w="1578"/>
-        <w:gridCol w:w="1623"/>
-        <w:gridCol w:w="1638"/>
+        <w:gridCol w:w="1556"/>
+        <w:gridCol w:w="1650"/>
+        <w:gridCol w:w="1637"/>
+        <w:gridCol w:w="1553"/>
+        <w:gridCol w:w="1612"/>
+        <w:gridCol w:w="1631"/>
       </w:tblGrid>
       <w:tr>
         <w:trPr>
@@ -21068,7 +21076,10 @@
               <w:cnfStyle w:val="000000000000" w:firstRow="0" w:lastRow="0" w:firstColumn="0" w:lastColumn="0" w:oddVBand="0" w:evenVBand="0" w:oddHBand="0" w:evenHBand="0" w:firstRowFirstColumn="0" w:firstRowLastColumn="0" w:lastRowFirstColumn="0" w:lastRowLastColumn="0"/>
             </w:pPr>
             <w:r>
-              <w:t>64</w:t>
+              <w:t>1</w:t>
+            </w:r>
+            <w:r>
+              <w:t>5</w:t>
             </w:r>
           </w:p>
         </w:tc>
@@ -21183,7 +21194,10 @@
               <w:cnfStyle w:val="000000000000" w:firstRow="0" w:lastRow="0" w:firstColumn="0" w:lastColumn="0" w:oddVBand="0" w:evenVBand="0" w:oddHBand="0" w:evenHBand="0" w:firstRowFirstColumn="0" w:firstRowLastColumn="0" w:lastRowFirstColumn="0" w:lastRowLastColumn="0"/>
             </w:pPr>
             <w:r>
-              <w:t>64</w:t>
+              <w:t>1</w:t>
+            </w:r>
+            <w:r>
+              <w:t>5</w:t>
             </w:r>
           </w:p>
         </w:tc>
@@ -21413,7 +21427,7 @@
               <w:cnfStyle w:val="000000000000" w:firstRow="0" w:lastRow="0" w:firstColumn="0" w:lastColumn="0" w:oddVBand="0" w:evenVBand="0" w:oddHBand="0" w:evenHBand="0" w:firstRowFirstColumn="0" w:firstRowLastColumn="0" w:lastRowFirstColumn="0" w:lastRowLastColumn="0"/>
             </w:pPr>
             <w:r>
-              <w:t>225</w:t>
+              <w:t>25</w:t>
             </w:r>
           </w:p>
         </w:tc>
@@ -21528,7 +21542,7 @@
               <w:cnfStyle w:val="000000000000" w:firstRow="0" w:lastRow="0" w:firstColumn="0" w:lastColumn="0" w:oddVBand="0" w:evenVBand="0" w:oddHBand="0" w:evenHBand="0" w:firstRowFirstColumn="0" w:firstRowLastColumn="0" w:lastRowFirstColumn="0" w:lastRowLastColumn="0"/>
             </w:pPr>
             <w:r>
-              <w:t>64</w:t>
+              <w:t>25</w:t>
             </w:r>
           </w:p>
         </w:tc>
@@ -21563,6 +21577,116 @@
             </w:pPr>
             <w:r>
               <w:t>Password</w:t>
+            </w:r>
+          </w:p>
+        </w:tc>
+      </w:tr>
+      <w:tr>
+        <w:trPr>
+          <w:trHeight w:val="567"/>
+        </w:trPr>
+        <w:tc>
+          <w:tcPr>
+            <w:cnfStyle w:val="001000000000" w:firstRow="0" w:lastRow="0" w:firstColumn="1" w:lastColumn="0" w:oddVBand="0" w:evenVBand="0" w:oddHBand="0" w:evenHBand="0" w:firstRowFirstColumn="0" w:firstRowLastColumn="0" w:lastRowFirstColumn="0" w:lastRowLastColumn="0"/>
+            <w:tcW w:w="1661" w:type="dxa"/>
+            <w:vAlign w:val="center"/>
+          </w:tcPr>
+          <w:p>
+            <w:pPr>
+              <w:pStyle w:val="NormalWeb"/>
+              <w:spacing w:before="0" w:beforeAutospacing="0"/>
+              <w:jc w:val="center"/>
+            </w:pPr>
+            <w:r>
+              <w:t>7</w:t>
+            </w:r>
+          </w:p>
+        </w:tc>
+        <w:tc>
+          <w:tcPr>
+            <w:tcW w:w="1661" w:type="dxa"/>
+            <w:vAlign w:val="center"/>
+          </w:tcPr>
+          <w:p>
+            <w:pPr>
+              <w:pStyle w:val="NormalWeb"/>
+              <w:spacing w:before="0" w:beforeAutospacing="0"/>
+              <w:jc w:val="center"/>
+              <w:cnfStyle w:val="000000000000" w:firstRow="0" w:lastRow="0" w:firstColumn="0" w:lastColumn="0" w:oddVBand="0" w:evenVBand="0" w:oddHBand="0" w:evenHBand="0" w:firstRowFirstColumn="0" w:firstRowLastColumn="0" w:lastRowFirstColumn="0" w:lastRowLastColumn="0"/>
+            </w:pPr>
+            <w:r>
+              <w:t>p</w:t>
+            </w:r>
+            <w:r>
+              <w:t>rofile_image</w:t>
+            </w:r>
+          </w:p>
+        </w:tc>
+        <w:tc>
+          <w:tcPr>
+            <w:tcW w:w="1661" w:type="dxa"/>
+            <w:vAlign w:val="center"/>
+          </w:tcPr>
+          <w:p>
+            <w:pPr>
+              <w:pStyle w:val="NormalWeb"/>
+              <w:spacing w:before="0" w:beforeAutospacing="0"/>
+              <w:jc w:val="center"/>
+              <w:cnfStyle w:val="000000000000" w:firstRow="0" w:lastRow="0" w:firstColumn="0" w:lastColumn="0" w:oddVBand="0" w:evenVBand="0" w:oddHBand="0" w:evenHBand="0" w:firstRowFirstColumn="0" w:firstRowLastColumn="0" w:lastRowFirstColumn="0" w:lastRowLastColumn="0"/>
+            </w:pPr>
+            <w:r>
+              <w:t>M</w:t>
+            </w:r>
+            <w:r>
+              <w:t>ediumblob</w:t>
+            </w:r>
+          </w:p>
+        </w:tc>
+        <w:tc>
+          <w:tcPr>
+            <w:tcW w:w="1661" w:type="dxa"/>
+            <w:vAlign w:val="center"/>
+          </w:tcPr>
+          <w:p>
+            <w:pPr>
+              <w:pStyle w:val="NormalWeb"/>
+              <w:spacing w:before="0" w:beforeAutospacing="0"/>
+              <w:jc w:val="center"/>
+              <w:cnfStyle w:val="000000000000" w:firstRow="0" w:lastRow="0" w:firstColumn="0" w:lastColumn="0" w:oddVBand="0" w:evenVBand="0" w:oddHBand="0" w:evenHBand="0" w:firstRowFirstColumn="0" w:firstRowLastColumn="0" w:lastRowFirstColumn="0" w:lastRowLastColumn="0"/>
+            </w:pPr>
+          </w:p>
+        </w:tc>
+        <w:tc>
+          <w:tcPr>
+            <w:tcW w:w="1661" w:type="dxa"/>
+            <w:vAlign w:val="center"/>
+          </w:tcPr>
+          <w:p>
+            <w:pPr>
+              <w:pStyle w:val="NormalWeb"/>
+              <w:spacing w:before="0" w:beforeAutospacing="0"/>
+              <w:jc w:val="center"/>
+              <w:cnfStyle w:val="000000000000" w:firstRow="0" w:lastRow="0" w:firstColumn="0" w:lastColumn="0" w:oddVBand="0" w:evenVBand="0" w:oddHBand="0" w:evenHBand="0" w:firstRowFirstColumn="0" w:firstRowLastColumn="0" w:lastRowFirstColumn="0" w:lastRowLastColumn="0"/>
+            </w:pPr>
+            <w:r>
+              <w:t>Null</w:t>
+            </w:r>
+          </w:p>
+        </w:tc>
+        <w:tc>
+          <w:tcPr>
+            <w:tcW w:w="1661" w:type="dxa"/>
+            <w:vAlign w:val="center"/>
+          </w:tcPr>
+          <w:p>
+            <w:pPr>
+              <w:pStyle w:val="NormalWeb"/>
+              <w:spacing w:before="0" w:beforeAutospacing="0"/>
+              <w:jc w:val="center"/>
+              <w:cnfStyle w:val="000000000000" w:firstRow="0" w:lastRow="0" w:firstColumn="0" w:lastColumn="0" w:oddVBand="0" w:evenVBand="0" w:oddHBand="0" w:evenHBand="0" w:firstRowFirstColumn="0" w:firstRowLastColumn="0" w:lastRowFirstColumn="0" w:lastRowLastColumn="0"/>
+            </w:pPr>
+            <w:r>
+              <w:t>Profile Image</w:t>
             </w:r>
           </w:p>
         </w:tc>
@@ -21720,7 +21844,7 @@
         <w:tc>
           <w:tcPr>
             <w:cnfStyle w:val="001000000000" w:firstRow="0" w:lastRow="0" w:firstColumn="1" w:lastColumn="0" w:oddVBand="0" w:evenVBand="0" w:oddHBand="0" w:evenHBand="0" w:firstRowFirstColumn="0" w:firstRowLastColumn="0" w:lastRowFirstColumn="0" w:lastRowLastColumn="0"/>
-            <w:tcW w:w="1641" w:type="dxa"/>
+            <w:tcW w:w="1580" w:type="dxa"/>
             <w:vAlign w:val="center"/>
           </w:tcPr>
           <w:p>
@@ -21736,7 +21860,7 @@
         </w:tc>
         <w:tc>
           <w:tcPr>
-            <w:tcW w:w="1643" w:type="dxa"/>
+            <w:tcW w:w="1637" w:type="dxa"/>
             <w:vAlign w:val="center"/>
           </w:tcPr>
           <w:p>
@@ -21753,7 +21877,7 @@
         </w:tc>
         <w:tc>
           <w:tcPr>
-            <w:tcW w:w="1642" w:type="dxa"/>
+            <w:tcW w:w="1602" w:type="dxa"/>
             <w:vAlign w:val="center"/>
           </w:tcPr>
           <w:p>
@@ -21770,7 +21894,7 @@
         </w:tc>
         <w:tc>
           <w:tcPr>
-            <w:tcW w:w="1642" w:type="dxa"/>
+            <w:tcW w:w="1579" w:type="dxa"/>
             <w:vAlign w:val="center"/>
           </w:tcPr>
           <w:p>
@@ -21787,7 +21911,7 @@
         </w:tc>
         <w:tc>
           <w:tcPr>
-            <w:tcW w:w="1643" w:type="dxa"/>
+            <w:tcW w:w="1615" w:type="dxa"/>
             <w:vAlign w:val="center"/>
           </w:tcPr>
           <w:p>
@@ -21804,7 +21928,7 @@
         </w:tc>
         <w:tc>
           <w:tcPr>
-            <w:tcW w:w="1643" w:type="dxa"/>
+            <w:tcW w:w="1626" w:type="dxa"/>
             <w:vAlign w:val="center"/>
           </w:tcPr>
           <w:p>
@@ -21827,7 +21951,7 @@
         <w:tc>
           <w:tcPr>
             <w:cnfStyle w:val="001000000000" w:firstRow="0" w:lastRow="0" w:firstColumn="1" w:lastColumn="0" w:oddVBand="0" w:evenVBand="0" w:oddHBand="0" w:evenHBand="0" w:firstRowFirstColumn="0" w:firstRowLastColumn="0" w:lastRowFirstColumn="0" w:lastRowLastColumn="0"/>
-            <w:tcW w:w="1641" w:type="dxa"/>
+            <w:tcW w:w="1580" w:type="dxa"/>
             <w:vAlign w:val="center"/>
           </w:tcPr>
           <w:p>
@@ -21851,7 +21975,7 @@
         </w:tc>
         <w:tc>
           <w:tcPr>
-            <w:tcW w:w="1643" w:type="dxa"/>
+            <w:tcW w:w="1637" w:type="dxa"/>
             <w:vAlign w:val="center"/>
           </w:tcPr>
           <w:p>
@@ -21868,7 +21992,7 @@
         </w:tc>
         <w:tc>
           <w:tcPr>
-            <w:tcW w:w="1642" w:type="dxa"/>
+            <w:tcW w:w="1602" w:type="dxa"/>
             <w:vAlign w:val="center"/>
           </w:tcPr>
           <w:p>
@@ -21885,7 +22009,7 @@
         </w:tc>
         <w:tc>
           <w:tcPr>
-            <w:tcW w:w="1642" w:type="dxa"/>
+            <w:tcW w:w="1579" w:type="dxa"/>
             <w:vAlign w:val="center"/>
           </w:tcPr>
           <w:p>
@@ -21902,7 +22026,7 @@
         </w:tc>
         <w:tc>
           <w:tcPr>
-            <w:tcW w:w="1643" w:type="dxa"/>
+            <w:tcW w:w="1615" w:type="dxa"/>
             <w:vAlign w:val="center"/>
           </w:tcPr>
           <w:p>
@@ -21919,7 +22043,7 @@
         </w:tc>
         <w:tc>
           <w:tcPr>
-            <w:tcW w:w="1643" w:type="dxa"/>
+            <w:tcW w:w="1626" w:type="dxa"/>
             <w:vAlign w:val="center"/>
           </w:tcPr>
           <w:p>
@@ -21942,7 +22066,7 @@
         <w:tc>
           <w:tcPr>
             <w:cnfStyle w:val="001000000000" w:firstRow="0" w:lastRow="0" w:firstColumn="1" w:lastColumn="0" w:oddVBand="0" w:evenVBand="0" w:oddHBand="0" w:evenHBand="0" w:firstRowFirstColumn="0" w:firstRowLastColumn="0" w:lastRowFirstColumn="0" w:lastRowLastColumn="0"/>
-            <w:tcW w:w="1641" w:type="dxa"/>
+            <w:tcW w:w="1580" w:type="dxa"/>
             <w:vAlign w:val="center"/>
           </w:tcPr>
           <w:p>
@@ -21966,7 +22090,7 @@
         </w:tc>
         <w:tc>
           <w:tcPr>
-            <w:tcW w:w="1643" w:type="dxa"/>
+            <w:tcW w:w="1637" w:type="dxa"/>
             <w:vAlign w:val="center"/>
           </w:tcPr>
           <w:p>
@@ -21983,7 +22107,7 @@
         </w:tc>
         <w:tc>
           <w:tcPr>
-            <w:tcW w:w="1642" w:type="dxa"/>
+            <w:tcW w:w="1602" w:type="dxa"/>
             <w:vAlign w:val="center"/>
           </w:tcPr>
           <w:p>
@@ -22000,7 +22124,7 @@
         </w:tc>
         <w:tc>
           <w:tcPr>
-            <w:tcW w:w="1642" w:type="dxa"/>
+            <w:tcW w:w="1579" w:type="dxa"/>
             <w:vAlign w:val="center"/>
           </w:tcPr>
           <w:p>
@@ -22011,13 +22135,13 @@
               <w:cnfStyle w:val="000000000000" w:firstRow="0" w:lastRow="0" w:firstColumn="0" w:lastColumn="0" w:oddVBand="0" w:evenVBand="0" w:oddHBand="0" w:evenHBand="0" w:firstRowFirstColumn="0" w:firstRowLastColumn="0" w:lastRowFirstColumn="0" w:lastRowLastColumn="0"/>
             </w:pPr>
             <w:r>
-              <w:t>64</w:t>
-            </w:r>
-          </w:p>
-        </w:tc>
-        <w:tc>
-          <w:tcPr>
-            <w:tcW w:w="1643" w:type="dxa"/>
+              <w:t>15</w:t>
+            </w:r>
+          </w:p>
+        </w:tc>
+        <w:tc>
+          <w:tcPr>
+            <w:tcW w:w="1615" w:type="dxa"/>
             <w:vAlign w:val="center"/>
           </w:tcPr>
           <w:p>
@@ -22034,7 +22158,7 @@
         </w:tc>
         <w:tc>
           <w:tcPr>
-            <w:tcW w:w="1643" w:type="dxa"/>
+            <w:tcW w:w="1626" w:type="dxa"/>
             <w:vAlign w:val="center"/>
           </w:tcPr>
           <w:p>
@@ -22057,7 +22181,7 @@
         <w:tc>
           <w:tcPr>
             <w:cnfStyle w:val="001000000000" w:firstRow="0" w:lastRow="0" w:firstColumn="1" w:lastColumn="0" w:oddVBand="0" w:evenVBand="0" w:oddHBand="0" w:evenHBand="0" w:firstRowFirstColumn="0" w:firstRowLastColumn="0" w:lastRowFirstColumn="0" w:lastRowLastColumn="0"/>
-            <w:tcW w:w="1641" w:type="dxa"/>
+            <w:tcW w:w="1580" w:type="dxa"/>
             <w:vAlign w:val="center"/>
           </w:tcPr>
           <w:p>
@@ -22081,7 +22205,7 @@
         </w:tc>
         <w:tc>
           <w:tcPr>
-            <w:tcW w:w="1643" w:type="dxa"/>
+            <w:tcW w:w="1637" w:type="dxa"/>
             <w:vAlign w:val="center"/>
           </w:tcPr>
           <w:p>
@@ -22098,7 +22222,7 @@
         </w:tc>
         <w:tc>
           <w:tcPr>
-            <w:tcW w:w="1642" w:type="dxa"/>
+            <w:tcW w:w="1602" w:type="dxa"/>
             <w:vAlign w:val="center"/>
           </w:tcPr>
           <w:p>
@@ -22115,7 +22239,7 @@
         </w:tc>
         <w:tc>
           <w:tcPr>
-            <w:tcW w:w="1642" w:type="dxa"/>
+            <w:tcW w:w="1579" w:type="dxa"/>
             <w:vAlign w:val="center"/>
           </w:tcPr>
           <w:p>
@@ -22126,13 +22250,13 @@
               <w:cnfStyle w:val="000000000000" w:firstRow="0" w:lastRow="0" w:firstColumn="0" w:lastColumn="0" w:oddVBand="0" w:evenVBand="0" w:oddHBand="0" w:evenHBand="0" w:firstRowFirstColumn="0" w:firstRowLastColumn="0" w:lastRowFirstColumn="0" w:lastRowLastColumn="0"/>
             </w:pPr>
             <w:r>
-              <w:t>64</w:t>
-            </w:r>
-          </w:p>
-        </w:tc>
-        <w:tc>
-          <w:tcPr>
-            <w:tcW w:w="1643" w:type="dxa"/>
+              <w:t>15</w:t>
+            </w:r>
+          </w:p>
+        </w:tc>
+        <w:tc>
+          <w:tcPr>
+            <w:tcW w:w="1615" w:type="dxa"/>
             <w:vAlign w:val="center"/>
           </w:tcPr>
           <w:p>
@@ -22149,7 +22273,7 @@
         </w:tc>
         <w:tc>
           <w:tcPr>
-            <w:tcW w:w="1643" w:type="dxa"/>
+            <w:tcW w:w="1626" w:type="dxa"/>
             <w:vAlign w:val="center"/>
           </w:tcPr>
           <w:p>
@@ -22172,7 +22296,7 @@
         <w:tc>
           <w:tcPr>
             <w:cnfStyle w:val="001000000000" w:firstRow="0" w:lastRow="0" w:firstColumn="1" w:lastColumn="0" w:oddVBand="0" w:evenVBand="0" w:oddHBand="0" w:evenHBand="0" w:firstRowFirstColumn="0" w:firstRowLastColumn="0" w:lastRowFirstColumn="0" w:lastRowLastColumn="0"/>
-            <w:tcW w:w="1641" w:type="dxa"/>
+            <w:tcW w:w="1580" w:type="dxa"/>
             <w:vAlign w:val="center"/>
           </w:tcPr>
           <w:p>
@@ -22196,7 +22320,7 @@
         </w:tc>
         <w:tc>
           <w:tcPr>
-            <w:tcW w:w="1643" w:type="dxa"/>
+            <w:tcW w:w="1637" w:type="dxa"/>
             <w:vAlign w:val="center"/>
           </w:tcPr>
           <w:p>
@@ -22213,7 +22337,7 @@
         </w:tc>
         <w:tc>
           <w:tcPr>
-            <w:tcW w:w="1642" w:type="dxa"/>
+            <w:tcW w:w="1602" w:type="dxa"/>
             <w:vAlign w:val="center"/>
           </w:tcPr>
           <w:p>
@@ -22230,7 +22354,7 @@
         </w:tc>
         <w:tc>
           <w:tcPr>
-            <w:tcW w:w="1642" w:type="dxa"/>
+            <w:tcW w:w="1579" w:type="dxa"/>
             <w:vAlign w:val="center"/>
           </w:tcPr>
           <w:p>
@@ -22247,7 +22371,7 @@
         </w:tc>
         <w:tc>
           <w:tcPr>
-            <w:tcW w:w="1643" w:type="dxa"/>
+            <w:tcW w:w="1615" w:type="dxa"/>
             <w:vAlign w:val="center"/>
           </w:tcPr>
           <w:p>
@@ -22264,7 +22388,7 @@
         </w:tc>
         <w:tc>
           <w:tcPr>
-            <w:tcW w:w="1643" w:type="dxa"/>
+            <w:tcW w:w="1626" w:type="dxa"/>
             <w:vAlign w:val="center"/>
           </w:tcPr>
           <w:p>
@@ -22287,7 +22411,7 @@
         <w:tc>
           <w:tcPr>
             <w:cnfStyle w:val="001000000000" w:firstRow="0" w:lastRow="0" w:firstColumn="1" w:lastColumn="0" w:oddVBand="0" w:evenVBand="0" w:oddHBand="0" w:evenHBand="0" w:firstRowFirstColumn="0" w:firstRowLastColumn="0" w:lastRowFirstColumn="0" w:lastRowLastColumn="0"/>
-            <w:tcW w:w="1641" w:type="dxa"/>
+            <w:tcW w:w="1580" w:type="dxa"/>
             <w:vAlign w:val="center"/>
           </w:tcPr>
           <w:p>
@@ -22311,7 +22435,7 @@
         </w:tc>
         <w:tc>
           <w:tcPr>
-            <w:tcW w:w="1643" w:type="dxa"/>
+            <w:tcW w:w="1637" w:type="dxa"/>
             <w:vAlign w:val="center"/>
           </w:tcPr>
           <w:p>
@@ -22328,7 +22452,7 @@
         </w:tc>
         <w:tc>
           <w:tcPr>
-            <w:tcW w:w="1642" w:type="dxa"/>
+            <w:tcW w:w="1602" w:type="dxa"/>
             <w:vAlign w:val="center"/>
           </w:tcPr>
           <w:p>
@@ -22345,7 +22469,7 @@
         </w:tc>
         <w:tc>
           <w:tcPr>
-            <w:tcW w:w="1642" w:type="dxa"/>
+            <w:tcW w:w="1579" w:type="dxa"/>
             <w:vAlign w:val="center"/>
           </w:tcPr>
           <w:p>
@@ -22356,13 +22480,13 @@
               <w:cnfStyle w:val="000000000000" w:firstRow="0" w:lastRow="0" w:firstColumn="0" w:lastColumn="0" w:oddVBand="0" w:evenVBand="0" w:oddHBand="0" w:evenHBand="0" w:firstRowFirstColumn="0" w:firstRowLastColumn="0" w:lastRowFirstColumn="0" w:lastRowLastColumn="0"/>
             </w:pPr>
             <w:r>
-              <w:t>225</w:t>
-            </w:r>
-          </w:p>
-        </w:tc>
-        <w:tc>
-          <w:tcPr>
-            <w:tcW w:w="1643" w:type="dxa"/>
+              <w:t>25</w:t>
+            </w:r>
+          </w:p>
+        </w:tc>
+        <w:tc>
+          <w:tcPr>
+            <w:tcW w:w="1615" w:type="dxa"/>
             <w:vAlign w:val="center"/>
           </w:tcPr>
           <w:p>
@@ -22379,7 +22503,7 @@
         </w:tc>
         <w:tc>
           <w:tcPr>
-            <w:tcW w:w="1643" w:type="dxa"/>
+            <w:tcW w:w="1626" w:type="dxa"/>
             <w:vAlign w:val="center"/>
           </w:tcPr>
           <w:p>
@@ -22402,7 +22526,7 @@
         <w:tc>
           <w:tcPr>
             <w:cnfStyle w:val="001000000000" w:firstRow="0" w:lastRow="0" w:firstColumn="1" w:lastColumn="0" w:oddVBand="0" w:evenVBand="0" w:oddHBand="0" w:evenHBand="0" w:firstRowFirstColumn="0" w:firstRowLastColumn="0" w:lastRowFirstColumn="0" w:lastRowLastColumn="0"/>
-            <w:tcW w:w="1641" w:type="dxa"/>
+            <w:tcW w:w="1580" w:type="dxa"/>
             <w:vAlign w:val="center"/>
           </w:tcPr>
           <w:p>
@@ -22426,7 +22550,7 @@
         </w:tc>
         <w:tc>
           <w:tcPr>
-            <w:tcW w:w="1643" w:type="dxa"/>
+            <w:tcW w:w="1637" w:type="dxa"/>
             <w:vAlign w:val="center"/>
           </w:tcPr>
           <w:p>
@@ -22443,7 +22567,7 @@
         </w:tc>
         <w:tc>
           <w:tcPr>
-            <w:tcW w:w="1642" w:type="dxa"/>
+            <w:tcW w:w="1602" w:type="dxa"/>
             <w:vAlign w:val="center"/>
           </w:tcPr>
           <w:p>
@@ -22460,7 +22584,7 @@
         </w:tc>
         <w:tc>
           <w:tcPr>
-            <w:tcW w:w="1642" w:type="dxa"/>
+            <w:tcW w:w="1579" w:type="dxa"/>
             <w:vAlign w:val="center"/>
           </w:tcPr>
           <w:p>
@@ -22477,7 +22601,7 @@
         </w:tc>
         <w:tc>
           <w:tcPr>
-            <w:tcW w:w="1643" w:type="dxa"/>
+            <w:tcW w:w="1615" w:type="dxa"/>
             <w:vAlign w:val="center"/>
           </w:tcPr>
           <w:p>
@@ -22494,7 +22618,7 @@
         </w:tc>
         <w:tc>
           <w:tcPr>
-            <w:tcW w:w="1643" w:type="dxa"/>
+            <w:tcW w:w="1626" w:type="dxa"/>
             <w:vAlign w:val="center"/>
           </w:tcPr>
           <w:p>
@@ -22517,7 +22641,7 @@
         <w:tc>
           <w:tcPr>
             <w:cnfStyle w:val="001000000000" w:firstRow="0" w:lastRow="0" w:firstColumn="1" w:lastColumn="0" w:oddVBand="0" w:evenVBand="0" w:oddHBand="0" w:evenHBand="0" w:firstRowFirstColumn="0" w:firstRowLastColumn="0" w:lastRowFirstColumn="0" w:lastRowLastColumn="0"/>
-            <w:tcW w:w="1641" w:type="dxa"/>
+            <w:tcW w:w="1580" w:type="dxa"/>
             <w:vAlign w:val="center"/>
           </w:tcPr>
           <w:p>
@@ -22541,7 +22665,7 @@
         </w:tc>
         <w:tc>
           <w:tcPr>
-            <w:tcW w:w="1643" w:type="dxa"/>
+            <w:tcW w:w="1637" w:type="dxa"/>
             <w:vAlign w:val="center"/>
           </w:tcPr>
           <w:p>
@@ -22558,7 +22682,7 @@
         </w:tc>
         <w:tc>
           <w:tcPr>
-            <w:tcW w:w="1642" w:type="dxa"/>
+            <w:tcW w:w="1602" w:type="dxa"/>
             <w:vAlign w:val="center"/>
           </w:tcPr>
           <w:p>
@@ -22575,7 +22699,7 @@
         </w:tc>
         <w:tc>
           <w:tcPr>
-            <w:tcW w:w="1642" w:type="dxa"/>
+            <w:tcW w:w="1579" w:type="dxa"/>
             <w:vAlign w:val="center"/>
           </w:tcPr>
           <w:p>
@@ -22586,13 +22710,13 @@
               <w:cnfStyle w:val="000000000000" w:firstRow="0" w:lastRow="0" w:firstColumn="0" w:lastColumn="0" w:oddVBand="0" w:evenVBand="0" w:oddHBand="0" w:evenHBand="0" w:firstRowFirstColumn="0" w:firstRowLastColumn="0" w:lastRowFirstColumn="0" w:lastRowLastColumn="0"/>
             </w:pPr>
             <w:r>
-              <w:t>225</w:t>
-            </w:r>
-          </w:p>
-        </w:tc>
-        <w:tc>
-          <w:tcPr>
-            <w:tcW w:w="1643" w:type="dxa"/>
+              <w:t>25</w:t>
+            </w:r>
+          </w:p>
+        </w:tc>
+        <w:tc>
+          <w:tcPr>
+            <w:tcW w:w="1615" w:type="dxa"/>
             <w:vAlign w:val="center"/>
           </w:tcPr>
           <w:p>
@@ -22609,7 +22733,7 @@
         </w:tc>
         <w:tc>
           <w:tcPr>
-            <w:tcW w:w="1643" w:type="dxa"/>
+            <w:tcW w:w="1626" w:type="dxa"/>
             <w:vAlign w:val="center"/>
           </w:tcPr>
           <w:p>
@@ -22632,7 +22756,7 @@
         <w:tc>
           <w:tcPr>
             <w:cnfStyle w:val="001000000000" w:firstRow="0" w:lastRow="0" w:firstColumn="1" w:lastColumn="0" w:oddVBand="0" w:evenVBand="0" w:oddHBand="0" w:evenHBand="0" w:firstRowFirstColumn="0" w:firstRowLastColumn="0" w:lastRowFirstColumn="0" w:lastRowLastColumn="0"/>
-            <w:tcW w:w="1641" w:type="dxa"/>
+            <w:tcW w:w="1580" w:type="dxa"/>
             <w:vAlign w:val="center"/>
           </w:tcPr>
           <w:p>
@@ -22656,7 +22780,7 @@
         </w:tc>
         <w:tc>
           <w:tcPr>
-            <w:tcW w:w="1643" w:type="dxa"/>
+            <w:tcW w:w="1637" w:type="dxa"/>
             <w:vAlign w:val="center"/>
           </w:tcPr>
           <w:p>
@@ -22673,7 +22797,7 @@
         </w:tc>
         <w:tc>
           <w:tcPr>
-            <w:tcW w:w="1642" w:type="dxa"/>
+            <w:tcW w:w="1602" w:type="dxa"/>
             <w:vAlign w:val="center"/>
           </w:tcPr>
           <w:p>
@@ -22690,7 +22814,7 @@
         </w:tc>
         <w:tc>
           <w:tcPr>
-            <w:tcW w:w="1642" w:type="dxa"/>
+            <w:tcW w:w="1579" w:type="dxa"/>
             <w:vAlign w:val="center"/>
           </w:tcPr>
           <w:p>
@@ -22701,13 +22825,13 @@
               <w:cnfStyle w:val="000000000000" w:firstRow="0" w:lastRow="0" w:firstColumn="0" w:lastColumn="0" w:oddVBand="0" w:evenVBand="0" w:oddHBand="0" w:evenHBand="0" w:firstRowFirstColumn="0" w:firstRowLastColumn="0" w:lastRowFirstColumn="0" w:lastRowLastColumn="0"/>
             </w:pPr>
             <w:r>
-              <w:t>64</w:t>
-            </w:r>
-          </w:p>
-        </w:tc>
-        <w:tc>
-          <w:tcPr>
-            <w:tcW w:w="1643" w:type="dxa"/>
+              <w:t>25</w:t>
+            </w:r>
+          </w:p>
+        </w:tc>
+        <w:tc>
+          <w:tcPr>
+            <w:tcW w:w="1615" w:type="dxa"/>
             <w:vAlign w:val="center"/>
           </w:tcPr>
           <w:p>
@@ -22724,7 +22848,7 @@
         </w:tc>
         <w:tc>
           <w:tcPr>
-            <w:tcW w:w="1643" w:type="dxa"/>
+            <w:tcW w:w="1626" w:type="dxa"/>
             <w:vAlign w:val="center"/>
           </w:tcPr>
           <w:p>
@@ -22747,31 +22871,23 @@
         <w:tc>
           <w:tcPr>
             <w:cnfStyle w:val="001000000000" w:firstRow="0" w:lastRow="0" w:firstColumn="1" w:lastColumn="0" w:oddVBand="0" w:evenVBand="0" w:oddHBand="0" w:evenHBand="0" w:firstRowFirstColumn="0" w:firstRowLastColumn="0" w:lastRowFirstColumn="0" w:lastRowLastColumn="0"/>
-            <w:tcW w:w="1641" w:type="dxa"/>
-            <w:vAlign w:val="center"/>
-          </w:tcPr>
-          <w:p>
-            <w:pPr>
-              <w:pStyle w:val="NormalWeb"/>
-              <w:spacing w:before="0" w:beforeAutospacing="0"/>
-              <w:jc w:val="center"/>
-              <w:rPr>
-                <w:b w:val="0"/>
-                <w:bCs w:val="0"/>
-              </w:rPr>
-            </w:pPr>
-            <w:r>
-              <w:rPr>
-                <w:b w:val="0"/>
-                <w:bCs w:val="0"/>
-              </w:rPr>
+            <w:tcW w:w="1580" w:type="dxa"/>
+            <w:vAlign w:val="center"/>
+          </w:tcPr>
+          <w:p>
+            <w:pPr>
+              <w:pStyle w:val="NormalWeb"/>
+              <w:spacing w:before="0" w:beforeAutospacing="0"/>
+              <w:jc w:val="center"/>
+            </w:pPr>
+            <w:r>
               <w:t>9</w:t>
             </w:r>
           </w:p>
         </w:tc>
         <w:tc>
           <w:tcPr>
-            <w:tcW w:w="1643" w:type="dxa"/>
+            <w:tcW w:w="1637" w:type="dxa"/>
             <w:vAlign w:val="center"/>
           </w:tcPr>
           <w:p>
@@ -22782,13 +22898,13 @@
               <w:cnfStyle w:val="000000000000" w:firstRow="0" w:lastRow="0" w:firstColumn="0" w:lastColumn="0" w:oddVBand="0" w:evenVBand="0" w:oddHBand="0" w:evenHBand="0" w:firstRowFirstColumn="0" w:firstRowLastColumn="0" w:lastRowFirstColumn="0" w:lastRowLastColumn="0"/>
             </w:pPr>
             <w:r>
-              <w:t>staff_status</w:t>
-            </w:r>
-          </w:p>
-        </w:tc>
-        <w:tc>
-          <w:tcPr>
-            <w:tcW w:w="1642" w:type="dxa"/>
+              <w:t>program_id</w:t>
+            </w:r>
+          </w:p>
+        </w:tc>
+        <w:tc>
+          <w:tcPr>
+            <w:tcW w:w="1602" w:type="dxa"/>
             <w:vAlign w:val="center"/>
           </w:tcPr>
           <w:p>
@@ -22799,13 +22915,13 @@
               <w:cnfStyle w:val="000000000000" w:firstRow="0" w:lastRow="0" w:firstColumn="0" w:lastColumn="0" w:oddVBand="0" w:evenVBand="0" w:oddHBand="0" w:evenHBand="0" w:firstRowFirstColumn="0" w:firstRowLastColumn="0" w:lastRowFirstColumn="0" w:lastRowLastColumn="0"/>
             </w:pPr>
             <w:r>
-              <w:t>varchar</w:t>
-            </w:r>
-          </w:p>
-        </w:tc>
-        <w:tc>
-          <w:tcPr>
-            <w:tcW w:w="1642" w:type="dxa"/>
+              <w:t>int</w:t>
+            </w:r>
+          </w:p>
+        </w:tc>
+        <w:tc>
+          <w:tcPr>
+            <w:tcW w:w="1579" w:type="dxa"/>
             <w:vAlign w:val="center"/>
           </w:tcPr>
           <w:p>
@@ -22816,13 +22932,13 @@
               <w:cnfStyle w:val="000000000000" w:firstRow="0" w:lastRow="0" w:firstColumn="0" w:lastColumn="0" w:oddVBand="0" w:evenVBand="0" w:oddHBand="0" w:evenHBand="0" w:firstRowFirstColumn="0" w:firstRowLastColumn="0" w:lastRowFirstColumn="0" w:lastRowLastColumn="0"/>
             </w:pPr>
             <w:r>
-              <w:t>5</w:t>
-            </w:r>
-          </w:p>
-        </w:tc>
-        <w:tc>
-          <w:tcPr>
-            <w:tcW w:w="1643" w:type="dxa"/>
+              <w:t>3</w:t>
+            </w:r>
+          </w:p>
+        </w:tc>
+        <w:tc>
+          <w:tcPr>
+            <w:tcW w:w="1615" w:type="dxa"/>
             <w:vAlign w:val="center"/>
           </w:tcPr>
           <w:p>
@@ -22833,13 +22949,13 @@
               <w:cnfStyle w:val="000000000000" w:firstRow="0" w:lastRow="0" w:firstColumn="0" w:lastColumn="0" w:oddVBand="0" w:evenVBand="0" w:oddHBand="0" w:evenHBand="0" w:firstRowFirstColumn="0" w:firstRowLastColumn="0" w:lastRowFirstColumn="0" w:lastRowLastColumn="0"/>
             </w:pPr>
             <w:r>
-              <w:t>Not Null</w:t>
-            </w:r>
-          </w:p>
-        </w:tc>
-        <w:tc>
-          <w:tcPr>
-            <w:tcW w:w="1643" w:type="dxa"/>
+              <w:t>Foreign Key</w:t>
+            </w:r>
+          </w:p>
+        </w:tc>
+        <w:tc>
+          <w:tcPr>
+            <w:tcW w:w="1626" w:type="dxa"/>
             <w:vAlign w:val="center"/>
           </w:tcPr>
           <w:p>
@@ -22850,7 +22966,7 @@
               <w:cnfStyle w:val="000000000000" w:firstRow="0" w:lastRow="0" w:firstColumn="0" w:lastColumn="0" w:oddVBand="0" w:evenVBand="0" w:oddHBand="0" w:evenHBand="0" w:firstRowFirstColumn="0" w:firstRowLastColumn="0" w:lastRowFirstColumn="0" w:lastRowLastColumn="0"/>
             </w:pPr>
             <w:r>
-              <w:t>Status</w:t>
+              <w:t>Program Id</w:t>
             </w:r>
           </w:p>
         </w:tc>
@@ -22862,7 +22978,7 @@
         <w:tc>
           <w:tcPr>
             <w:cnfStyle w:val="001000000000" w:firstRow="0" w:lastRow="0" w:firstColumn="1" w:lastColumn="0" w:oddVBand="0" w:evenVBand="0" w:oddHBand="0" w:evenHBand="0" w:firstRowFirstColumn="0" w:firstRowLastColumn="0" w:lastRowFirstColumn="0" w:lastRowLastColumn="0"/>
-            <w:tcW w:w="1641" w:type="dxa"/>
+            <w:tcW w:w="1580" w:type="dxa"/>
             <w:vAlign w:val="center"/>
           </w:tcPr>
           <w:p>
@@ -22886,7 +23002,7 @@
         </w:tc>
         <w:tc>
           <w:tcPr>
-            <w:tcW w:w="1643" w:type="dxa"/>
+            <w:tcW w:w="1637" w:type="dxa"/>
             <w:vAlign w:val="center"/>
           </w:tcPr>
           <w:p>
@@ -22897,13 +23013,13 @@
               <w:cnfStyle w:val="000000000000" w:firstRow="0" w:lastRow="0" w:firstColumn="0" w:lastColumn="0" w:oddVBand="0" w:evenVBand="0" w:oddHBand="0" w:evenHBand="0" w:firstRowFirstColumn="0" w:firstRowLastColumn="0" w:lastRowFirstColumn="0" w:lastRowLastColumn="0"/>
             </w:pPr>
             <w:r>
-              <w:t>role</w:t>
-            </w:r>
-          </w:p>
-        </w:tc>
-        <w:tc>
-          <w:tcPr>
-            <w:tcW w:w="1642" w:type="dxa"/>
+              <w:t>staff_status</w:t>
+            </w:r>
+          </w:p>
+        </w:tc>
+        <w:tc>
+          <w:tcPr>
+            <w:tcW w:w="1602" w:type="dxa"/>
             <w:vAlign w:val="center"/>
           </w:tcPr>
           <w:p>
@@ -22920,7 +23036,7 @@
         </w:tc>
         <w:tc>
           <w:tcPr>
-            <w:tcW w:w="1642" w:type="dxa"/>
+            <w:tcW w:w="1579" w:type="dxa"/>
             <w:vAlign w:val="center"/>
           </w:tcPr>
           <w:p>
@@ -22931,13 +23047,13 @@
               <w:cnfStyle w:val="000000000000" w:firstRow="0" w:lastRow="0" w:firstColumn="0" w:lastColumn="0" w:oddVBand="0" w:evenVBand="0" w:oddHBand="0" w:evenHBand="0" w:firstRowFirstColumn="0" w:firstRowLastColumn="0" w:lastRowFirstColumn="0" w:lastRowLastColumn="0"/>
             </w:pPr>
             <w:r>
-              <w:t>60</w:t>
-            </w:r>
-          </w:p>
-        </w:tc>
-        <w:tc>
-          <w:tcPr>
-            <w:tcW w:w="1643" w:type="dxa"/>
+              <w:t>5</w:t>
+            </w:r>
+          </w:p>
+        </w:tc>
+        <w:tc>
+          <w:tcPr>
+            <w:tcW w:w="1615" w:type="dxa"/>
             <w:vAlign w:val="center"/>
           </w:tcPr>
           <w:p>
@@ -22954,7 +23070,7 @@
         </w:tc>
         <w:tc>
           <w:tcPr>
-            <w:tcW w:w="1643" w:type="dxa"/>
+            <w:tcW w:w="1626" w:type="dxa"/>
             <w:vAlign w:val="center"/>
           </w:tcPr>
           <w:p>
@@ -22965,7 +23081,7 @@
               <w:cnfStyle w:val="000000000000" w:firstRow="0" w:lastRow="0" w:firstColumn="0" w:lastColumn="0" w:oddVBand="0" w:evenVBand="0" w:oddHBand="0" w:evenHBand="0" w:firstRowFirstColumn="0" w:firstRowLastColumn="0" w:lastRowFirstColumn="0" w:lastRowLastColumn="0"/>
             </w:pPr>
             <w:r>
-              <w:t>Role</w:t>
+              <w:t>Status</w:t>
             </w:r>
           </w:p>
         </w:tc>
@@ -22977,7 +23093,7 @@
         <w:tc>
           <w:tcPr>
             <w:cnfStyle w:val="001000000000" w:firstRow="0" w:lastRow="0" w:firstColumn="1" w:lastColumn="0" w:oddVBand="0" w:evenVBand="0" w:oddHBand="0" w:evenHBand="0" w:firstRowFirstColumn="0" w:firstRowLastColumn="0" w:lastRowFirstColumn="0" w:lastRowLastColumn="0"/>
-            <w:tcW w:w="1641" w:type="dxa"/>
+            <w:tcW w:w="1580" w:type="dxa"/>
             <w:vAlign w:val="center"/>
           </w:tcPr>
           <w:p>
@@ -22995,13 +23111,20 @@
                 <w:b w:val="0"/>
                 <w:bCs w:val="0"/>
               </w:rPr>
-              <w:t>11</w:t>
-            </w:r>
-          </w:p>
-        </w:tc>
-        <w:tc>
-          <w:tcPr>
-            <w:tcW w:w="1643" w:type="dxa"/>
+              <w:t>1</w:t>
+            </w:r>
+            <w:r>
+              <w:rPr>
+                <w:b w:val="0"/>
+                <w:bCs w:val="0"/>
+              </w:rPr>
+              <w:t>1</w:t>
+            </w:r>
+          </w:p>
+        </w:tc>
+        <w:tc>
+          <w:tcPr>
+            <w:tcW w:w="1637" w:type="dxa"/>
             <w:vAlign w:val="center"/>
           </w:tcPr>
           <w:p>
@@ -23012,13 +23135,13 @@
               <w:cnfStyle w:val="000000000000" w:firstRow="0" w:lastRow="0" w:firstColumn="0" w:lastColumn="0" w:oddVBand="0" w:evenVBand="0" w:oddHBand="0" w:evenHBand="0" w:firstRowFirstColumn="0" w:firstRowLastColumn="0" w:lastRowFirstColumn="0" w:lastRowLastColumn="0"/>
             </w:pPr>
             <w:r>
-              <w:t>profile_image</w:t>
-            </w:r>
-          </w:p>
-        </w:tc>
-        <w:tc>
-          <w:tcPr>
-            <w:tcW w:w="1642" w:type="dxa"/>
+              <w:t>role</w:t>
+            </w:r>
+          </w:p>
+        </w:tc>
+        <w:tc>
+          <w:tcPr>
+            <w:tcW w:w="1602" w:type="dxa"/>
             <w:vAlign w:val="center"/>
           </w:tcPr>
           <w:p>
@@ -23029,13 +23152,13 @@
               <w:cnfStyle w:val="000000000000" w:firstRow="0" w:lastRow="0" w:firstColumn="0" w:lastColumn="0" w:oddVBand="0" w:evenVBand="0" w:oddHBand="0" w:evenHBand="0" w:firstRowFirstColumn="0" w:firstRowLastColumn="0" w:lastRowFirstColumn="0" w:lastRowLastColumn="0"/>
             </w:pPr>
             <w:r>
-              <w:t>longblob</w:t>
-            </w:r>
-          </w:p>
-        </w:tc>
-        <w:tc>
-          <w:tcPr>
-            <w:tcW w:w="1642" w:type="dxa"/>
+              <w:t>varchar</w:t>
+            </w:r>
+          </w:p>
+        </w:tc>
+        <w:tc>
+          <w:tcPr>
+            <w:tcW w:w="1579" w:type="dxa"/>
             <w:vAlign w:val="center"/>
           </w:tcPr>
           <w:p>
@@ -23045,11 +23168,14 @@
               <w:jc w:val="center"/>
               <w:cnfStyle w:val="000000000000" w:firstRow="0" w:lastRow="0" w:firstColumn="0" w:lastColumn="0" w:oddVBand="0" w:evenVBand="0" w:oddHBand="0" w:evenHBand="0" w:firstRowFirstColumn="0" w:firstRowLastColumn="0" w:lastRowFirstColumn="0" w:lastRowLastColumn="0"/>
             </w:pPr>
-          </w:p>
-        </w:tc>
-        <w:tc>
-          <w:tcPr>
-            <w:tcW w:w="1643" w:type="dxa"/>
+            <w:r>
+              <w:t>16</w:t>
+            </w:r>
+          </w:p>
+        </w:tc>
+        <w:tc>
+          <w:tcPr>
+            <w:tcW w:w="1615" w:type="dxa"/>
             <w:vAlign w:val="center"/>
           </w:tcPr>
           <w:p>
@@ -23060,13 +23186,13 @@
               <w:cnfStyle w:val="000000000000" w:firstRow="0" w:lastRow="0" w:firstColumn="0" w:lastColumn="0" w:oddVBand="0" w:evenVBand="0" w:oddHBand="0" w:evenHBand="0" w:firstRowFirstColumn="0" w:firstRowLastColumn="0" w:lastRowFirstColumn="0" w:lastRowLastColumn="0"/>
             </w:pPr>
             <w:r>
-              <w:t>Null</w:t>
-            </w:r>
-          </w:p>
-        </w:tc>
-        <w:tc>
-          <w:tcPr>
-            <w:tcW w:w="1643" w:type="dxa"/>
+              <w:t>Not Null</w:t>
+            </w:r>
+          </w:p>
+        </w:tc>
+        <w:tc>
+          <w:tcPr>
+            <w:tcW w:w="1626" w:type="dxa"/>
             <w:vAlign w:val="center"/>
           </w:tcPr>
           <w:p>
@@ -23077,7 +23203,7 @@
               <w:cnfStyle w:val="000000000000" w:firstRow="0" w:lastRow="0" w:firstColumn="0" w:lastColumn="0" w:oddVBand="0" w:evenVBand="0" w:oddHBand="0" w:evenHBand="0" w:firstRowFirstColumn="0" w:firstRowLastColumn="0" w:lastRowFirstColumn="0" w:lastRowLastColumn="0"/>
             </w:pPr>
             <w:r>
-              <w:t>Profile Image</w:t>
+              <w:t>Role</w:t>
             </w:r>
           </w:p>
         </w:tc>
@@ -23089,7 +23215,7 @@
         <w:tc>
           <w:tcPr>
             <w:cnfStyle w:val="001000000000" w:firstRow="0" w:lastRow="0" w:firstColumn="1" w:lastColumn="0" w:oddVBand="0" w:evenVBand="0" w:oddHBand="0" w:evenHBand="0" w:firstRowFirstColumn="0" w:firstRowLastColumn="0" w:lastRowFirstColumn="0" w:lastRowLastColumn="0"/>
-            <w:tcW w:w="1641" w:type="dxa"/>
+            <w:tcW w:w="1580" w:type="dxa"/>
             <w:vAlign w:val="center"/>
           </w:tcPr>
           <w:p>
@@ -23107,13 +23233,20 @@
                 <w:b w:val="0"/>
                 <w:bCs w:val="0"/>
               </w:rPr>
-              <w:t>12</w:t>
-            </w:r>
-          </w:p>
-        </w:tc>
-        <w:tc>
-          <w:tcPr>
-            <w:tcW w:w="1643" w:type="dxa"/>
+              <w:t>1</w:t>
+            </w:r>
+            <w:r>
+              <w:rPr>
+                <w:b w:val="0"/>
+                <w:bCs w:val="0"/>
+              </w:rPr>
+              <w:t>2</w:t>
+            </w:r>
+          </w:p>
+        </w:tc>
+        <w:tc>
+          <w:tcPr>
+            <w:tcW w:w="1637" w:type="dxa"/>
             <w:vAlign w:val="center"/>
           </w:tcPr>
           <w:p>
@@ -23124,13 +23257,13 @@
               <w:cnfStyle w:val="000000000000" w:firstRow="0" w:lastRow="0" w:firstColumn="0" w:lastColumn="0" w:oddVBand="0" w:evenVBand="0" w:oddHBand="0" w:evenHBand="0" w:firstRowFirstColumn="0" w:firstRowLastColumn="0" w:lastRowFirstColumn="0" w:lastRowLastColumn="0"/>
             </w:pPr>
             <w:r>
-              <w:t>program_id</w:t>
-            </w:r>
-          </w:p>
-        </w:tc>
-        <w:tc>
-          <w:tcPr>
-            <w:tcW w:w="1642" w:type="dxa"/>
+              <w:t>profile_image</w:t>
+            </w:r>
+          </w:p>
+        </w:tc>
+        <w:tc>
+          <w:tcPr>
+            <w:tcW w:w="1602" w:type="dxa"/>
             <w:vAlign w:val="center"/>
           </w:tcPr>
           <w:p>
@@ -23141,13 +23274,13 @@
               <w:cnfStyle w:val="000000000000" w:firstRow="0" w:lastRow="0" w:firstColumn="0" w:lastColumn="0" w:oddVBand="0" w:evenVBand="0" w:oddHBand="0" w:evenHBand="0" w:firstRowFirstColumn="0" w:firstRowLastColumn="0" w:lastRowFirstColumn="0" w:lastRowLastColumn="0"/>
             </w:pPr>
             <w:r>
-              <w:t>int</w:t>
-            </w:r>
-          </w:p>
-        </w:tc>
-        <w:tc>
-          <w:tcPr>
-            <w:tcW w:w="1642" w:type="dxa"/>
+              <w:t>mediumblob</w:t>
+            </w:r>
+          </w:p>
+        </w:tc>
+        <w:tc>
+          <w:tcPr>
+            <w:tcW w:w="1579" w:type="dxa"/>
             <w:vAlign w:val="center"/>
           </w:tcPr>
           <w:p>
@@ -23157,14 +23290,11 @@
               <w:jc w:val="center"/>
               <w:cnfStyle w:val="000000000000" w:firstRow="0" w:lastRow="0" w:firstColumn="0" w:lastColumn="0" w:oddVBand="0" w:evenVBand="0" w:oddHBand="0" w:evenHBand="0" w:firstRowFirstColumn="0" w:firstRowLastColumn="0" w:lastRowFirstColumn="0" w:lastRowLastColumn="0"/>
             </w:pPr>
-            <w:r>
-              <w:t>3</w:t>
-            </w:r>
-          </w:p>
-        </w:tc>
-        <w:tc>
-          <w:tcPr>
-            <w:tcW w:w="1643" w:type="dxa"/>
+          </w:p>
+        </w:tc>
+        <w:tc>
+          <w:tcPr>
+            <w:tcW w:w="1615" w:type="dxa"/>
             <w:vAlign w:val="center"/>
           </w:tcPr>
           <w:p>
@@ -23175,13 +23305,13 @@
               <w:cnfStyle w:val="000000000000" w:firstRow="0" w:lastRow="0" w:firstColumn="0" w:lastColumn="0" w:oddVBand="0" w:evenVBand="0" w:oddHBand="0" w:evenHBand="0" w:firstRowFirstColumn="0" w:firstRowLastColumn="0" w:lastRowFirstColumn="0" w:lastRowLastColumn="0"/>
             </w:pPr>
             <w:r>
-              <w:t>Foreign Key</w:t>
-            </w:r>
-          </w:p>
-        </w:tc>
-        <w:tc>
-          <w:tcPr>
-            <w:tcW w:w="1643" w:type="dxa"/>
+              <w:t>Null</w:t>
+            </w:r>
+          </w:p>
+        </w:tc>
+        <w:tc>
+          <w:tcPr>
+            <w:tcW w:w="1626" w:type="dxa"/>
             <w:vAlign w:val="center"/>
           </w:tcPr>
           <w:p>
@@ -23192,24 +23322,12 @@
               <w:cnfStyle w:val="000000000000" w:firstRow="0" w:lastRow="0" w:firstColumn="0" w:lastColumn="0" w:oddVBand="0" w:evenVBand="0" w:oddHBand="0" w:evenHBand="0" w:firstRowFirstColumn="0" w:firstRowLastColumn="0" w:lastRowFirstColumn="0" w:lastRowLastColumn="0"/>
             </w:pPr>
             <w:r>
-              <w:t>Program Id</w:t>
+              <w:t>Profile Image</w:t>
             </w:r>
           </w:p>
         </w:tc>
       </w:tr>
     </w:tbl>
-    <w:p>
-      <w:pPr>
-        <w:pStyle w:val="NormalWeb"/>
-        <w:shd w:val="clear" w:color="auto" w:fill="FFFFFF"/>
-        <w:spacing w:before="0" w:beforeAutospacing="0"/>
-        <w:jc w:val="both"/>
-        <w:rPr>
-          <w:b/>
-          <w:bCs/>
-        </w:rPr>
-      </w:pPr>
-    </w:p>
     <w:p>
       <w:pPr>
         <w:pStyle w:val="NormalWeb"/>
@@ -23555,7 +23673,7 @@
               <w:jc w:val="center"/>
             </w:pPr>
             <w:r>
-              <w:t>64</w:t>
+              <w:t>15</w:t>
             </w:r>
           </w:p>
         </w:tc>
@@ -23656,7 +23774,7 @@
               <w:jc w:val="center"/>
             </w:pPr>
             <w:r>
-              <w:t>64</w:t>
+              <w:t>15</w:t>
             </w:r>
           </w:p>
         </w:tc>
@@ -23956,7 +24074,7 @@
               <w:jc w:val="center"/>
             </w:pPr>
             <w:r>
-              <w:t>225</w:t>
+              <w:t>25</w:t>
             </w:r>
           </w:p>
         </w:tc>
@@ -24158,7 +24276,7 @@
               <w:jc w:val="center"/>
             </w:pPr>
             <w:r>
-              <w:t>225</w:t>
+              <w:t>25</w:t>
             </w:r>
           </w:p>
         </w:tc>
@@ -24259,7 +24377,7 @@
               <w:jc w:val="center"/>
             </w:pPr>
             <w:r>
-              <w:t>64</w:t>
+              <w:t>20</w:t>
             </w:r>
           </w:p>
         </w:tc>
@@ -24360,7 +24478,7 @@
               <w:jc w:val="center"/>
             </w:pPr>
             <w:r>
-              <w:t>64</w:t>
+              <w:t>20</w:t>
             </w:r>
           </w:p>
         </w:tc>
@@ -24461,7 +24579,7 @@
               <w:jc w:val="center"/>
             </w:pPr>
             <w:r>
-              <w:t>64</w:t>
+              <w:t>20</w:t>
             </w:r>
           </w:p>
         </w:tc>
@@ -24663,7 +24781,10 @@
               <w:jc w:val="center"/>
             </w:pPr>
             <w:r>
-              <w:t>64</w:t>
+              <w:t>2</w:t>
+            </w:r>
+            <w:r>
+              <w:t>5</w:t>
             </w:r>
           </w:p>
         </w:tc>
@@ -25253,7 +25374,7 @@
               <w:jc w:val="center"/>
             </w:pPr>
             <w:r>
-              <w:t>longblob</w:t>
+              <w:t>mediumblob</w:t>
             </w:r>
           </w:p>
         </w:tc>
@@ -25812,7 +25933,7 @@
               <w:rPr>
                 <w:bCs/>
               </w:rPr>
-              <w:t>64</w:t>
+              <w:t>35</w:t>
             </w:r>
           </w:p>
         </w:tc>
@@ -25835,6 +25956,12 @@
                 <w:bCs/>
               </w:rPr>
               <w:t>Unique Key</w:t>
+            </w:r>
+            <w:r>
+              <w:rPr>
+                <w:bCs/>
+              </w:rPr>
+              <w:t xml:space="preserve"> / Not Null</w:t>
             </w:r>
           </w:p>
         </w:tc>
@@ -26565,7 +26692,7 @@
               <w:rPr>
                 <w:bCs/>
               </w:rPr>
-              <w:t>64</w:t>
+              <w:t>10</w:t>
             </w:r>
           </w:p>
         </w:tc>
@@ -27580,7 +27707,7 @@
               <w:rPr>
                 <w:bCs/>
               </w:rPr>
-              <w:t>64</w:t>
+              <w:t>32</w:t>
             </w:r>
           </w:p>
         </w:tc>
@@ -42497,6 +42624,7 @@
     <w:lsdException w:name="HTML Sample" w:semiHidden="1" w:unhideWhenUsed="1"/>
     <w:lsdException w:name="HTML Typewriter" w:semiHidden="1" w:unhideWhenUsed="1"/>
     <w:lsdException w:name="HTML Variable" w:semiHidden="1" w:unhideWhenUsed="1"/>
+    <w:lsdException w:name="Normal Table" w:semiHidden="1" w:unhideWhenUsed="1"/>
     <w:lsdException w:name="annotation subject" w:semiHidden="1" w:unhideWhenUsed="1"/>
     <w:lsdException w:name="No List" w:semiHidden="1" w:unhideWhenUsed="1"/>
     <w:lsdException w:name="Outline List 1" w:semiHidden="1" w:unhideWhenUsed="1"/>
@@ -42539,8 +42667,11 @@
     <w:lsdException w:name="Table Contemporary" w:semiHidden="1" w:unhideWhenUsed="1"/>
     <w:lsdException w:name="Table Elegant" w:semiHidden="1" w:unhideWhenUsed="1"/>
     <w:lsdException w:name="Table Professional" w:semiHidden="1" w:unhideWhenUsed="1"/>
+    <w:lsdException w:name="Table Subtle 1" w:semiHidden="1" w:unhideWhenUsed="1"/>
     <w:lsdException w:name="Table Subtle 2" w:semiHidden="1" w:unhideWhenUsed="1"/>
     <w:lsdException w:name="Table Web 1" w:semiHidden="1" w:unhideWhenUsed="1"/>
+    <w:lsdException w:name="Table Web 2" w:semiHidden="1" w:unhideWhenUsed="1"/>
+    <w:lsdException w:name="Table Web 3" w:semiHidden="1" w:unhideWhenUsed="1"/>
     <w:lsdException w:name="Balloon Text" w:semiHidden="1" w:unhideWhenUsed="1"/>
     <w:lsdException w:name="Table Grid" w:uiPriority="39"/>
     <w:lsdException w:name="Table Theme" w:semiHidden="1" w:unhideWhenUsed="1"/>

</xml_diff>

<commit_message>
Correct the system architecture diagram in word file
</commit_message>
<xml_diff>
--- a/StudentResultProcessingSystem/Documentation/Student Result Processing System Documentation.docx
+++ b/StudentResultProcessingSystem/Documentation/Student Result Processing System Documentation.docx
@@ -3776,16 +3776,16 @@
         <mc:AlternateContent>
           <mc:Choice Requires="wps">
             <w:drawing>
-              <wp:anchor distT="0" distB="0" distL="114300" distR="114300" simplePos="0" relativeHeight="251659264" behindDoc="0" locked="0" layoutInCell="1" allowOverlap="1" wp14:anchorId="1873B63A" wp14:editId="07386259">
+              <wp:anchor distT="0" distB="0" distL="114300" distR="114300" simplePos="0" relativeHeight="251658240" behindDoc="0" locked="0" layoutInCell="1" allowOverlap="1" wp14:anchorId="1873B63A" wp14:editId="0A97C861">
                 <wp:simplePos x="0" y="0"/>
                 <wp:positionH relativeFrom="margin">
-                  <wp:posOffset>360045</wp:posOffset>
+                  <wp:align>center</wp:align>
                 </wp:positionH>
                 <wp:positionV relativeFrom="paragraph">
-                  <wp:posOffset>93922</wp:posOffset>
+                  <wp:posOffset>93133</wp:posOffset>
                 </wp:positionV>
-                <wp:extent cx="5480050" cy="4741141"/>
-                <wp:effectExtent l="0" t="0" r="6350" b="2540"/>
+                <wp:extent cx="5223934" cy="4741141"/>
+                <wp:effectExtent l="0" t="0" r="0" b="2540"/>
                 <wp:wrapNone/>
                 <wp:docPr id="2" name="Text Box 2"/>
                 <wp:cNvGraphicFramePr/>
@@ -3796,7 +3796,7 @@
                       <wps:spPr>
                         <a:xfrm>
                           <a:off x="0" y="0"/>
-                          <a:ext cx="5480050" cy="4741141"/>
+                          <a:ext cx="5223934" cy="4741141"/>
                         </a:xfrm>
                         <a:prstGeom prst="rect">
                           <a:avLst/>
@@ -3814,13 +3814,12 @@
                             <w:r>
                               <w:rPr>
                                 <w:noProof/>
-                                <w:lang w:val="en-IN" w:eastAsia="en-IN"/>
                               </w:rPr>
                               <w:drawing>
-                                <wp:inline distT="0" distB="0" distL="0" distR="0" wp14:anchorId="3D42CCDB" wp14:editId="2B34C819">
-                                  <wp:extent cx="5290820" cy="4261768"/>
-                                  <wp:effectExtent l="0" t="0" r="5080" b="5715"/>
-                                  <wp:docPr id="217" name="Picture 217"/>
+                                <wp:inline distT="0" distB="0" distL="0" distR="0" wp14:anchorId="0E2B193E" wp14:editId="1C90034C">
+                                  <wp:extent cx="4972685" cy="4643120"/>
+                                  <wp:effectExtent l="0" t="0" r="0" b="5080"/>
+                                  <wp:docPr id="9" name="Picture 9"/>
                                   <wp:cNvGraphicFramePr>
                                     <a:graphicFrameLocks xmlns:a="http://schemas.openxmlformats.org/drawingml/2006/main" noChangeAspect="1"/>
                                   </wp:cNvGraphicFramePr>
@@ -3849,7 +3848,7 @@
                                         <pic:spPr bwMode="auto">
                                           <a:xfrm>
                                             <a:off x="0" y="0"/>
-                                            <a:ext cx="5290820" cy="4261768"/>
+                                            <a:ext cx="4972685" cy="4643120"/>
                                           </a:xfrm>
                                           <a:prstGeom prst="rect">
                                             <a:avLst/>
@@ -3892,20 +3891,19 @@
                 <v:stroke joinstyle="miter"/>
                 <v:path gradientshapeok="t" o:connecttype="rect"/>
               </v:shapetype>
-              <v:shape id="Text Box 2" o:spid="_x0000_s1026" type="#_x0000_t202" style="position:absolute;left:0;text-align:left;margin-left:28.35pt;margin-top:7.4pt;width:431.5pt;height:373.3pt;z-index:251659264;visibility:visible;mso-wrap-style:square;mso-width-percent:0;mso-height-percent:0;mso-wrap-distance-left:9pt;mso-wrap-distance-top:0;mso-wrap-distance-right:9pt;mso-wrap-distance-bottom:0;mso-position-horizontal:absolute;mso-position-horizontal-relative:margin;mso-position-vertical:absolute;mso-position-vertical-relative:text;mso-width-percent:0;mso-height-percent:0;mso-width-relative:margin;mso-height-relative:margin;v-text-anchor:top" o:gfxdata="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" fillcolor="white [3201]" stroked="f" strokeweight=".5pt">
+              <v:shape id="Text Box 2" o:spid="_x0000_s1026" type="#_x0000_t202" style="position:absolute;left:0;text-align:left;margin-left:0;margin-top:7.35pt;width:411.35pt;height:373.3pt;z-index:251658240;visibility:visible;mso-wrap-style:square;mso-width-percent:0;mso-height-percent:0;mso-wrap-distance-left:9pt;mso-wrap-distance-top:0;mso-wrap-distance-right:9pt;mso-wrap-distance-bottom:0;mso-position-horizontal:center;mso-position-horizontal-relative:margin;mso-position-vertical:absolute;mso-position-vertical-relative:text;mso-width-percent:0;mso-height-percent:0;mso-width-relative:margin;mso-height-relative:margin;v-text-anchor:top" o:gfxdata="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" fillcolor="white [3201]" stroked="f" strokeweight=".5pt">
                 <v:textbox>
                   <w:txbxContent>
                     <w:p>
                       <w:r>
                         <w:rPr>
                           <w:noProof/>
-                          <w:lang w:val="en-IN" w:eastAsia="en-IN"/>
                         </w:rPr>
                         <w:drawing>
-                          <wp:inline distT="0" distB="0" distL="0" distR="0" wp14:anchorId="3D42CCDB" wp14:editId="2B34C819">
-                            <wp:extent cx="5290820" cy="4261768"/>
-                            <wp:effectExtent l="0" t="0" r="5080" b="5715"/>
-                            <wp:docPr id="217" name="Picture 217"/>
+                          <wp:inline distT="0" distB="0" distL="0" distR="0" wp14:anchorId="0E2B193E" wp14:editId="1C90034C">
+                            <wp:extent cx="4972685" cy="4643120"/>
+                            <wp:effectExtent l="0" t="0" r="0" b="5080"/>
+                            <wp:docPr id="9" name="Picture 9"/>
                             <wp:cNvGraphicFramePr>
                               <a:graphicFrameLocks xmlns:a="http://schemas.openxmlformats.org/drawingml/2006/main" noChangeAspect="1"/>
                             </wp:cNvGraphicFramePr>
@@ -3934,7 +3932,7 @@
                                   <pic:spPr bwMode="auto">
                                     <a:xfrm>
                                       <a:off x="0" y="0"/>
-                                      <a:ext cx="5290820" cy="4261768"/>
+                                      <a:ext cx="4972685" cy="4643120"/>
                                     </a:xfrm>
                                     <a:prstGeom prst="rect">
                                       <a:avLst/>
@@ -13561,701 +13559,610 @@
       </w:pPr>
       <w:r>
         <w:rPr>
+          <w:rFonts w:ascii="Times New Roman" w:eastAsia="Times New Roman" w:hAnsi="Times New Roman" w:cs="Times New Roman"/>
+          <w:b w:val="0"/>
+          <w:bCs/>
           <w:noProof/>
-          <w:lang w:val="en-IN" w:eastAsia="en-IN"/>
         </w:rPr>
         <mc:AlternateContent>
-          <mc:Choice Requires="wps">
+          <mc:Choice Requires="wpg">
             <w:drawing>
-              <wp:anchor distT="0" distB="0" distL="114300" distR="114300" simplePos="0" relativeHeight="251661312" behindDoc="0" locked="0" layoutInCell="1" allowOverlap="1" wp14:anchorId="22D6643B" wp14:editId="644AA75D">
+              <wp:anchor distT="0" distB="0" distL="114300" distR="114300" simplePos="0" relativeHeight="251675648" behindDoc="0" locked="0" layoutInCell="1" allowOverlap="1" wp14:anchorId="67A3D097" wp14:editId="59EED6CD">
                 <wp:simplePos x="0" y="0"/>
-                <wp:positionH relativeFrom="column">
-                  <wp:posOffset>229479</wp:posOffset>
+                <wp:positionH relativeFrom="margin">
+                  <wp:align>center</wp:align>
                 </wp:positionH>
                 <wp:positionV relativeFrom="paragraph">
-                  <wp:posOffset>144389</wp:posOffset>
+                  <wp:posOffset>106892</wp:posOffset>
                 </wp:positionV>
-                <wp:extent cx="1242060" cy="822960"/>
-                <wp:effectExtent l="0" t="0" r="15240" b="15240"/>
+                <wp:extent cx="5785555" cy="1381760"/>
+                <wp:effectExtent l="0" t="0" r="24765" b="27940"/>
                 <wp:wrapNone/>
-                <wp:docPr id="93" name="Rectangle 16"/>
-                <wp:cNvGraphicFramePr>
-                  <a:graphicFrameLocks xmlns:a="http://schemas.openxmlformats.org/drawingml/2006/main"/>
-                </wp:cNvGraphicFramePr>
+                <wp:docPr id="12" name="Group 12"/>
+                <wp:cNvGraphicFramePr/>
                 <a:graphic xmlns:a="http://schemas.openxmlformats.org/drawingml/2006/main">
-                  <a:graphicData uri="http://schemas.microsoft.com/office/word/2010/wordprocessingShape">
-                    <wps:wsp>
-                      <wps:cNvSpPr>
-                        <a:spLocks/>
-                      </wps:cNvSpPr>
-                      <wps:spPr bwMode="auto">
+                  <a:graphicData uri="http://schemas.microsoft.com/office/word/2010/wordprocessingGroup">
+                    <wpg:wgp>
+                      <wpg:cNvGrpSpPr/>
+                      <wpg:grpSpPr>
                         <a:xfrm>
                           <a:off x="0" y="0"/>
-                          <a:ext cx="1242060" cy="822960"/>
+                          <a:ext cx="5785555" cy="1381760"/>
+                          <a:chOff x="0" y="0"/>
+                          <a:chExt cx="5785555" cy="1381760"/>
                         </a:xfrm>
-                        <a:prstGeom prst="rect">
-                          <a:avLst/>
-                        </a:prstGeom>
-                        <a:ln>
-                          <a:headEnd/>
-                          <a:tailEnd/>
-                        </a:ln>
-                      </wps:spPr>
-                      <wps:style>
-                        <a:lnRef idx="2">
-                          <a:schemeClr val="dk1"/>
-                        </a:lnRef>
-                        <a:fillRef idx="1">
-                          <a:schemeClr val="lt1"/>
-                        </a:fillRef>
-                        <a:effectRef idx="0">
-                          <a:schemeClr val="dk1"/>
-                        </a:effectRef>
-                        <a:fontRef idx="minor">
-                          <a:schemeClr val="dk1"/>
-                        </a:fontRef>
-                      </wps:style>
-                      <wps:txbx>
-                        <w:txbxContent>
-                          <w:p>
-                            <w:pPr>
-                              <w:rPr>
-                                <w:color w:val="0D0D0D" w:themeColor="text1" w:themeTint="F2"/>
-                              </w:rPr>
-                            </w:pPr>
-                            <w:r>
-                              <w:rPr>
-                                <w:color w:val="0D0D0D" w:themeColor="text1" w:themeTint="F2"/>
-                              </w:rPr>
-                              <w:t>Presentation         layer</w:t>
-                            </w:r>
-                          </w:p>
-                          <w:p>
-                            <w:pPr>
-                              <w:rPr>
-                                <w:color w:val="0D0D0D" w:themeColor="text1" w:themeTint="F2"/>
-                              </w:rPr>
-                            </w:pPr>
-                          </w:p>
-                        </w:txbxContent>
-                      </wps:txbx>
-                      <wps:bodyPr rot="0" vert="horz" wrap="square" lIns="91440" tIns="45720" rIns="91440" bIns="45720" anchor="t" anchorCtr="0" upright="1">
-                        <a:noAutofit/>
-                      </wps:bodyPr>
-                    </wps:wsp>
-                  </a:graphicData>
-                </a:graphic>
-                <wp14:sizeRelH relativeFrom="page">
-                  <wp14:pctWidth>0</wp14:pctWidth>
-                </wp14:sizeRelH>
-                <wp14:sizeRelV relativeFrom="page">
-                  <wp14:pctHeight>0</wp14:pctHeight>
-                </wp14:sizeRelV>
-              </wp:anchor>
-            </w:drawing>
-          </mc:Choice>
-          <mc:Fallback>
-            <w:pict>
-              <v:rect w14:anchorId="22D6643B" id="Rectangle 16" o:spid="_x0000_s1027" style="position:absolute;left:0;text-align:left;margin-left:18.05pt;margin-top:11.35pt;width:97.8pt;height:64.8pt;z-index:251661312;visibility:visible;mso-wrap-style:square;mso-width-percent:0;mso-height-percent:0;mso-wrap-distance-left:9pt;mso-wrap-distance-top:0;mso-wrap-distance-right:9pt;mso-wrap-distance-bottom:0;mso-position-horizontal:absolute;mso-position-horizontal-relative:text;mso-position-vertical:absolute;mso-position-vertical-relative:text;mso-width-percent:0;mso-height-percent:0;mso-width-relative:page;mso-height-relative:page;v-text-anchor:top" o:gfxdata="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" fillcolor="white [3201]" strokecolor="black [3200]" strokeweight="1pt">
-                <v:path arrowok="t"/>
-                <v:textbox>
-                  <w:txbxContent>
-                    <w:p>
-                      <w:pPr>
-                        <w:rPr>
-                          <w:color w:val="0D0D0D" w:themeColor="text1" w:themeTint="F2"/>
-                        </w:rPr>
-                      </w:pPr>
-                      <w:r>
-                        <w:rPr>
-                          <w:color w:val="0D0D0D" w:themeColor="text1" w:themeTint="F2"/>
-                        </w:rPr>
-                        <w:t>Presentation         layer</w:t>
-                      </w:r>
-                    </w:p>
-                    <w:p>
-                      <w:pPr>
-                        <w:rPr>
-                          <w:color w:val="0D0D0D" w:themeColor="text1" w:themeTint="F2"/>
-                        </w:rPr>
-                      </w:pPr>
-                    </w:p>
-                  </w:txbxContent>
-                </v:textbox>
-              </v:rect>
-            </w:pict>
-          </mc:Fallback>
-        </mc:AlternateContent>
-      </w:r>
-      <w:r>
-        <w:rPr>
-          <w:noProof/>
-          <w:lang w:val="en-IN" w:eastAsia="en-IN"/>
-        </w:rPr>
-        <mc:AlternateContent>
-          <mc:Choice Requires="wps">
-            <w:drawing>
-              <wp:anchor distT="0" distB="0" distL="114300" distR="114300" simplePos="0" relativeHeight="251666432" behindDoc="0" locked="0" layoutInCell="1" allowOverlap="1" wp14:anchorId="07131299" wp14:editId="01BD1E53">
-                <wp:simplePos x="0" y="0"/>
-                <wp:positionH relativeFrom="column">
-                  <wp:posOffset>4718756</wp:posOffset>
-                </wp:positionH>
-                <wp:positionV relativeFrom="paragraph">
-                  <wp:posOffset>144216</wp:posOffset>
-                </wp:positionV>
-                <wp:extent cx="1298222" cy="822960"/>
-                <wp:effectExtent l="0" t="0" r="10160" b="15240"/>
-                <wp:wrapNone/>
-                <wp:docPr id="107" name="Magnetic Disk 107"/>
-                <wp:cNvGraphicFramePr/>
-                <a:graphic xmlns:a="http://schemas.openxmlformats.org/drawingml/2006/main">
-                  <a:graphicData uri="http://schemas.microsoft.com/office/word/2010/wordprocessingShape">
-                    <wps:wsp>
-                      <wps:cNvSpPr/>
-                      <wps:spPr>
-                        <a:xfrm>
-                          <a:off x="0" y="0"/>
-                          <a:ext cx="1298222" cy="822960"/>
-                        </a:xfrm>
-                        <a:prstGeom prst="flowChartMagneticDisk">
-                          <a:avLst/>
-                        </a:prstGeom>
-                      </wps:spPr>
-                      <wps:style>
-                        <a:lnRef idx="2">
-                          <a:schemeClr val="dk1"/>
-                        </a:lnRef>
-                        <a:fillRef idx="1">
-                          <a:schemeClr val="lt1"/>
-                        </a:fillRef>
-                        <a:effectRef idx="0">
-                          <a:schemeClr val="dk1"/>
-                        </a:effectRef>
-                        <a:fontRef idx="minor">
-                          <a:schemeClr val="dk1"/>
-                        </a:fontRef>
-                      </wps:style>
-                      <wps:txbx>
-                        <w:txbxContent>
-                          <w:p>
-                            <w:pPr>
-                              <w:jc w:val="center"/>
-                              <w:rPr>
-                                <w:color w:val="0D0D0D" w:themeColor="text1" w:themeTint="F2"/>
-                              </w:rPr>
-                            </w:pPr>
-                            <w:r>
-                              <w:rPr>
-                                <w:color w:val="0D0D0D" w:themeColor="text1" w:themeTint="F2"/>
-                              </w:rPr>
-                              <w:t>Database</w:t>
-                            </w:r>
-                          </w:p>
-                        </w:txbxContent>
-                      </wps:txbx>
-                      <wps:bodyPr rot="0" spcFirstLastPara="0" vertOverflow="overflow" horzOverflow="overflow" vert="horz" wrap="square" lIns="91440" tIns="45720" rIns="91440" bIns="45720" numCol="1" spcCol="0" rtlCol="0" fromWordArt="0" anchor="ctr" anchorCtr="0" forceAA="0" compatLnSpc="1">
-                        <a:prstTxWarp prst="textNoShape">
-                          <a:avLst/>
-                        </a:prstTxWarp>
-                        <a:noAutofit/>
-                      </wps:bodyPr>
-                    </wps:wsp>
-                  </a:graphicData>
-                </a:graphic>
-                <wp14:sizeRelV relativeFrom="margin">
-                  <wp14:pctHeight>0</wp14:pctHeight>
-                </wp14:sizeRelV>
-              </wp:anchor>
-            </w:drawing>
-          </mc:Choice>
-          <mc:Fallback>
-            <w:pict>
-              <v:shapetype w14:anchorId="07131299" id="_x0000_t132" coordsize="21600,21600" o:spt="132" path="m10800,qx,3391l,18209qy10800,21600,21600,18209l21600,3391qy10800,xem,3391nfqy10800,6782,21600,3391e">
-                <v:path o:extrusionok="f" gradientshapeok="t" o:connecttype="custom" o:connectlocs="10800,6782;10800,0;0,10800;10800,21600;21600,10800" o:connectangles="270,270,180,90,0" textboxrect="0,6782,21600,18209"/>
-              </v:shapetype>
-              <v:shape id="Magnetic Disk 107" o:spid="_x0000_s1028" type="#_x0000_t132" style="position:absolute;left:0;text-align:left;margin-left:371.55pt;margin-top:11.35pt;width:102.2pt;height:64.8pt;z-index:251666432;visibility:visible;mso-wrap-style:square;mso-height-percent:0;mso-wrap-distance-left:9pt;mso-wrap-distance-top:0;mso-wrap-distance-right:9pt;mso-wrap-distance-bottom:0;mso-position-horizontal:absolute;mso-position-horizontal-relative:text;mso-position-vertical:absolute;mso-position-vertical-relative:text;mso-height-percent:0;mso-height-relative:margin;v-text-anchor:middle" o:gfxdata="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" fillcolor="white [3201]" strokecolor="black [3200]" strokeweight="1pt">
-                <v:stroke joinstyle="miter"/>
-                <v:textbox>
-                  <w:txbxContent>
-                    <w:p>
-                      <w:pPr>
-                        <w:jc w:val="center"/>
-                        <w:rPr>
-                          <w:color w:val="0D0D0D" w:themeColor="text1" w:themeTint="F2"/>
-                        </w:rPr>
-                      </w:pPr>
-                      <w:r>
-                        <w:rPr>
-                          <w:color w:val="0D0D0D" w:themeColor="text1" w:themeTint="F2"/>
-                        </w:rPr>
-                        <w:t>Database</w:t>
-                      </w:r>
-                    </w:p>
-                  </w:txbxContent>
-                </v:textbox>
-              </v:shape>
-            </w:pict>
-          </mc:Fallback>
-        </mc:AlternateContent>
-      </w:r>
-      <w:r>
-        <w:rPr>
-          <w:noProof/>
-          <w:lang w:val="en-IN" w:eastAsia="en-IN"/>
-        </w:rPr>
-        <mc:AlternateContent>
-          <mc:Choice Requires="wps">
-            <w:drawing>
-              <wp:anchor distT="0" distB="0" distL="114300" distR="114300" simplePos="0" relativeHeight="251663360" behindDoc="0" locked="0" layoutInCell="1" allowOverlap="1" wp14:anchorId="4F41061B" wp14:editId="0C941D3F">
-                <wp:simplePos x="0" y="0"/>
-                <wp:positionH relativeFrom="column">
-                  <wp:posOffset>3345180</wp:posOffset>
-                </wp:positionH>
-                <wp:positionV relativeFrom="paragraph">
-                  <wp:posOffset>105410</wp:posOffset>
-                </wp:positionV>
-                <wp:extent cx="975360" cy="861060"/>
-                <wp:effectExtent l="0" t="0" r="15240" b="15240"/>
-                <wp:wrapNone/>
-                <wp:docPr id="89" name="Rectangle 19"/>
-                <wp:cNvGraphicFramePr>
-                  <a:graphicFrameLocks xmlns:a="http://schemas.openxmlformats.org/drawingml/2006/main"/>
-                </wp:cNvGraphicFramePr>
-                <a:graphic xmlns:a="http://schemas.openxmlformats.org/drawingml/2006/main">
-                  <a:graphicData uri="http://schemas.microsoft.com/office/word/2010/wordprocessingShape">
-                    <wps:wsp>
-                      <wps:cNvSpPr>
-                        <a:spLocks/>
-                      </wps:cNvSpPr>
-                      <wps:spPr bwMode="auto">
-                        <a:xfrm>
-                          <a:off x="0" y="0"/>
-                          <a:ext cx="975360" cy="861060"/>
-                        </a:xfrm>
-                        <a:prstGeom prst="rect">
-                          <a:avLst/>
-                        </a:prstGeom>
-                        <a:ln>
-                          <a:headEnd/>
-                          <a:tailEnd/>
-                        </a:ln>
-                      </wps:spPr>
-                      <wps:style>
-                        <a:lnRef idx="2">
-                          <a:schemeClr val="dk1"/>
-                        </a:lnRef>
-                        <a:fillRef idx="1">
-                          <a:schemeClr val="lt1"/>
-                        </a:fillRef>
-                        <a:effectRef idx="0">
-                          <a:schemeClr val="dk1"/>
-                        </a:effectRef>
-                        <a:fontRef idx="minor">
-                          <a:schemeClr val="dk1"/>
-                        </a:fontRef>
-                      </wps:style>
-                      <wps:txbx>
-                        <w:txbxContent>
-                          <w:p>
-                            <w:pPr>
-                              <w:rPr>
-                                <w:color w:val="0D0D0D" w:themeColor="text1" w:themeTint="F2"/>
-                              </w:rPr>
-                            </w:pPr>
-                            <w:r>
-                              <w:rPr>
-                                <w:color w:val="0D0D0D" w:themeColor="text1" w:themeTint="F2"/>
-                              </w:rPr>
-                              <w:t>Web Server Layer</w:t>
-                            </w:r>
-                          </w:p>
-                        </w:txbxContent>
-                      </wps:txbx>
-                      <wps:bodyPr rot="0" vert="horz" wrap="square" lIns="91440" tIns="45720" rIns="91440" bIns="45720" anchor="t" anchorCtr="0" upright="1">
-                        <a:noAutofit/>
-                      </wps:bodyPr>
-                    </wps:wsp>
-                  </a:graphicData>
-                </a:graphic>
-                <wp14:sizeRelH relativeFrom="page">
-                  <wp14:pctWidth>0</wp14:pctWidth>
-                </wp14:sizeRelH>
-                <wp14:sizeRelV relativeFrom="page">
-                  <wp14:pctHeight>0</wp14:pctHeight>
-                </wp14:sizeRelV>
-              </wp:anchor>
-            </w:drawing>
-          </mc:Choice>
-          <mc:Fallback>
-            <w:pict>
-              <v:rect w14:anchorId="4F41061B" id="Rectangle 19" o:spid="_x0000_s1029" style="position:absolute;left:0;text-align:left;margin-left:263.4pt;margin-top:8.3pt;width:76.8pt;height:67.8pt;z-index:251663360;visibility:visible;mso-wrap-style:square;mso-width-percent:0;mso-height-percent:0;mso-wrap-distance-left:9pt;mso-wrap-distance-top:0;mso-wrap-distance-right:9pt;mso-wrap-distance-bottom:0;mso-position-horizontal:absolute;mso-position-horizontal-relative:text;mso-position-vertical:absolute;mso-position-vertical-relative:text;mso-width-percent:0;mso-height-percent:0;mso-width-relative:page;mso-height-relative:page;v-text-anchor:top" o:gfxdata="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" fillcolor="white [3201]" strokecolor="black [3200]" strokeweight="1pt">
-                <v:path arrowok="t"/>
-                <v:textbox>
-                  <w:txbxContent>
-                    <w:p>
-                      <w:pPr>
-                        <w:rPr>
-                          <w:color w:val="0D0D0D" w:themeColor="text1" w:themeTint="F2"/>
-                        </w:rPr>
-                      </w:pPr>
-                      <w:r>
-                        <w:rPr>
-                          <w:color w:val="0D0D0D" w:themeColor="text1" w:themeTint="F2"/>
-                        </w:rPr>
-                        <w:t>Web Server Layer</w:t>
-                      </w:r>
-                    </w:p>
-                  </w:txbxContent>
-                </v:textbox>
-              </v:rect>
-            </w:pict>
-          </mc:Fallback>
-        </mc:AlternateContent>
-      </w:r>
-      <w:r>
-        <w:rPr>
-          <w:noProof/>
-          <w:lang w:val="en-IN" w:eastAsia="en-IN"/>
-        </w:rPr>
-        <mc:AlternateContent>
-          <mc:Choice Requires="wps">
-            <w:drawing>
-              <wp:anchor distT="0" distB="0" distL="114300" distR="114300" simplePos="0" relativeHeight="251662336" behindDoc="0" locked="0" layoutInCell="1" allowOverlap="1" wp14:anchorId="29329F6D" wp14:editId="2F4A91C6">
-                <wp:simplePos x="0" y="0"/>
-                <wp:positionH relativeFrom="column">
-                  <wp:posOffset>1912620</wp:posOffset>
-                </wp:positionH>
-                <wp:positionV relativeFrom="paragraph">
-                  <wp:posOffset>105410</wp:posOffset>
-                </wp:positionV>
-                <wp:extent cx="1013460" cy="861060"/>
-                <wp:effectExtent l="0" t="0" r="15240" b="15240"/>
-                <wp:wrapNone/>
-                <wp:docPr id="90" name="Rectangle 18"/>
-                <wp:cNvGraphicFramePr>
-                  <a:graphicFrameLocks xmlns:a="http://schemas.openxmlformats.org/drawingml/2006/main"/>
-                </wp:cNvGraphicFramePr>
-                <a:graphic xmlns:a="http://schemas.openxmlformats.org/drawingml/2006/main">
-                  <a:graphicData uri="http://schemas.microsoft.com/office/word/2010/wordprocessingShape">
-                    <wps:wsp>
-                      <wps:cNvSpPr>
-                        <a:spLocks/>
-                      </wps:cNvSpPr>
-                      <wps:spPr bwMode="auto">
-                        <a:xfrm>
-                          <a:off x="0" y="0"/>
-                          <a:ext cx="1013460" cy="861060"/>
-                        </a:xfrm>
-                        <a:prstGeom prst="rect">
-                          <a:avLst/>
-                        </a:prstGeom>
-                        <a:ln>
-                          <a:headEnd/>
-                          <a:tailEnd/>
-                        </a:ln>
-                      </wps:spPr>
-                      <wps:style>
-                        <a:lnRef idx="2">
-                          <a:schemeClr val="dk1"/>
-                        </a:lnRef>
-                        <a:fillRef idx="1">
-                          <a:schemeClr val="lt1"/>
-                        </a:fillRef>
-                        <a:effectRef idx="0">
-                          <a:schemeClr val="dk1"/>
-                        </a:effectRef>
-                        <a:fontRef idx="minor">
-                          <a:schemeClr val="dk1"/>
-                        </a:fontRef>
-                      </wps:style>
-                      <wps:txbx>
-                        <w:txbxContent>
-                          <w:p>
-                            <w:pPr>
-                              <w:rPr>
-                                <w:color w:val="0D0D0D" w:themeColor="text1" w:themeTint="F2"/>
-                              </w:rPr>
-                            </w:pPr>
-                            <w:r>
-                              <w:rPr>
-                                <w:color w:val="0D0D0D" w:themeColor="text1" w:themeTint="F2"/>
-                              </w:rPr>
-                              <w:t>Business Logic layer</w:t>
-                            </w:r>
-                          </w:p>
-                          <w:p/>
-                        </w:txbxContent>
-                      </wps:txbx>
-                      <wps:bodyPr rot="0" vert="horz" wrap="square" lIns="91440" tIns="45720" rIns="91440" bIns="45720" anchor="t" anchorCtr="0" upright="1">
-                        <a:noAutofit/>
-                      </wps:bodyPr>
-                    </wps:wsp>
-                  </a:graphicData>
-                </a:graphic>
-                <wp14:sizeRelH relativeFrom="page">
-                  <wp14:pctWidth>0</wp14:pctWidth>
-                </wp14:sizeRelH>
-                <wp14:sizeRelV relativeFrom="page">
-                  <wp14:pctHeight>0</wp14:pctHeight>
-                </wp14:sizeRelV>
-              </wp:anchor>
-            </w:drawing>
-          </mc:Choice>
-          <mc:Fallback>
-            <w:pict>
-              <v:rect w14:anchorId="29329F6D" id="Rectangle 18" o:spid="_x0000_s1030" style="position:absolute;left:0;text-align:left;margin-left:150.6pt;margin-top:8.3pt;width:79.8pt;height:67.8pt;z-index:251662336;visibility:visible;mso-wrap-style:square;mso-width-percent:0;mso-height-percent:0;mso-wrap-distance-left:9pt;mso-wrap-distance-top:0;mso-wrap-distance-right:9pt;mso-wrap-distance-bottom:0;mso-position-horizontal:absolute;mso-position-horizontal-relative:text;mso-position-vertical:absolute;mso-position-vertical-relative:text;mso-width-percent:0;mso-height-percent:0;mso-width-relative:page;mso-height-relative:page;v-text-anchor:top" o:gfxdata="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" fillcolor="white [3201]" strokecolor="black [3200]" strokeweight="1pt">
-                <v:path arrowok="t"/>
-                <v:textbox>
-                  <w:txbxContent>
-                    <w:p>
-                      <w:pPr>
-                        <w:rPr>
-                          <w:color w:val="0D0D0D" w:themeColor="text1" w:themeTint="F2"/>
-                        </w:rPr>
-                      </w:pPr>
-                      <w:r>
-                        <w:rPr>
-                          <w:color w:val="0D0D0D" w:themeColor="text1" w:themeTint="F2"/>
-                        </w:rPr>
-                        <w:t>Business Logic layer</w:t>
-                      </w:r>
-                    </w:p>
-                    <w:p/>
-                  </w:txbxContent>
-                </v:textbox>
-              </v:rect>
-            </w:pict>
-          </mc:Fallback>
-        </mc:AlternateContent>
-      </w:r>
-    </w:p>
-    <w:p>
-      <w:pPr>
-        <w:pStyle w:val="ListParagraph"/>
-        <w:ind w:left="360"/>
-        <w:jc w:val="both"/>
-        <w:rPr>
-          <w:rFonts w:ascii="Times New Roman" w:eastAsia="Times New Roman" w:hAnsi="Times New Roman" w:cs="Times New Roman"/>
-          <w:b w:val="0"/>
-          <w:bCs/>
-        </w:rPr>
-      </w:pPr>
-      <w:r>
-        <w:rPr>
-          <w:noProof/>
-          <w:lang w:val="en-IN" w:eastAsia="en-IN"/>
-        </w:rPr>
-        <mc:AlternateContent>
-          <mc:Choice Requires="wps">
-            <w:drawing>
-              <wp:anchor distT="0" distB="0" distL="114300" distR="114300" simplePos="0" relativeHeight="251665408" behindDoc="0" locked="0" layoutInCell="1" allowOverlap="1" wp14:anchorId="67B7C7FD" wp14:editId="10802382">
-                <wp:simplePos x="0" y="0"/>
-                <wp:positionH relativeFrom="column">
-                  <wp:posOffset>4365625</wp:posOffset>
-                </wp:positionH>
-                <wp:positionV relativeFrom="paragraph">
-                  <wp:posOffset>326434</wp:posOffset>
-                </wp:positionV>
-                <wp:extent cx="342900" cy="0"/>
-                <wp:effectExtent l="25400" t="88900" r="0" b="88900"/>
-                <wp:wrapNone/>
-                <wp:docPr id="101" name="AutoShape 25"/>
-                <wp:cNvGraphicFramePr>
-                  <a:graphicFrameLocks xmlns:a="http://schemas.openxmlformats.org/drawingml/2006/main"/>
-                </wp:cNvGraphicFramePr>
-                <a:graphic xmlns:a="http://schemas.openxmlformats.org/drawingml/2006/main">
-                  <a:graphicData uri="http://schemas.microsoft.com/office/word/2010/wordprocessingShape">
-                    <wps:wsp>
-                      <wps:cNvCnPr>
-                        <a:cxnSpLocks/>
-                      </wps:cNvCnPr>
-                      <wps:spPr bwMode="auto">
-                        <a:xfrm>
-                          <a:off x="0" y="0"/>
-                          <a:ext cx="342900" cy="0"/>
-                        </a:xfrm>
-                        <a:prstGeom prst="straightConnector1">
-                          <a:avLst/>
-                        </a:prstGeom>
-                        <a:ln>
-                          <a:headEnd type="triangle" w="med" len="med"/>
-                          <a:tailEnd type="triangle" w="med" len="med"/>
-                        </a:ln>
-                      </wps:spPr>
-                      <wps:style>
-                        <a:lnRef idx="3">
-                          <a:schemeClr val="dk1"/>
-                        </a:lnRef>
-                        <a:fillRef idx="0">
-                          <a:schemeClr val="dk1"/>
-                        </a:fillRef>
-                        <a:effectRef idx="2">
-                          <a:schemeClr val="dk1"/>
-                        </a:effectRef>
-                        <a:fontRef idx="minor">
-                          <a:schemeClr val="tx1"/>
-                        </a:fontRef>
-                      </wps:style>
-                      <wps:bodyPr/>
-                    </wps:wsp>
-                  </a:graphicData>
-                </a:graphic>
-                <wp14:sizeRelH relativeFrom="page">
-                  <wp14:pctWidth>0</wp14:pctWidth>
-                </wp14:sizeRelH>
-                <wp14:sizeRelV relativeFrom="page">
-                  <wp14:pctHeight>0</wp14:pctHeight>
-                </wp14:sizeRelV>
-              </wp:anchor>
-            </w:drawing>
-          </mc:Choice>
-          <mc:Fallback>
-            <w:pict>
-              <v:shapetype w14:anchorId="507B4501" id="_x0000_t32" coordsize="21600,21600" o:spt="32" o:oned="t" path="m,l21600,21600e" filled="f">
-                <v:path arrowok="t" fillok="f" o:connecttype="none"/>
-                <o:lock v:ext="edit" shapetype="t"/>
-              </v:shapetype>
-              <v:shape id="AutoShape 25" o:spid="_x0000_s1026" type="#_x0000_t32" style="position:absolute;margin-left:343.75pt;margin-top:25.7pt;width:27pt;height:0;z-index:251665408;visibility:visible;mso-wrap-style:square;mso-width-percent:0;mso-height-percent:0;mso-wrap-distance-left:9pt;mso-wrap-distance-top:0;mso-wrap-distance-right:9pt;mso-wrap-distance-bottom:0;mso-position-horizontal:absolute;mso-position-horizontal-relative:text;mso-position-vertical:absolute;mso-position-vertical-relative:text;mso-width-percent:0;mso-height-percent:0;mso-width-relative:page;mso-height-relative:page" o:gfxdata="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" strokecolor="black [3200]" strokeweight="1.5pt">
-                <v:stroke startarrow="block" endarrow="block" joinstyle="miter"/>
-                <o:lock v:ext="edit" shapetype="f"/>
-              </v:shape>
-            </w:pict>
-          </mc:Fallback>
-        </mc:AlternateContent>
-      </w:r>
-      <w:r>
-        <w:rPr>
-          <w:noProof/>
-          <w:lang w:val="en-IN" w:eastAsia="en-IN"/>
-        </w:rPr>
-        <mc:AlternateContent>
-          <mc:Choice Requires="wps">
-            <w:drawing>
-              <wp:anchor distT="0" distB="0" distL="114300" distR="114300" simplePos="0" relativeHeight="251664384" behindDoc="0" locked="0" layoutInCell="1" allowOverlap="1" wp14:anchorId="1EDEE99A" wp14:editId="68B47556">
-                <wp:simplePos x="0" y="0"/>
-                <wp:positionH relativeFrom="column">
-                  <wp:posOffset>2921635</wp:posOffset>
-                </wp:positionH>
-                <wp:positionV relativeFrom="paragraph">
-                  <wp:posOffset>288290</wp:posOffset>
-                </wp:positionV>
-                <wp:extent cx="419100" cy="0"/>
-                <wp:effectExtent l="25400" t="88900" r="0" b="88900"/>
-                <wp:wrapNone/>
-                <wp:docPr id="102" name="AutoShape 24"/>
-                <wp:cNvGraphicFramePr>
-                  <a:graphicFrameLocks xmlns:a="http://schemas.openxmlformats.org/drawingml/2006/main"/>
-                </wp:cNvGraphicFramePr>
-                <a:graphic xmlns:a="http://schemas.openxmlformats.org/drawingml/2006/main">
-                  <a:graphicData uri="http://schemas.microsoft.com/office/word/2010/wordprocessingShape">
-                    <wps:wsp>
-                      <wps:cNvCnPr>
-                        <a:cxnSpLocks/>
-                      </wps:cNvCnPr>
-                      <wps:spPr bwMode="auto">
-                        <a:xfrm>
-                          <a:off x="0" y="0"/>
-                          <a:ext cx="419100" cy="0"/>
-                        </a:xfrm>
-                        <a:prstGeom prst="straightConnector1">
-                          <a:avLst/>
-                        </a:prstGeom>
-                        <a:ln>
-                          <a:headEnd type="triangle" w="med" len="med"/>
-                          <a:tailEnd type="triangle" w="med" len="med"/>
-                        </a:ln>
-                      </wps:spPr>
-                      <wps:style>
-                        <a:lnRef idx="3">
-                          <a:schemeClr val="dk1"/>
-                        </a:lnRef>
-                        <a:fillRef idx="0">
-                          <a:schemeClr val="dk1"/>
-                        </a:fillRef>
-                        <a:effectRef idx="2">
-                          <a:schemeClr val="dk1"/>
-                        </a:effectRef>
-                        <a:fontRef idx="minor">
-                          <a:schemeClr val="tx1"/>
-                        </a:fontRef>
-                      </wps:style>
-                      <wps:bodyPr/>
-                    </wps:wsp>
-                  </a:graphicData>
-                </a:graphic>
-                <wp14:sizeRelH relativeFrom="page">
-                  <wp14:pctWidth>0</wp14:pctWidth>
-                </wp14:sizeRelH>
-                <wp14:sizeRelV relativeFrom="page">
-                  <wp14:pctHeight>0</wp14:pctHeight>
-                </wp14:sizeRelV>
-              </wp:anchor>
-            </w:drawing>
-          </mc:Choice>
-          <mc:Fallback>
-            <w:pict>
-              <v:shape w14:anchorId="334AE84A" id="AutoShape 24" o:spid="_x0000_s1026" type="#_x0000_t32" style="position:absolute;margin-left:230.05pt;margin-top:22.7pt;width:33pt;height:0;z-index:251664384;visibility:visible;mso-wrap-style:square;mso-width-percent:0;mso-height-percent:0;mso-wrap-distance-left:9pt;mso-wrap-distance-top:0;mso-wrap-distance-right:9pt;mso-wrap-distance-bottom:0;mso-position-horizontal:absolute;mso-position-horizontal-relative:text;mso-position-vertical:absolute;mso-position-vertical-relative:text;mso-width-percent:0;mso-height-percent:0;mso-width-relative:page;mso-height-relative:page" o:gfxdata="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" strokecolor="black [3200]" strokeweight="1.5pt">
-                <v:stroke startarrow="block" endarrow="block" joinstyle="miter"/>
-                <o:lock v:ext="edit" shapetype="f"/>
-              </v:shape>
-            </w:pict>
-          </mc:Fallback>
-        </mc:AlternateContent>
-      </w:r>
-      <w:r>
-        <w:rPr>
-          <w:noProof/>
-          <w:lang w:val="en-IN" w:eastAsia="en-IN"/>
-        </w:rPr>
-        <mc:AlternateContent>
-          <mc:Choice Requires="wps">
-            <w:drawing>
-              <wp:anchor distT="0" distB="0" distL="114300" distR="114300" simplePos="0" relativeHeight="251667456" behindDoc="0" locked="0" layoutInCell="1" allowOverlap="1" wp14:anchorId="6E064D84" wp14:editId="02D8A2AA">
-                <wp:simplePos x="0" y="0"/>
-                <wp:positionH relativeFrom="column">
-                  <wp:posOffset>1441559</wp:posOffset>
-                </wp:positionH>
-                <wp:positionV relativeFrom="paragraph">
-                  <wp:posOffset>342199</wp:posOffset>
-                </wp:positionV>
-                <wp:extent cx="446235" cy="0"/>
-                <wp:effectExtent l="25400" t="63500" r="0" b="76200"/>
-                <wp:wrapNone/>
-                <wp:docPr id="108" name="Straight Arrow Connector 108"/>
-                <wp:cNvGraphicFramePr/>
-                <a:graphic xmlns:a="http://schemas.openxmlformats.org/drawingml/2006/main">
-                  <a:graphicData uri="http://schemas.microsoft.com/office/word/2010/wordprocessingShape">
-                    <wps:wsp>
-                      <wps:cNvCnPr/>
-                      <wps:spPr>
-                        <a:xfrm>
-                          <a:off x="0" y="0"/>
-                          <a:ext cx="446235" cy="0"/>
-                        </a:xfrm>
-                        <a:prstGeom prst="straightConnector1">
-                          <a:avLst/>
-                        </a:prstGeom>
-                        <a:ln>
-                          <a:headEnd type="triangle"/>
-                          <a:tailEnd type="triangle"/>
-                        </a:ln>
-                      </wps:spPr>
-                      <wps:style>
-                        <a:lnRef idx="2">
-                          <a:schemeClr val="dk1"/>
-                        </a:lnRef>
-                        <a:fillRef idx="0">
-                          <a:schemeClr val="dk1"/>
-                        </a:fillRef>
-                        <a:effectRef idx="1">
-                          <a:schemeClr val="dk1"/>
-                        </a:effectRef>
-                        <a:fontRef idx="minor">
-                          <a:schemeClr val="tx1"/>
-                        </a:fontRef>
-                      </wps:style>
-                      <wps:bodyPr/>
-                    </wps:wsp>
+                      </wpg:grpSpPr>
+                      <wps:wsp>
+                        <wps:cNvPr id="93" name="Rectangle 16"/>
+                        <wps:cNvSpPr>
+                          <a:spLocks/>
+                        </wps:cNvSpPr>
+                        <wps:spPr bwMode="auto">
+                          <a:xfrm>
+                            <a:off x="0" y="33866"/>
+                            <a:ext cx="1242060" cy="822960"/>
+                          </a:xfrm>
+                          <a:prstGeom prst="rect">
+                            <a:avLst/>
+                          </a:prstGeom>
+                          <a:ln>
+                            <a:headEnd/>
+                            <a:tailEnd/>
+                          </a:ln>
+                        </wps:spPr>
+                        <wps:style>
+                          <a:lnRef idx="2">
+                            <a:schemeClr val="dk1"/>
+                          </a:lnRef>
+                          <a:fillRef idx="1">
+                            <a:schemeClr val="lt1"/>
+                          </a:fillRef>
+                          <a:effectRef idx="0">
+                            <a:schemeClr val="dk1"/>
+                          </a:effectRef>
+                          <a:fontRef idx="minor">
+                            <a:schemeClr val="dk1"/>
+                          </a:fontRef>
+                        </wps:style>
+                        <wps:txbx>
+                          <w:txbxContent>
+                            <w:p>
+                              <w:pPr>
+                                <w:rPr>
+                                  <w:color w:val="0D0D0D" w:themeColor="text1" w:themeTint="F2"/>
+                                </w:rPr>
+                              </w:pPr>
+                              <w:r>
+                                <w:rPr>
+                                  <w:color w:val="0D0D0D" w:themeColor="text1" w:themeTint="F2"/>
+                                </w:rPr>
+                                <w:t>Presentation         layer</w:t>
+                              </w:r>
+                            </w:p>
+                            <w:p>
+                              <w:pPr>
+                                <w:rPr>
+                                  <w:color w:val="0D0D0D" w:themeColor="text1" w:themeTint="F2"/>
+                                </w:rPr>
+                              </w:pPr>
+                            </w:p>
+                          </w:txbxContent>
+                        </wps:txbx>
+                        <wps:bodyPr rot="0" vert="horz" wrap="square" lIns="91440" tIns="45720" rIns="91440" bIns="45720" anchor="t" anchorCtr="0" upright="1">
+                          <a:noAutofit/>
+                        </wps:bodyPr>
+                      </wps:wsp>
+                      <wps:wsp>
+                        <wps:cNvPr id="90" name="Rectangle 18"/>
+                        <wps:cNvSpPr>
+                          <a:spLocks/>
+                        </wps:cNvSpPr>
+                        <wps:spPr bwMode="auto">
+                          <a:xfrm>
+                            <a:off x="1684866" y="0"/>
+                            <a:ext cx="1013460" cy="861060"/>
+                          </a:xfrm>
+                          <a:prstGeom prst="rect">
+                            <a:avLst/>
+                          </a:prstGeom>
+                          <a:ln>
+                            <a:headEnd/>
+                            <a:tailEnd/>
+                          </a:ln>
+                        </wps:spPr>
+                        <wps:style>
+                          <a:lnRef idx="2">
+                            <a:schemeClr val="dk1"/>
+                          </a:lnRef>
+                          <a:fillRef idx="1">
+                            <a:schemeClr val="lt1"/>
+                          </a:fillRef>
+                          <a:effectRef idx="0">
+                            <a:schemeClr val="dk1"/>
+                          </a:effectRef>
+                          <a:fontRef idx="minor">
+                            <a:schemeClr val="dk1"/>
+                          </a:fontRef>
+                        </wps:style>
+                        <wps:txbx>
+                          <w:txbxContent>
+                            <w:p>
+                              <w:pPr>
+                                <w:rPr>
+                                  <w:color w:val="0D0D0D" w:themeColor="text1" w:themeTint="F2"/>
+                                </w:rPr>
+                              </w:pPr>
+                              <w:r>
+                                <w:rPr>
+                                  <w:color w:val="0D0D0D" w:themeColor="text1" w:themeTint="F2"/>
+                                </w:rPr>
+                                <w:t>Business Logic layer</w:t>
+                              </w:r>
+                            </w:p>
+                            <w:p/>
+                          </w:txbxContent>
+                        </wps:txbx>
+                        <wps:bodyPr rot="0" vert="horz" wrap="square" lIns="91440" tIns="45720" rIns="91440" bIns="45720" anchor="t" anchorCtr="0" upright="1">
+                          <a:noAutofit/>
+                        </wps:bodyPr>
+                      </wps:wsp>
+                      <wps:wsp>
+                        <wps:cNvPr id="89" name="Rectangle 19"/>
+                        <wps:cNvSpPr>
+                          <a:spLocks/>
+                        </wps:cNvSpPr>
+                        <wps:spPr bwMode="auto">
+                          <a:xfrm>
+                            <a:off x="3115733" y="0"/>
+                            <a:ext cx="975360" cy="861060"/>
+                          </a:xfrm>
+                          <a:prstGeom prst="rect">
+                            <a:avLst/>
+                          </a:prstGeom>
+                          <a:ln>
+                            <a:headEnd/>
+                            <a:tailEnd/>
+                          </a:ln>
+                        </wps:spPr>
+                        <wps:style>
+                          <a:lnRef idx="2">
+                            <a:schemeClr val="dk1"/>
+                          </a:lnRef>
+                          <a:fillRef idx="1">
+                            <a:schemeClr val="lt1"/>
+                          </a:fillRef>
+                          <a:effectRef idx="0">
+                            <a:schemeClr val="dk1"/>
+                          </a:effectRef>
+                          <a:fontRef idx="minor">
+                            <a:schemeClr val="dk1"/>
+                          </a:fontRef>
+                        </wps:style>
+                        <wps:txbx>
+                          <w:txbxContent>
+                            <w:p>
+                              <w:pPr>
+                                <w:rPr>
+                                  <w:color w:val="0D0D0D" w:themeColor="text1" w:themeTint="F2"/>
+                                </w:rPr>
+                              </w:pPr>
+                              <w:r>
+                                <w:rPr>
+                                  <w:color w:val="0D0D0D" w:themeColor="text1" w:themeTint="F2"/>
+                                </w:rPr>
+                                <w:t>Web Server Layer</w:t>
+                              </w:r>
+                            </w:p>
+                          </w:txbxContent>
+                        </wps:txbx>
+                        <wps:bodyPr rot="0" vert="horz" wrap="square" lIns="91440" tIns="45720" rIns="91440" bIns="45720" anchor="t" anchorCtr="0" upright="1">
+                          <a:noAutofit/>
+                        </wps:bodyPr>
+                      </wps:wsp>
+                      <wps:wsp>
+                        <wps:cNvPr id="102" name="AutoShape 24"/>
+                        <wps:cNvCnPr>
+                          <a:cxnSpLocks/>
+                        </wps:cNvCnPr>
+                        <wps:spPr bwMode="auto">
+                          <a:xfrm>
+                            <a:off x="2692400" y="419100"/>
+                            <a:ext cx="419100" cy="0"/>
+                          </a:xfrm>
+                          <a:prstGeom prst="straightConnector1">
+                            <a:avLst/>
+                          </a:prstGeom>
+                          <a:ln>
+                            <a:headEnd type="triangle" w="med" len="med"/>
+                            <a:tailEnd type="triangle" w="med" len="med"/>
+                          </a:ln>
+                        </wps:spPr>
+                        <wps:style>
+                          <a:lnRef idx="3">
+                            <a:schemeClr val="dk1"/>
+                          </a:lnRef>
+                          <a:fillRef idx="0">
+                            <a:schemeClr val="dk1"/>
+                          </a:fillRef>
+                          <a:effectRef idx="2">
+                            <a:schemeClr val="dk1"/>
+                          </a:effectRef>
+                          <a:fontRef idx="minor">
+                            <a:schemeClr val="tx1"/>
+                          </a:fontRef>
+                        </wps:style>
+                        <wps:bodyPr/>
+                      </wps:wsp>
+                      <wps:wsp>
+                        <wps:cNvPr id="101" name="AutoShape 25"/>
+                        <wps:cNvCnPr>
+                          <a:cxnSpLocks/>
+                        </wps:cNvCnPr>
+                        <wps:spPr bwMode="auto">
+                          <a:xfrm>
+                            <a:off x="4140200" y="452966"/>
+                            <a:ext cx="342900" cy="0"/>
+                          </a:xfrm>
+                          <a:prstGeom prst="straightConnector1">
+                            <a:avLst/>
+                          </a:prstGeom>
+                          <a:ln>
+                            <a:headEnd type="triangle" w="med" len="med"/>
+                            <a:tailEnd type="triangle" w="med" len="med"/>
+                          </a:ln>
+                        </wps:spPr>
+                        <wps:style>
+                          <a:lnRef idx="3">
+                            <a:schemeClr val="dk1"/>
+                          </a:lnRef>
+                          <a:fillRef idx="0">
+                            <a:schemeClr val="dk1"/>
+                          </a:fillRef>
+                          <a:effectRef idx="2">
+                            <a:schemeClr val="dk1"/>
+                          </a:effectRef>
+                          <a:fontRef idx="minor">
+                            <a:schemeClr val="tx1"/>
+                          </a:fontRef>
+                        </wps:style>
+                        <wps:bodyPr/>
+                      </wps:wsp>
+                      <wps:wsp>
+                        <wps:cNvPr id="107" name="Magnetic Disk 107"/>
+                        <wps:cNvSpPr/>
+                        <wps:spPr>
+                          <a:xfrm>
+                            <a:off x="4487333" y="33866"/>
+                            <a:ext cx="1298222" cy="822960"/>
+                          </a:xfrm>
+                          <a:prstGeom prst="flowChartMagneticDisk">
+                            <a:avLst/>
+                          </a:prstGeom>
+                        </wps:spPr>
+                        <wps:style>
+                          <a:lnRef idx="2">
+                            <a:schemeClr val="dk1"/>
+                          </a:lnRef>
+                          <a:fillRef idx="1">
+                            <a:schemeClr val="lt1"/>
+                          </a:fillRef>
+                          <a:effectRef idx="0">
+                            <a:schemeClr val="dk1"/>
+                          </a:effectRef>
+                          <a:fontRef idx="minor">
+                            <a:schemeClr val="dk1"/>
+                          </a:fontRef>
+                        </wps:style>
+                        <wps:txbx>
+                          <w:txbxContent>
+                            <w:p>
+                              <w:pPr>
+                                <w:jc w:val="center"/>
+                                <w:rPr>
+                                  <w:color w:val="0D0D0D" w:themeColor="text1" w:themeTint="F2"/>
+                                </w:rPr>
+                              </w:pPr>
+                              <w:r>
+                                <w:rPr>
+                                  <w:color w:val="0D0D0D" w:themeColor="text1" w:themeTint="F2"/>
+                                </w:rPr>
+                                <w:t>Database</w:t>
+                              </w:r>
+                            </w:p>
+                          </w:txbxContent>
+                        </wps:txbx>
+                        <wps:bodyPr rot="0" spcFirstLastPara="0" vertOverflow="overflow" horzOverflow="overflow" vert="horz" wrap="square" lIns="91440" tIns="45720" rIns="91440" bIns="45720" numCol="1" spcCol="0" rtlCol="0" fromWordArt="0" anchor="ctr" anchorCtr="0" forceAA="0" compatLnSpc="1">
+                          <a:prstTxWarp prst="textNoShape">
+                            <a:avLst/>
+                          </a:prstTxWarp>
+                          <a:noAutofit/>
+                        </wps:bodyPr>
+                      </wps:wsp>
+                      <wps:wsp>
+                        <wps:cNvPr id="108" name="Straight Arrow Connector 108"/>
+                        <wps:cNvCnPr/>
+                        <wps:spPr>
+                          <a:xfrm>
+                            <a:off x="1210733" y="469900"/>
+                            <a:ext cx="446235" cy="0"/>
+                          </a:xfrm>
+                          <a:prstGeom prst="straightConnector1">
+                            <a:avLst/>
+                          </a:prstGeom>
+                          <a:ln>
+                            <a:headEnd type="triangle"/>
+                            <a:tailEnd type="triangle"/>
+                          </a:ln>
+                        </wps:spPr>
+                        <wps:style>
+                          <a:lnRef idx="2">
+                            <a:schemeClr val="dk1"/>
+                          </a:lnRef>
+                          <a:fillRef idx="0">
+                            <a:schemeClr val="dk1"/>
+                          </a:fillRef>
+                          <a:effectRef idx="1">
+                            <a:schemeClr val="dk1"/>
+                          </a:effectRef>
+                          <a:fontRef idx="minor">
+                            <a:schemeClr val="tx1"/>
+                          </a:fontRef>
+                        </wps:style>
+                        <wps:bodyPr/>
+                      </wps:wsp>
+                      <wps:wsp>
+                        <wps:cNvPr id="106" name="AutoShape 31"/>
+                        <wps:cNvSpPr>
+                          <a:spLocks/>
+                        </wps:cNvSpPr>
+                        <wps:spPr bwMode="auto">
+                          <a:xfrm>
+                            <a:off x="25400" y="1016000"/>
+                            <a:ext cx="1187450" cy="365760"/>
+                          </a:xfrm>
+                          <a:prstGeom prst="flowChartTerminator">
+                            <a:avLst/>
+                          </a:prstGeom>
+                          <a:ln>
+                            <a:headEnd/>
+                            <a:tailEnd/>
+                          </a:ln>
+                        </wps:spPr>
+                        <wps:style>
+                          <a:lnRef idx="2">
+                            <a:schemeClr val="dk1"/>
+                          </a:lnRef>
+                          <a:fillRef idx="1">
+                            <a:schemeClr val="lt1"/>
+                          </a:fillRef>
+                          <a:effectRef idx="0">
+                            <a:schemeClr val="dk1"/>
+                          </a:effectRef>
+                          <a:fontRef idx="minor">
+                            <a:schemeClr val="dk1"/>
+                          </a:fontRef>
+                        </wps:style>
+                        <wps:txbx>
+                          <w:txbxContent>
+                            <w:p>
+                              <w:pPr>
+                                <w:rPr>
+                                  <w:color w:val="0D0D0D" w:themeColor="text1" w:themeTint="F2"/>
+                                  <w:sz w:val="22"/>
+                                  <w:szCs w:val="18"/>
+                                </w:rPr>
+                              </w:pPr>
+                              <w:r>
+                                <w:rPr>
+                                  <w:color w:val="0D0D0D" w:themeColor="text1" w:themeTint="F2"/>
+                                  <w:sz w:val="22"/>
+                                  <w:szCs w:val="18"/>
+                                </w:rPr>
+                                <w:t>HMTL, CSS, JS</w:t>
+                              </w:r>
+                            </w:p>
+                          </w:txbxContent>
+                        </wps:txbx>
+                        <wps:bodyPr rot="0" vert="horz" wrap="square" lIns="91440" tIns="45720" rIns="91440" bIns="45720" anchor="t" anchorCtr="0" upright="1">
+                          <a:noAutofit/>
+                        </wps:bodyPr>
+                      </wps:wsp>
+                      <wps:wsp>
+                        <wps:cNvPr id="3" name="AutoShape 31"/>
+                        <wps:cNvSpPr>
+                          <a:spLocks/>
+                        </wps:cNvSpPr>
+                        <wps:spPr bwMode="auto">
+                          <a:xfrm>
+                            <a:off x="1532466" y="1016000"/>
+                            <a:ext cx="1320800" cy="365760"/>
+                          </a:xfrm>
+                          <a:prstGeom prst="flowChartTerminator">
+                            <a:avLst/>
+                          </a:prstGeom>
+                          <a:ln>
+                            <a:headEnd/>
+                            <a:tailEnd/>
+                          </a:ln>
+                        </wps:spPr>
+                        <wps:style>
+                          <a:lnRef idx="2">
+                            <a:schemeClr val="dk1"/>
+                          </a:lnRef>
+                          <a:fillRef idx="1">
+                            <a:schemeClr val="lt1"/>
+                          </a:fillRef>
+                          <a:effectRef idx="0">
+                            <a:schemeClr val="dk1"/>
+                          </a:effectRef>
+                          <a:fontRef idx="minor">
+                            <a:schemeClr val="dk1"/>
+                          </a:fontRef>
+                        </wps:style>
+                        <wps:txbx>
+                          <w:txbxContent>
+                            <w:p>
+                              <w:pPr>
+                                <w:rPr>
+                                  <w:color w:val="0D0D0D" w:themeColor="text1" w:themeTint="F2"/>
+                                  <w:sz w:val="18"/>
+                                  <w:szCs w:val="14"/>
+                                </w:rPr>
+                              </w:pPr>
+                              <w:r>
+                                <w:rPr>
+                                  <w:color w:val="0D0D0D" w:themeColor="text1" w:themeTint="F2"/>
+                                  <w:sz w:val="20"/>
+                                  <w:szCs w:val="16"/>
+                                </w:rPr>
+                                <w:t>JSP, SERVLET</w:t>
+                              </w:r>
+                              <w:r>
+                                <w:rPr>
+                                  <w:color w:val="0D0D0D" w:themeColor="text1" w:themeTint="F2"/>
+                                  <w:sz w:val="20"/>
+                                  <w:szCs w:val="16"/>
+                                </w:rPr>
+                                <w:t>, Java</w:t>
+                              </w:r>
+                            </w:p>
+                          </w:txbxContent>
+                        </wps:txbx>
+                        <wps:bodyPr rot="0" vert="horz" wrap="square" lIns="91440" tIns="45720" rIns="91440" bIns="45720" anchor="t" anchorCtr="0" upright="1">
+                          <a:noAutofit/>
+                        </wps:bodyPr>
+                      </wps:wsp>
+                      <wps:wsp>
+                        <wps:cNvPr id="5" name="AutoShape 31"/>
+                        <wps:cNvSpPr>
+                          <a:spLocks/>
+                        </wps:cNvSpPr>
+                        <wps:spPr bwMode="auto">
+                          <a:xfrm>
+                            <a:off x="2980266" y="1016000"/>
+                            <a:ext cx="1242060" cy="365760"/>
+                          </a:xfrm>
+                          <a:prstGeom prst="flowChartTerminator">
+                            <a:avLst/>
+                          </a:prstGeom>
+                          <a:ln>
+                            <a:headEnd/>
+                            <a:tailEnd/>
+                          </a:ln>
+                        </wps:spPr>
+                        <wps:style>
+                          <a:lnRef idx="2">
+                            <a:schemeClr val="dk1"/>
+                          </a:lnRef>
+                          <a:fillRef idx="1">
+                            <a:schemeClr val="lt1"/>
+                          </a:fillRef>
+                          <a:effectRef idx="0">
+                            <a:schemeClr val="dk1"/>
+                          </a:effectRef>
+                          <a:fontRef idx="minor">
+                            <a:schemeClr val="dk1"/>
+                          </a:fontRef>
+                        </wps:style>
+                        <wps:txbx>
+                          <w:txbxContent>
+                            <w:p>
+                              <w:pPr>
+                                <w:rPr>
+                                  <w:color w:val="0D0D0D" w:themeColor="text1" w:themeTint="F2"/>
+                                  <w:sz w:val="22"/>
+                                  <w:lang w:val="en-IN"/>
+                                </w:rPr>
+                              </w:pPr>
+                              <w:r>
+                                <w:rPr>
+                                  <w:color w:val="0D0D0D" w:themeColor="text1" w:themeTint="F2"/>
+                                  <w:sz w:val="22"/>
+                                  <w:lang w:val="en-IN"/>
+                                </w:rPr>
+                                <w:t>MY SQL Server</w:t>
+                              </w:r>
+                            </w:p>
+                          </w:txbxContent>
+                        </wps:txbx>
+                        <wps:bodyPr rot="0" vert="horz" wrap="square" lIns="91440" tIns="45720" rIns="91440" bIns="45720" anchor="t" anchorCtr="0" upright="1">
+                          <a:noAutofit/>
+                        </wps:bodyPr>
+                      </wps:wsp>
+                      <wps:wsp>
+                        <wps:cNvPr id="6" name="AutoShape 31"/>
+                        <wps:cNvSpPr>
+                          <a:spLocks/>
+                        </wps:cNvSpPr>
+                        <wps:spPr bwMode="auto">
+                          <a:xfrm>
+                            <a:off x="4614333" y="1016000"/>
+                            <a:ext cx="1061720" cy="365760"/>
+                          </a:xfrm>
+                          <a:prstGeom prst="flowChartTerminator">
+                            <a:avLst/>
+                          </a:prstGeom>
+                          <a:ln>
+                            <a:headEnd/>
+                            <a:tailEnd/>
+                          </a:ln>
+                        </wps:spPr>
+                        <wps:style>
+                          <a:lnRef idx="2">
+                            <a:schemeClr val="dk1"/>
+                          </a:lnRef>
+                          <a:fillRef idx="1">
+                            <a:schemeClr val="lt1"/>
+                          </a:fillRef>
+                          <a:effectRef idx="0">
+                            <a:schemeClr val="dk1"/>
+                          </a:effectRef>
+                          <a:fontRef idx="minor">
+                            <a:schemeClr val="dk1"/>
+                          </a:fontRef>
+                        </wps:style>
+                        <wps:txbx>
+                          <w:txbxContent>
+                            <w:p>
+                              <w:pPr>
+                                <w:rPr>
+                                  <w:color w:val="0D0D0D" w:themeColor="text1" w:themeTint="F2"/>
+                                  <w:sz w:val="24"/>
+                                  <w:szCs w:val="20"/>
+                                </w:rPr>
+                              </w:pPr>
+                              <w:r>
+                                <w:rPr>
+                                  <w:color w:val="0D0D0D" w:themeColor="text1" w:themeTint="F2"/>
+                                  <w:sz w:val="24"/>
+                                  <w:szCs w:val="20"/>
+                                </w:rPr>
+                                <w:t xml:space="preserve">   M</w:t>
+                              </w:r>
+                              <w:r>
+                                <w:rPr>
+                                  <w:color w:val="0D0D0D" w:themeColor="text1" w:themeTint="F2"/>
+                                  <w:sz w:val="24"/>
+                                  <w:szCs w:val="20"/>
+                                </w:rPr>
+                                <w:t>Y</w:t>
+                              </w:r>
+                              <w:r>
+                                <w:rPr>
+                                  <w:color w:val="0D0D0D" w:themeColor="text1" w:themeTint="F2"/>
+                                  <w:sz w:val="24"/>
+                                  <w:szCs w:val="20"/>
+                                </w:rPr>
+                                <w:t xml:space="preserve"> SQL</w:t>
+                              </w:r>
+                            </w:p>
+                          </w:txbxContent>
+                        </wps:txbx>
+                        <wps:bodyPr rot="0" vert="horz" wrap="square" lIns="91440" tIns="45720" rIns="91440" bIns="45720" anchor="t" anchorCtr="0" upright="1">
+                          <a:noAutofit/>
+                        </wps:bodyPr>
+                      </wps:wsp>
+                    </wpg:wgp>
                   </a:graphicData>
                 </a:graphic>
               </wp:anchor>
@@ -14263,13 +14170,256 @@
           </mc:Choice>
           <mc:Fallback>
             <w:pict>
-              <v:shape w14:anchorId="33F66009" id="Straight Arrow Connector 108" o:spid="_x0000_s1026" type="#_x0000_t32" style="position:absolute;margin-left:113.5pt;margin-top:26.95pt;width:35.15pt;height:0;z-index:251667456;visibility:visible;mso-wrap-style:square;mso-wrap-distance-left:9pt;mso-wrap-distance-top:0;mso-wrap-distance-right:9pt;mso-wrap-distance-bottom:0;mso-position-horizontal:absolute;mso-position-horizontal-relative:text;mso-position-vertical:absolute;mso-position-vertical-relative:text" o:gfxdata="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" strokecolor="black [3200]" strokeweight="1pt">
-                <v:stroke startarrow="block" endarrow="block" joinstyle="miter"/>
-              </v:shape>
+              <v:group w14:anchorId="67A3D097" id="Group 12" o:spid="_x0000_s1027" style="position:absolute;left:0;text-align:left;margin-left:0;margin-top:8.4pt;width:455.55pt;height:108.8pt;z-index:251675648;mso-position-horizontal:center;mso-position-horizontal-relative:margin" coordsize="57855,13817" o:gfxdata="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">
+                <v:rect id="Rectangle 16" o:spid="_x0000_s1028" style="position:absolute;top:338;width:12420;height:8230;visibility:visible;mso-wrap-style:square;v-text-anchor:top" o:gfxdata="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" fillcolor="white [3201]" strokecolor="black [3200]" strokeweight="1pt">
+                  <v:path arrowok="t"/>
+                  <v:textbox>
+                    <w:txbxContent>
+                      <w:p>
+                        <w:pPr>
+                          <w:rPr>
+                            <w:color w:val="0D0D0D" w:themeColor="text1" w:themeTint="F2"/>
+                          </w:rPr>
+                        </w:pPr>
+                        <w:r>
+                          <w:rPr>
+                            <w:color w:val="0D0D0D" w:themeColor="text1" w:themeTint="F2"/>
+                          </w:rPr>
+                          <w:t>Presentation         layer</w:t>
+                        </w:r>
+                      </w:p>
+                      <w:p>
+                        <w:pPr>
+                          <w:rPr>
+                            <w:color w:val="0D0D0D" w:themeColor="text1" w:themeTint="F2"/>
+                          </w:rPr>
+                        </w:pPr>
+                      </w:p>
+                    </w:txbxContent>
+                  </v:textbox>
+                </v:rect>
+                <v:rect id="Rectangle 18" o:spid="_x0000_s1029" style="position:absolute;left:16848;width:10135;height:8610;visibility:visible;mso-wrap-style:square;v-text-anchor:top" o:gfxdata="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" fillcolor="white [3201]" strokecolor="black [3200]" strokeweight="1pt">
+                  <v:path arrowok="t"/>
+                  <v:textbox>
+                    <w:txbxContent>
+                      <w:p>
+                        <w:pPr>
+                          <w:rPr>
+                            <w:color w:val="0D0D0D" w:themeColor="text1" w:themeTint="F2"/>
+                          </w:rPr>
+                        </w:pPr>
+                        <w:r>
+                          <w:rPr>
+                            <w:color w:val="0D0D0D" w:themeColor="text1" w:themeTint="F2"/>
+                          </w:rPr>
+                          <w:t>Business Logic layer</w:t>
+                        </w:r>
+                      </w:p>
+                      <w:p/>
+                    </w:txbxContent>
+                  </v:textbox>
+                </v:rect>
+                <v:rect id="Rectangle 19" o:spid="_x0000_s1030" style="position:absolute;left:31157;width:9753;height:8610;visibility:visible;mso-wrap-style:square;v-text-anchor:top" o:gfxdata="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" fillcolor="white [3201]" strokecolor="black [3200]" strokeweight="1pt">
+                  <v:path arrowok="t"/>
+                  <v:textbox>
+                    <w:txbxContent>
+                      <w:p>
+                        <w:pPr>
+                          <w:rPr>
+                            <w:color w:val="0D0D0D" w:themeColor="text1" w:themeTint="F2"/>
+                          </w:rPr>
+                        </w:pPr>
+                        <w:r>
+                          <w:rPr>
+                            <w:color w:val="0D0D0D" w:themeColor="text1" w:themeTint="F2"/>
+                          </w:rPr>
+                          <w:t>Web Server Layer</w:t>
+                        </w:r>
+                      </w:p>
+                    </w:txbxContent>
+                  </v:textbox>
+                </v:rect>
+                <v:shapetype id="_x0000_t32" coordsize="21600,21600" o:spt="32" o:oned="t" path="m,l21600,21600e" filled="f">
+                  <v:path arrowok="t" fillok="f" o:connecttype="none"/>
+                  <o:lock v:ext="edit" shapetype="t"/>
+                </v:shapetype>
+                <v:shape id="AutoShape 24" o:spid="_x0000_s1031" type="#_x0000_t32" style="position:absolute;left:26924;top:4191;width:4191;height:0;visibility:visible;mso-wrap-style:square" o:connectortype="straight" o:gfxdata="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" strokecolor="black [3200]" strokeweight="1.5pt">
+                  <v:stroke startarrow="block" endarrow="block" joinstyle="miter"/>
+                  <o:lock v:ext="edit" shapetype="f"/>
+                </v:shape>
+                <v:shape id="AutoShape 25" o:spid="_x0000_s1032" type="#_x0000_t32" style="position:absolute;left:41402;top:4529;width:3429;height:0;visibility:visible;mso-wrap-style:square" o:connectortype="straight" o:gfxdata="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" strokecolor="black [3200]" strokeweight="1.5pt">
+                  <v:stroke startarrow="block" endarrow="block" joinstyle="miter"/>
+                  <o:lock v:ext="edit" shapetype="f"/>
+                </v:shape>
+                <v:shapetype id="_x0000_t132" coordsize="21600,21600" o:spt="132" path="m10800,qx,3391l,18209qy10800,21600,21600,18209l21600,3391qy10800,xem,3391nfqy10800,6782,21600,3391e">
+                  <v:path o:extrusionok="f" gradientshapeok="t" o:connecttype="custom" o:connectlocs="10800,6782;10800,0;0,10800;10800,21600;21600,10800" o:connectangles="270,270,180,90,0" textboxrect="0,6782,21600,18209"/>
+                </v:shapetype>
+                <v:shape id="Magnetic Disk 107" o:spid="_x0000_s1033" type="#_x0000_t132" style="position:absolute;left:44873;top:338;width:12982;height:8230;visibility:visible;mso-wrap-style:square;v-text-anchor:middle" o:gfxdata="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" fillcolor="white [3201]" strokecolor="black [3200]" strokeweight="1pt">
+                  <v:stroke joinstyle="miter"/>
+                  <v:textbox>
+                    <w:txbxContent>
+                      <w:p>
+                        <w:pPr>
+                          <w:jc w:val="center"/>
+                          <w:rPr>
+                            <w:color w:val="0D0D0D" w:themeColor="text1" w:themeTint="F2"/>
+                          </w:rPr>
+                        </w:pPr>
+                        <w:r>
+                          <w:rPr>
+                            <w:color w:val="0D0D0D" w:themeColor="text1" w:themeTint="F2"/>
+                          </w:rPr>
+                          <w:t>Database</w:t>
+                        </w:r>
+                      </w:p>
+                    </w:txbxContent>
+                  </v:textbox>
+                </v:shape>
+                <v:shape id="Straight Arrow Connector 108" o:spid="_x0000_s1034" type="#_x0000_t32" style="position:absolute;left:12107;top:4699;width:4462;height:0;visibility:visible;mso-wrap-style:square" o:connectortype="straight" o:gfxdata="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" strokecolor="black [3200]" strokeweight="1pt">
+                  <v:stroke startarrow="block" endarrow="block" joinstyle="miter"/>
+                </v:shape>
+                <v:shapetype id="_x0000_t116" coordsize="21600,21600" o:spt="116" path="m3475,qx,10800,3475,21600l18125,21600qx21600,10800,18125,xe">
+                  <v:stroke joinstyle="miter"/>
+                  <v:path gradientshapeok="t" o:connecttype="rect" textboxrect="1018,3163,20582,18437"/>
+                </v:shapetype>
+                <v:shape id="AutoShape 31" o:spid="_x0000_s1035" type="#_x0000_t116" style="position:absolute;left:254;top:10160;width:11874;height:3657;visibility:visible;mso-wrap-style:square;v-text-anchor:top" o:gfxdata="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" fillcolor="white [3201]" strokecolor="black [3200]" strokeweight="1pt">
+                  <v:path arrowok="t"/>
+                  <v:textbox>
+                    <w:txbxContent>
+                      <w:p>
+                        <w:pPr>
+                          <w:rPr>
+                            <w:color w:val="0D0D0D" w:themeColor="text1" w:themeTint="F2"/>
+                            <w:sz w:val="22"/>
+                            <w:szCs w:val="18"/>
+                          </w:rPr>
+                        </w:pPr>
+                        <w:r>
+                          <w:rPr>
+                            <w:color w:val="0D0D0D" w:themeColor="text1" w:themeTint="F2"/>
+                            <w:sz w:val="22"/>
+                            <w:szCs w:val="18"/>
+                          </w:rPr>
+                          <w:t>HMTL, CSS, JS</w:t>
+                        </w:r>
+                      </w:p>
+                    </w:txbxContent>
+                  </v:textbox>
+                </v:shape>
+                <v:shape id="AutoShape 31" o:spid="_x0000_s1036" type="#_x0000_t116" style="position:absolute;left:15324;top:10160;width:13208;height:3657;visibility:visible;mso-wrap-style:square;v-text-anchor:top" o:gfxdata="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" fillcolor="white [3201]" strokecolor="black [3200]" strokeweight="1pt">
+                  <v:path arrowok="t"/>
+                  <v:textbox>
+                    <w:txbxContent>
+                      <w:p>
+                        <w:pPr>
+                          <w:rPr>
+                            <w:color w:val="0D0D0D" w:themeColor="text1" w:themeTint="F2"/>
+                            <w:sz w:val="18"/>
+                            <w:szCs w:val="14"/>
+                          </w:rPr>
+                        </w:pPr>
+                        <w:r>
+                          <w:rPr>
+                            <w:color w:val="0D0D0D" w:themeColor="text1" w:themeTint="F2"/>
+                            <w:sz w:val="20"/>
+                            <w:szCs w:val="16"/>
+                          </w:rPr>
+                          <w:t>JSP, SERVLET</w:t>
+                        </w:r>
+                        <w:r>
+                          <w:rPr>
+                            <w:color w:val="0D0D0D" w:themeColor="text1" w:themeTint="F2"/>
+                            <w:sz w:val="20"/>
+                            <w:szCs w:val="16"/>
+                          </w:rPr>
+                          <w:t>, Java</w:t>
+                        </w:r>
+                      </w:p>
+                    </w:txbxContent>
+                  </v:textbox>
+                </v:shape>
+                <v:shape id="AutoShape 31" o:spid="_x0000_s1037" type="#_x0000_t116" style="position:absolute;left:29802;top:10160;width:12421;height:3657;visibility:visible;mso-wrap-style:square;v-text-anchor:top" o:gfxdata="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" fillcolor="white [3201]" strokecolor="black [3200]" strokeweight="1pt">
+                  <v:path arrowok="t"/>
+                  <v:textbox>
+                    <w:txbxContent>
+                      <w:p>
+                        <w:pPr>
+                          <w:rPr>
+                            <w:color w:val="0D0D0D" w:themeColor="text1" w:themeTint="F2"/>
+                            <w:sz w:val="22"/>
+                            <w:lang w:val="en-IN"/>
+                          </w:rPr>
+                        </w:pPr>
+                        <w:r>
+                          <w:rPr>
+                            <w:color w:val="0D0D0D" w:themeColor="text1" w:themeTint="F2"/>
+                            <w:sz w:val="22"/>
+                            <w:lang w:val="en-IN"/>
+                          </w:rPr>
+                          <w:t>MY SQL Server</w:t>
+                        </w:r>
+                      </w:p>
+                    </w:txbxContent>
+                  </v:textbox>
+                </v:shape>
+                <v:shape id="AutoShape 31" o:spid="_x0000_s1038" type="#_x0000_t116" style="position:absolute;left:46143;top:10160;width:10617;height:3657;visibility:visible;mso-wrap-style:square;v-text-anchor:top" o:gfxdata="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" fillcolor="white [3201]" strokecolor="black [3200]" strokeweight="1pt">
+                  <v:path arrowok="t"/>
+                  <v:textbox>
+                    <w:txbxContent>
+                      <w:p>
+                        <w:pPr>
+                          <w:rPr>
+                            <w:color w:val="0D0D0D" w:themeColor="text1" w:themeTint="F2"/>
+                            <w:sz w:val="24"/>
+                            <w:szCs w:val="20"/>
+                          </w:rPr>
+                        </w:pPr>
+                        <w:r>
+                          <w:rPr>
+                            <w:color w:val="0D0D0D" w:themeColor="text1" w:themeTint="F2"/>
+                            <w:sz w:val="24"/>
+                            <w:szCs w:val="20"/>
+                          </w:rPr>
+                          <w:t xml:space="preserve">   M</w:t>
+                        </w:r>
+                        <w:r>
+                          <w:rPr>
+                            <w:color w:val="0D0D0D" w:themeColor="text1" w:themeTint="F2"/>
+                            <w:sz w:val="24"/>
+                            <w:szCs w:val="20"/>
+                          </w:rPr>
+                          <w:t>Y</w:t>
+                        </w:r>
+                        <w:r>
+                          <w:rPr>
+                            <w:color w:val="0D0D0D" w:themeColor="text1" w:themeTint="F2"/>
+                            <w:sz w:val="24"/>
+                            <w:szCs w:val="20"/>
+                          </w:rPr>
+                          <w:t xml:space="preserve"> SQL</w:t>
+                        </w:r>
+                      </w:p>
+                    </w:txbxContent>
+                  </v:textbox>
+                </v:shape>
+                <w10:wrap anchorx="margin"/>
+              </v:group>
             </w:pict>
           </mc:Fallback>
         </mc:AlternateContent>
       </w:r>
+    </w:p>
+    <w:p>
+      <w:pPr>
+        <w:pStyle w:val="ListParagraph"/>
+        <w:ind w:left="360"/>
+        <w:jc w:val="both"/>
+        <w:rPr>
+          <w:rFonts w:ascii="Times New Roman" w:eastAsia="Times New Roman" w:hAnsi="Times New Roman" w:cs="Times New Roman"/>
+          <w:b w:val="0"/>
+          <w:bCs/>
+        </w:rPr>
+      </w:pPr>
     </w:p>
     <w:p>
       <w:pPr>
@@ -14305,542 +14455,6 @@
           <w:bCs/>
         </w:rPr>
       </w:pPr>
-      <w:r>
-        <w:rPr>
-          <w:noProof/>
-        </w:rPr>
-        <mc:AlternateContent>
-          <mc:Choice Requires="wps">
-            <w:drawing>
-              <wp:anchor distT="0" distB="0" distL="114300" distR="114300" simplePos="0" relativeHeight="251673600" behindDoc="0" locked="0" layoutInCell="1" allowOverlap="1" wp14:anchorId="37F3658D" wp14:editId="75AE23A4">
-                <wp:simplePos x="0" y="0"/>
-                <wp:positionH relativeFrom="column">
-                  <wp:posOffset>3211830</wp:posOffset>
-                </wp:positionH>
-                <wp:positionV relativeFrom="paragraph">
-                  <wp:posOffset>179070</wp:posOffset>
-                </wp:positionV>
-                <wp:extent cx="1242060" cy="365760"/>
-                <wp:effectExtent l="0" t="0" r="15240" b="15240"/>
-                <wp:wrapNone/>
-                <wp:docPr id="5" name="AutoShape 31"/>
-                <wp:cNvGraphicFramePr>
-                  <a:graphicFrameLocks xmlns:a="http://schemas.openxmlformats.org/drawingml/2006/main"/>
-                </wp:cNvGraphicFramePr>
-                <a:graphic xmlns:a="http://schemas.openxmlformats.org/drawingml/2006/main">
-                  <a:graphicData uri="http://schemas.microsoft.com/office/word/2010/wordprocessingShape">
-                    <wps:wsp>
-                      <wps:cNvSpPr>
-                        <a:spLocks/>
-                      </wps:cNvSpPr>
-                      <wps:spPr bwMode="auto">
-                        <a:xfrm>
-                          <a:off x="0" y="0"/>
-                          <a:ext cx="1242060" cy="365760"/>
-                        </a:xfrm>
-                        <a:prstGeom prst="flowChartTerminator">
-                          <a:avLst/>
-                        </a:prstGeom>
-                        <a:ln>
-                          <a:headEnd/>
-                          <a:tailEnd/>
-                        </a:ln>
-                      </wps:spPr>
-                      <wps:style>
-                        <a:lnRef idx="2">
-                          <a:schemeClr val="dk1"/>
-                        </a:lnRef>
-                        <a:fillRef idx="1">
-                          <a:schemeClr val="lt1"/>
-                        </a:fillRef>
-                        <a:effectRef idx="0">
-                          <a:schemeClr val="dk1"/>
-                        </a:effectRef>
-                        <a:fontRef idx="minor">
-                          <a:schemeClr val="dk1"/>
-                        </a:fontRef>
-                      </wps:style>
-                      <wps:txbx>
-                        <w:txbxContent>
-                          <w:p>
-                            <w:pPr>
-                              <w:rPr>
-                                <w:color w:val="0D0D0D" w:themeColor="text1" w:themeTint="F2"/>
-                                <w:sz w:val="22"/>
-                                <w:lang w:val="en-IN"/>
-                              </w:rPr>
-                            </w:pPr>
-                            <w:r>
-                              <w:rPr>
-                                <w:color w:val="0D0D0D" w:themeColor="text1" w:themeTint="F2"/>
-                                <w:sz w:val="22"/>
-                                <w:lang w:val="en-IN"/>
-                              </w:rPr>
-                              <w:t>MY SQL Server</w:t>
-                            </w:r>
-                          </w:p>
-                        </w:txbxContent>
-                      </wps:txbx>
-                      <wps:bodyPr rot="0" vert="horz" wrap="square" lIns="91440" tIns="45720" rIns="91440" bIns="45720" anchor="t" anchorCtr="0" upright="1">
-                        <a:noAutofit/>
-                      </wps:bodyPr>
-                    </wps:wsp>
-                  </a:graphicData>
-                </a:graphic>
-                <wp14:sizeRelH relativeFrom="page">
-                  <wp14:pctWidth>0</wp14:pctWidth>
-                </wp14:sizeRelH>
-                <wp14:sizeRelV relativeFrom="page">
-                  <wp14:pctHeight>0</wp14:pctHeight>
-                </wp14:sizeRelV>
-              </wp:anchor>
-            </w:drawing>
-          </mc:Choice>
-          <mc:Fallback>
-            <w:pict>
-              <v:shapetype w14:anchorId="37F3658D" id="_x0000_t116" coordsize="21600,21600" o:spt="116" path="m3475,qx,10800,3475,21600l18125,21600qx21600,10800,18125,xe">
-                <v:stroke joinstyle="miter"/>
-                <v:path gradientshapeok="t" o:connecttype="rect" textboxrect="1018,3163,20582,18437"/>
-              </v:shapetype>
-              <v:shape id="AutoShape 31" o:spid="_x0000_s1031" type="#_x0000_t116" style="position:absolute;left:0;text-align:left;margin-left:252.9pt;margin-top:14.1pt;width:97.8pt;height:28.8pt;z-index:251673600;visibility:visible;mso-wrap-style:square;mso-width-percent:0;mso-height-percent:0;mso-wrap-distance-left:9pt;mso-wrap-distance-top:0;mso-wrap-distance-right:9pt;mso-wrap-distance-bottom:0;mso-position-horizontal:absolute;mso-position-horizontal-relative:text;mso-position-vertical:absolute;mso-position-vertical-relative:text;mso-width-percent:0;mso-height-percent:0;mso-width-relative:page;mso-height-relative:page;v-text-anchor:top" o:gfxdata="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" fillcolor="white [3201]" strokecolor="black [3200]" strokeweight="1pt">
-                <v:path arrowok="t"/>
-                <v:textbox>
-                  <w:txbxContent>
-                    <w:p>
-                      <w:pPr>
-                        <w:rPr>
-                          <w:color w:val="0D0D0D" w:themeColor="text1" w:themeTint="F2"/>
-                          <w:sz w:val="22"/>
-                          <w:lang w:val="en-IN"/>
-                        </w:rPr>
-                      </w:pPr>
-                      <w:r>
-                        <w:rPr>
-                          <w:color w:val="0D0D0D" w:themeColor="text1" w:themeTint="F2"/>
-                          <w:sz w:val="22"/>
-                          <w:lang w:val="en-IN"/>
-                        </w:rPr>
-                        <w:t>MY SQL Server</w:t>
-                      </w:r>
-                    </w:p>
-                  </w:txbxContent>
-                </v:textbox>
-              </v:shape>
-            </w:pict>
-          </mc:Fallback>
-        </mc:AlternateContent>
-      </w:r>
-      <w:r>
-        <w:rPr>
-          <w:noProof/>
-        </w:rPr>
-        <mc:AlternateContent>
-          <mc:Choice Requires="wps">
-            <w:drawing>
-              <wp:anchor distT="0" distB="0" distL="114300" distR="114300" simplePos="0" relativeHeight="251671552" behindDoc="0" locked="0" layoutInCell="1" allowOverlap="1" wp14:anchorId="3D81BABC" wp14:editId="76D21CF7">
-                <wp:simplePos x="0" y="0"/>
-                <wp:positionH relativeFrom="column">
-                  <wp:posOffset>1756410</wp:posOffset>
-                </wp:positionH>
-                <wp:positionV relativeFrom="paragraph">
-                  <wp:posOffset>179070</wp:posOffset>
-                </wp:positionV>
-                <wp:extent cx="1320800" cy="365760"/>
-                <wp:effectExtent l="0" t="0" r="12700" b="15240"/>
-                <wp:wrapNone/>
-                <wp:docPr id="3" name="AutoShape 31"/>
-                <wp:cNvGraphicFramePr>
-                  <a:graphicFrameLocks xmlns:a="http://schemas.openxmlformats.org/drawingml/2006/main"/>
-                </wp:cNvGraphicFramePr>
-                <a:graphic xmlns:a="http://schemas.openxmlformats.org/drawingml/2006/main">
-                  <a:graphicData uri="http://schemas.microsoft.com/office/word/2010/wordprocessingShape">
-                    <wps:wsp>
-                      <wps:cNvSpPr>
-                        <a:spLocks/>
-                      </wps:cNvSpPr>
-                      <wps:spPr bwMode="auto">
-                        <a:xfrm>
-                          <a:off x="0" y="0"/>
-                          <a:ext cx="1320800" cy="365760"/>
-                        </a:xfrm>
-                        <a:prstGeom prst="flowChartTerminator">
-                          <a:avLst/>
-                        </a:prstGeom>
-                        <a:ln>
-                          <a:headEnd/>
-                          <a:tailEnd/>
-                        </a:ln>
-                      </wps:spPr>
-                      <wps:style>
-                        <a:lnRef idx="2">
-                          <a:schemeClr val="dk1"/>
-                        </a:lnRef>
-                        <a:fillRef idx="1">
-                          <a:schemeClr val="lt1"/>
-                        </a:fillRef>
-                        <a:effectRef idx="0">
-                          <a:schemeClr val="dk1"/>
-                        </a:effectRef>
-                        <a:fontRef idx="minor">
-                          <a:schemeClr val="dk1"/>
-                        </a:fontRef>
-                      </wps:style>
-                      <wps:txbx>
-                        <w:txbxContent>
-                          <w:p>
-                            <w:pPr>
-                              <w:rPr>
-                                <w:color w:val="0D0D0D" w:themeColor="text1" w:themeTint="F2"/>
-                                <w:sz w:val="18"/>
-                                <w:szCs w:val="14"/>
-                              </w:rPr>
-                            </w:pPr>
-                            <w:r>
-                              <w:rPr>
-                                <w:color w:val="0D0D0D" w:themeColor="text1" w:themeTint="F2"/>
-                                <w:sz w:val="20"/>
-                                <w:szCs w:val="16"/>
-                              </w:rPr>
-                              <w:t>JSP, SERVLET</w:t>
-                            </w:r>
-                            <w:r>
-                              <w:rPr>
-                                <w:color w:val="0D0D0D" w:themeColor="text1" w:themeTint="F2"/>
-                                <w:sz w:val="20"/>
-                                <w:szCs w:val="16"/>
-                              </w:rPr>
-                              <w:t>, Java</w:t>
-                            </w:r>
-                          </w:p>
-                        </w:txbxContent>
-                      </wps:txbx>
-                      <wps:bodyPr rot="0" vert="horz" wrap="square" lIns="91440" tIns="45720" rIns="91440" bIns="45720" anchor="t" anchorCtr="0" upright="1">
-                        <a:noAutofit/>
-                      </wps:bodyPr>
-                    </wps:wsp>
-                  </a:graphicData>
-                </a:graphic>
-                <wp14:sizeRelH relativeFrom="page">
-                  <wp14:pctWidth>0</wp14:pctWidth>
-                </wp14:sizeRelH>
-                <wp14:sizeRelV relativeFrom="page">
-                  <wp14:pctHeight>0</wp14:pctHeight>
-                </wp14:sizeRelV>
-              </wp:anchor>
-            </w:drawing>
-          </mc:Choice>
-          <mc:Fallback>
-            <w:pict>
-              <v:shape w14:anchorId="3D81BABC" id="_x0000_s1032" type="#_x0000_t116" style="position:absolute;left:0;text-align:left;margin-left:138.3pt;margin-top:14.1pt;width:104pt;height:28.8pt;z-index:251671552;visibility:visible;mso-wrap-style:square;mso-width-percent:0;mso-height-percent:0;mso-wrap-distance-left:9pt;mso-wrap-distance-top:0;mso-wrap-distance-right:9pt;mso-wrap-distance-bottom:0;mso-position-horizontal:absolute;mso-position-horizontal-relative:text;mso-position-vertical:absolute;mso-position-vertical-relative:text;mso-width-percent:0;mso-height-percent:0;mso-width-relative:page;mso-height-relative:page;v-text-anchor:top" o:gfxdata="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" fillcolor="white [3201]" strokecolor="black [3200]" strokeweight="1pt">
-                <v:path arrowok="t"/>
-                <v:textbox>
-                  <w:txbxContent>
-                    <w:p>
-                      <w:pPr>
-                        <w:rPr>
-                          <w:color w:val="0D0D0D" w:themeColor="text1" w:themeTint="F2"/>
-                          <w:sz w:val="18"/>
-                          <w:szCs w:val="14"/>
-                        </w:rPr>
-                      </w:pPr>
-                      <w:r>
-                        <w:rPr>
-                          <w:color w:val="0D0D0D" w:themeColor="text1" w:themeTint="F2"/>
-                          <w:sz w:val="20"/>
-                          <w:szCs w:val="16"/>
-                        </w:rPr>
-                        <w:t>JSP, SERVLET</w:t>
-                      </w:r>
-                      <w:r>
-                        <w:rPr>
-                          <w:color w:val="0D0D0D" w:themeColor="text1" w:themeTint="F2"/>
-                          <w:sz w:val="20"/>
-                          <w:szCs w:val="16"/>
-                        </w:rPr>
-                        <w:t>, Java</w:t>
-                      </w:r>
-                    </w:p>
-                  </w:txbxContent>
-                </v:textbox>
-              </v:shape>
-            </w:pict>
-          </mc:Fallback>
-        </mc:AlternateContent>
-      </w:r>
-      <w:r>
-        <w:rPr>
-          <w:noProof/>
-        </w:rPr>
-        <mc:AlternateContent>
-          <mc:Choice Requires="wps">
-            <w:drawing>
-              <wp:anchor distT="0" distB="0" distL="114300" distR="114300" simplePos="0" relativeHeight="251669504" behindDoc="0" locked="0" layoutInCell="1" allowOverlap="1" wp14:anchorId="29F1C117" wp14:editId="7D67165E">
-                <wp:simplePos x="0" y="0"/>
-                <wp:positionH relativeFrom="column">
-                  <wp:posOffset>256540</wp:posOffset>
-                </wp:positionH>
-                <wp:positionV relativeFrom="paragraph">
-                  <wp:posOffset>181610</wp:posOffset>
-                </wp:positionV>
-                <wp:extent cx="1187450" cy="365760"/>
-                <wp:effectExtent l="0" t="0" r="12700" b="15240"/>
-                <wp:wrapNone/>
-                <wp:docPr id="106" name="AutoShape 31"/>
-                <wp:cNvGraphicFramePr>
-                  <a:graphicFrameLocks xmlns:a="http://schemas.openxmlformats.org/drawingml/2006/main"/>
-                </wp:cNvGraphicFramePr>
-                <a:graphic xmlns:a="http://schemas.openxmlformats.org/drawingml/2006/main">
-                  <a:graphicData uri="http://schemas.microsoft.com/office/word/2010/wordprocessingShape">
-                    <wps:wsp>
-                      <wps:cNvSpPr>
-                        <a:spLocks/>
-                      </wps:cNvSpPr>
-                      <wps:spPr bwMode="auto">
-                        <a:xfrm>
-                          <a:off x="0" y="0"/>
-                          <a:ext cx="1187450" cy="365760"/>
-                        </a:xfrm>
-                        <a:prstGeom prst="flowChartTerminator">
-                          <a:avLst/>
-                        </a:prstGeom>
-                        <a:ln>
-                          <a:headEnd/>
-                          <a:tailEnd/>
-                        </a:ln>
-                      </wps:spPr>
-                      <wps:style>
-                        <a:lnRef idx="2">
-                          <a:schemeClr val="dk1"/>
-                        </a:lnRef>
-                        <a:fillRef idx="1">
-                          <a:schemeClr val="lt1"/>
-                        </a:fillRef>
-                        <a:effectRef idx="0">
-                          <a:schemeClr val="dk1"/>
-                        </a:effectRef>
-                        <a:fontRef idx="minor">
-                          <a:schemeClr val="dk1"/>
-                        </a:fontRef>
-                      </wps:style>
-                      <wps:txbx>
-                        <w:txbxContent>
-                          <w:p>
-                            <w:pPr>
-                              <w:rPr>
-                                <w:color w:val="0D0D0D" w:themeColor="text1" w:themeTint="F2"/>
-                                <w:sz w:val="22"/>
-                                <w:szCs w:val="18"/>
-                              </w:rPr>
-                            </w:pPr>
-                            <w:r>
-                              <w:rPr>
-                                <w:color w:val="0D0D0D" w:themeColor="text1" w:themeTint="F2"/>
-                                <w:sz w:val="22"/>
-                                <w:szCs w:val="18"/>
-                              </w:rPr>
-                              <w:t>HMTL, CSS, JS</w:t>
-                            </w:r>
-                          </w:p>
-                        </w:txbxContent>
-                      </wps:txbx>
-                      <wps:bodyPr rot="0" vert="horz" wrap="square" lIns="91440" tIns="45720" rIns="91440" bIns="45720" anchor="t" anchorCtr="0" upright="1">
-                        <a:noAutofit/>
-                      </wps:bodyPr>
-                    </wps:wsp>
-                  </a:graphicData>
-                </a:graphic>
-                <wp14:sizeRelH relativeFrom="page">
-                  <wp14:pctWidth>0</wp14:pctWidth>
-                </wp14:sizeRelH>
-                <wp14:sizeRelV relativeFrom="page">
-                  <wp14:pctHeight>0</wp14:pctHeight>
-                </wp14:sizeRelV>
-              </wp:anchor>
-            </w:drawing>
-          </mc:Choice>
-          <mc:Fallback>
-            <w:pict>
-              <v:shape w14:anchorId="29F1C117" id="_x0000_s1033" type="#_x0000_t116" style="position:absolute;left:0;text-align:left;margin-left:20.2pt;margin-top:14.3pt;width:93.5pt;height:28.8pt;z-index:251669504;visibility:visible;mso-wrap-style:square;mso-width-percent:0;mso-height-percent:0;mso-wrap-distance-left:9pt;mso-wrap-distance-top:0;mso-wrap-distance-right:9pt;mso-wrap-distance-bottom:0;mso-position-horizontal:absolute;mso-position-horizontal-relative:text;mso-position-vertical:absolute;mso-position-vertical-relative:text;mso-width-percent:0;mso-height-percent:0;mso-width-relative:page;mso-height-relative:page;v-text-anchor:top" o:gfxdata="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" fillcolor="white [3201]" strokecolor="black [3200]" strokeweight="1pt">
-                <v:path arrowok="t"/>
-                <v:textbox>
-                  <w:txbxContent>
-                    <w:p>
-                      <w:pPr>
-                        <w:rPr>
-                          <w:color w:val="0D0D0D" w:themeColor="text1" w:themeTint="F2"/>
-                          <w:sz w:val="22"/>
-                          <w:szCs w:val="18"/>
-                        </w:rPr>
-                      </w:pPr>
-                      <w:r>
-                        <w:rPr>
-                          <w:color w:val="0D0D0D" w:themeColor="text1" w:themeTint="F2"/>
-                          <w:sz w:val="22"/>
-                          <w:szCs w:val="18"/>
-                        </w:rPr>
-                        <w:t>HMTL, CSS, JS</w:t>
-                      </w:r>
-                    </w:p>
-                  </w:txbxContent>
-                </v:textbox>
-              </v:shape>
-            </w:pict>
-          </mc:Fallback>
-        </mc:AlternateContent>
-      </w:r>
-      <w:r>
-        <w:rPr>
-          <w:noProof/>
-        </w:rPr>
-        <mc:AlternateContent>
-          <mc:Choice Requires="wps">
-            <w:drawing>
-              <wp:anchor distT="0" distB="0" distL="114300" distR="114300" simplePos="0" relativeHeight="251675648" behindDoc="0" locked="0" layoutInCell="1" allowOverlap="1" wp14:anchorId="1A24928A" wp14:editId="16D82744">
-                <wp:simplePos x="0" y="0"/>
-                <wp:positionH relativeFrom="column">
-                  <wp:posOffset>4840605</wp:posOffset>
-                </wp:positionH>
-                <wp:positionV relativeFrom="paragraph">
-                  <wp:posOffset>178435</wp:posOffset>
-                </wp:positionV>
-                <wp:extent cx="1061720" cy="365760"/>
-                <wp:effectExtent l="0" t="0" r="24130" b="15240"/>
-                <wp:wrapNone/>
-                <wp:docPr id="6" name="AutoShape 31"/>
-                <wp:cNvGraphicFramePr>
-                  <a:graphicFrameLocks xmlns:a="http://schemas.openxmlformats.org/drawingml/2006/main"/>
-                </wp:cNvGraphicFramePr>
-                <a:graphic xmlns:a="http://schemas.openxmlformats.org/drawingml/2006/main">
-                  <a:graphicData uri="http://schemas.microsoft.com/office/word/2010/wordprocessingShape">
-                    <wps:wsp>
-                      <wps:cNvSpPr>
-                        <a:spLocks/>
-                      </wps:cNvSpPr>
-                      <wps:spPr bwMode="auto">
-                        <a:xfrm>
-                          <a:off x="0" y="0"/>
-                          <a:ext cx="1061720" cy="365760"/>
-                        </a:xfrm>
-                        <a:prstGeom prst="flowChartTerminator">
-                          <a:avLst/>
-                        </a:prstGeom>
-                        <a:ln>
-                          <a:headEnd/>
-                          <a:tailEnd/>
-                        </a:ln>
-                      </wps:spPr>
-                      <wps:style>
-                        <a:lnRef idx="2">
-                          <a:schemeClr val="dk1"/>
-                        </a:lnRef>
-                        <a:fillRef idx="1">
-                          <a:schemeClr val="lt1"/>
-                        </a:fillRef>
-                        <a:effectRef idx="0">
-                          <a:schemeClr val="dk1"/>
-                        </a:effectRef>
-                        <a:fontRef idx="minor">
-                          <a:schemeClr val="dk1"/>
-                        </a:fontRef>
-                      </wps:style>
-                      <wps:txbx>
-                        <w:txbxContent>
-                          <w:p>
-                            <w:pPr>
-                              <w:rPr>
-                                <w:color w:val="0D0D0D" w:themeColor="text1" w:themeTint="F2"/>
-                                <w:sz w:val="24"/>
-                                <w:szCs w:val="20"/>
-                              </w:rPr>
-                            </w:pPr>
-                            <w:r>
-                              <w:rPr>
-                                <w:color w:val="0D0D0D" w:themeColor="text1" w:themeTint="F2"/>
-                                <w:sz w:val="24"/>
-                                <w:szCs w:val="20"/>
-                              </w:rPr>
-                              <w:t xml:space="preserve">   M</w:t>
-                            </w:r>
-                            <w:r>
-                              <w:rPr>
-                                <w:color w:val="0D0D0D" w:themeColor="text1" w:themeTint="F2"/>
-                                <w:sz w:val="24"/>
-                                <w:szCs w:val="20"/>
-                              </w:rPr>
-                              <w:t>Y</w:t>
-                            </w:r>
-                            <w:r>
-                              <w:rPr>
-                                <w:color w:val="0D0D0D" w:themeColor="text1" w:themeTint="F2"/>
-                                <w:sz w:val="24"/>
-                                <w:szCs w:val="20"/>
-                              </w:rPr>
-                              <w:t xml:space="preserve"> SQL</w:t>
-                            </w:r>
-                          </w:p>
-                        </w:txbxContent>
-                      </wps:txbx>
-                      <wps:bodyPr rot="0" vert="horz" wrap="square" lIns="91440" tIns="45720" rIns="91440" bIns="45720" anchor="t" anchorCtr="0" upright="1">
-                        <a:noAutofit/>
-                      </wps:bodyPr>
-                    </wps:wsp>
-                  </a:graphicData>
-                </a:graphic>
-                <wp14:sizeRelH relativeFrom="page">
-                  <wp14:pctWidth>0</wp14:pctWidth>
-                </wp14:sizeRelH>
-                <wp14:sizeRelV relativeFrom="page">
-                  <wp14:pctHeight>0</wp14:pctHeight>
-                </wp14:sizeRelV>
-              </wp:anchor>
-            </w:drawing>
-          </mc:Choice>
-          <mc:Fallback>
-            <w:pict>
-              <v:shape w14:anchorId="1A24928A" id="_x0000_s1034" type="#_x0000_t116" style="position:absolute;left:0;text-align:left;margin-left:381.15pt;margin-top:14.05pt;width:83.6pt;height:28.8pt;z-index:251675648;visibility:visible;mso-wrap-style:square;mso-width-percent:0;mso-height-percent:0;mso-wrap-distance-left:9pt;mso-wrap-distance-top:0;mso-wrap-distance-right:9pt;mso-wrap-distance-bottom:0;mso-position-horizontal:absolute;mso-position-horizontal-relative:text;mso-position-vertical:absolute;mso-position-vertical-relative:text;mso-width-percent:0;mso-height-percent:0;mso-width-relative:page;mso-height-relative:page;v-text-anchor:top" o:gfxdata="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" fillcolor="white [3201]" strokecolor="black [3200]" strokeweight="1pt">
-                <v:path arrowok="t"/>
-                <v:textbox>
-                  <w:txbxContent>
-                    <w:p>
-                      <w:pPr>
-                        <w:rPr>
-                          <w:color w:val="0D0D0D" w:themeColor="text1" w:themeTint="F2"/>
-                          <w:sz w:val="24"/>
-                          <w:szCs w:val="20"/>
-                        </w:rPr>
-                      </w:pPr>
-                      <w:r>
-                        <w:rPr>
-                          <w:color w:val="0D0D0D" w:themeColor="text1" w:themeTint="F2"/>
-                          <w:sz w:val="24"/>
-                          <w:szCs w:val="20"/>
-                        </w:rPr>
-                        <w:t xml:space="preserve">   M</w:t>
-                      </w:r>
-                      <w:r>
-                        <w:rPr>
-                          <w:color w:val="0D0D0D" w:themeColor="text1" w:themeTint="F2"/>
-                          <w:sz w:val="24"/>
-                          <w:szCs w:val="20"/>
-                        </w:rPr>
-                        <w:t>Y</w:t>
-                      </w:r>
-                      <w:r>
-                        <w:rPr>
-                          <w:color w:val="0D0D0D" w:themeColor="text1" w:themeTint="F2"/>
-                          <w:sz w:val="24"/>
-                          <w:szCs w:val="20"/>
-                        </w:rPr>
-                        <w:t xml:space="preserve"> SQL</w:t>
-                      </w:r>
-                    </w:p>
-                  </w:txbxContent>
-                </v:textbox>
-              </v:shape>
-            </w:pict>
-          </mc:Fallback>
-        </mc:AlternateContent>
-      </w:r>
     </w:p>
     <w:p>
       <w:pPr>
@@ -15765,7 +15379,7 @@
           </mc:Choice>
           <mc:Fallback>
             <w:pict>
-              <v:shape w14:anchorId="5C3660EC" id="Text Box 8" o:spid="_x0000_s1035" type="#_x0000_t202" style="position:absolute;left:0;text-align:left;margin-left:-17.1pt;margin-top:26.85pt;width:521.7pt;height:228pt;z-index:251676672;visibility:visible;mso-wrap-style:square;mso-width-percent:0;mso-height-percent:0;mso-wrap-distance-left:9pt;mso-wrap-distance-top:0;mso-wrap-distance-right:9pt;mso-wrap-distance-bottom:0;mso-position-horizontal:absolute;mso-position-horizontal-relative:margin;mso-position-vertical:absolute;mso-position-vertical-relative:text;mso-width-percent:0;mso-height-percent:0;mso-width-relative:margin;mso-height-relative:margin;v-text-anchor:top" o:gfxdata="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" filled="f" stroked="f" strokeweight=".5pt">
+              <v:shape w14:anchorId="5C3660EC" id="Text Box 8" o:spid="_x0000_s1039" type="#_x0000_t202" style="position:absolute;left:0;text-align:left;margin-left:-17.1pt;margin-top:26.85pt;width:521.7pt;height:228pt;z-index:251676672;visibility:visible;mso-wrap-style:square;mso-width-percent:0;mso-height-percent:0;mso-wrap-distance-left:9pt;mso-wrap-distance-top:0;mso-wrap-distance-right:9pt;mso-wrap-distance-bottom:0;mso-position-horizontal:absolute;mso-position-horizontal-relative:margin;mso-position-vertical:absolute;mso-position-vertical-relative:text;mso-width-percent:0;mso-height-percent:0;mso-width-relative:margin;mso-height-relative:margin;v-text-anchor:top" o:gfxdata="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" filled="f" stroked="f" strokeweight=".5pt">
                 <v:textbox>
                   <w:txbxContent>
                     <w:p>
@@ -16221,7 +15835,7 @@
           </mc:Choice>
           <mc:Fallback>
             <w:pict>
-              <v:shape w14:anchorId="088E7DF9" id="Text Box 10" o:spid="_x0000_s1036" type="#_x0000_t202" style="position:absolute;left:0;text-align:left;margin-left:50.1pt;margin-top:46.15pt;width:502.3pt;height:360.55pt;z-index:251678720;visibility:visible;mso-wrap-style:square;mso-width-percent:0;mso-height-percent:0;mso-wrap-distance-left:9pt;mso-wrap-distance-top:0;mso-wrap-distance-right:9pt;mso-wrap-distance-bottom:0;mso-position-horizontal:absolute;mso-position-horizontal-relative:page;mso-position-vertical:absolute;mso-position-vertical-relative:text;mso-width-percent:0;mso-height-percent:0;mso-width-relative:margin;mso-height-relative:margin;v-text-anchor:top" o:gfxdata="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" fillcolor="white [3201]" stroked="f" strokeweight=".5pt">
+              <v:shape w14:anchorId="088E7DF9" id="Text Box 10" o:spid="_x0000_s1040" type="#_x0000_t202" style="position:absolute;left:0;text-align:left;margin-left:50.1pt;margin-top:46.15pt;width:502.3pt;height:360.55pt;z-index:251678720;visibility:visible;mso-wrap-style:square;mso-width-percent:0;mso-height-percent:0;mso-wrap-distance-left:9pt;mso-wrap-distance-top:0;mso-wrap-distance-right:9pt;mso-wrap-distance-bottom:0;mso-position-horizontal:absolute;mso-position-horizontal-relative:page;mso-position-vertical:absolute;mso-position-vertical-relative:text;mso-width-percent:0;mso-height-percent:0;mso-width-relative:margin;mso-height-relative:margin;v-text-anchor:top" o:gfxdata="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" fillcolor="white [3201]" stroked="f" strokeweight=".5pt">
                 <v:textbox>
                   <w:txbxContent>
                     <w:p>
@@ -16652,7 +16266,7 @@
           </mc:Choice>
           <mc:Fallback>
             <w:pict>
-              <v:shape w14:anchorId="423160DA" id="Text Box 15" o:spid="_x0000_s1037" type="#_x0000_t202" style="position:absolute;left:0;text-align:left;margin-left:-21.9pt;margin-top:29.45pt;width:526.8pt;height:700.8pt;z-index:251679744;visibility:visible;mso-wrap-style:square;mso-width-percent:0;mso-height-percent:0;mso-wrap-distance-left:9pt;mso-wrap-distance-top:0;mso-wrap-distance-right:9pt;mso-wrap-distance-bottom:0;mso-position-horizontal:absolute;mso-position-horizontal-relative:margin;mso-position-vertical:absolute;mso-position-vertical-relative:text;mso-width-percent:0;mso-height-percent:0;mso-width-relative:margin;mso-height-relative:margin;v-text-anchor:top" o:gfxdata="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" fillcolor="white [3201]" stroked="f" strokeweight=".5pt">
+              <v:shape w14:anchorId="423160DA" id="Text Box 15" o:spid="_x0000_s1041" type="#_x0000_t202" style="position:absolute;left:0;text-align:left;margin-left:-21.9pt;margin-top:29.45pt;width:526.8pt;height:700.8pt;z-index:251679744;visibility:visible;mso-wrap-style:square;mso-width-percent:0;mso-height-percent:0;mso-wrap-distance-left:9pt;mso-wrap-distance-top:0;mso-wrap-distance-right:9pt;mso-wrap-distance-bottom:0;mso-position-horizontal:absolute;mso-position-horizontal-relative:margin;mso-position-vertical:absolute;mso-position-vertical-relative:text;mso-width-percent:0;mso-height-percent:0;mso-width-relative:margin;mso-height-relative:margin;v-text-anchor:top" o:gfxdata="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" fillcolor="white [3201]" stroked="f" strokeweight=".5pt">
                 <v:textbox>
                   <w:txbxContent>
                     <w:p>
@@ -17223,7 +16837,7 @@
           </mc:Choice>
           <mc:Fallback>
             <w:pict>
-              <v:shape w14:anchorId="5E377E81" id="Text Box 19" o:spid="_x0000_s1038" type="#_x0000_t202" style="position:absolute;left:0;text-align:left;margin-left:55.5pt;margin-top:23.85pt;width:379.8pt;height:309.6pt;z-index:251680768;visibility:visible;mso-wrap-style:square;mso-width-percent:0;mso-height-percent:0;mso-wrap-distance-left:9pt;mso-wrap-distance-top:0;mso-wrap-distance-right:9pt;mso-wrap-distance-bottom:0;mso-position-horizontal:absolute;mso-position-horizontal-relative:text;mso-position-vertical:absolute;mso-position-vertical-relative:text;mso-width-percent:0;mso-height-percent:0;mso-width-relative:margin;mso-height-relative:margin;v-text-anchor:top" o:gfxdata="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" fillcolor="white [3201]" stroked="f" strokeweight=".5pt">
+              <v:shape w14:anchorId="5E377E81" id="Text Box 19" o:spid="_x0000_s1042" type="#_x0000_t202" style="position:absolute;left:0;text-align:left;margin-left:55.5pt;margin-top:23.85pt;width:379.8pt;height:309.6pt;z-index:251680768;visibility:visible;mso-wrap-style:square;mso-width-percent:0;mso-height-percent:0;mso-wrap-distance-left:9pt;mso-wrap-distance-top:0;mso-wrap-distance-right:9pt;mso-wrap-distance-bottom:0;mso-position-horizontal:absolute;mso-position-horizontal-relative:text;mso-position-vertical:absolute;mso-position-vertical-relative:text;mso-width-percent:0;mso-height-percent:0;mso-width-relative:margin;mso-height-relative:margin;v-text-anchor:top" o:gfxdata="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" fillcolor="white [3201]" stroked="f" strokeweight=".5pt">
                 <v:textbox>
                   <w:txbxContent>
                     <w:p>
@@ -17618,7 +17232,7 @@
           </mc:Choice>
           <mc:Fallback>
             <w:pict>
-              <v:shape w14:anchorId="4A29B401" id="Text Box 268" o:spid="_x0000_s1039" type="#_x0000_t202" style="position:absolute;left:0;text-align:left;margin-left:36.9pt;margin-top:9.55pt;width:415.2pt;height:321pt;z-index:251692032;visibility:visible;mso-wrap-style:square;mso-width-percent:0;mso-height-percent:0;mso-wrap-distance-left:9pt;mso-wrap-distance-top:0;mso-wrap-distance-right:9pt;mso-wrap-distance-bottom:0;mso-position-horizontal:absolute;mso-position-horizontal-relative:text;mso-position-vertical:absolute;mso-position-vertical-relative:text;mso-width-percent:0;mso-height-percent:0;mso-width-relative:margin;mso-height-relative:margin;v-text-anchor:top" o:gfxdata="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" fillcolor="white [3201]" stroked="f" strokeweight=".5pt">
+              <v:shape w14:anchorId="4A29B401" id="Text Box 268" o:spid="_x0000_s1043" type="#_x0000_t202" style="position:absolute;left:0;text-align:left;margin-left:36.9pt;margin-top:9.55pt;width:415.2pt;height:321pt;z-index:251692032;visibility:visible;mso-wrap-style:square;mso-width-percent:0;mso-height-percent:0;mso-wrap-distance-left:9pt;mso-wrap-distance-top:0;mso-wrap-distance-right:9pt;mso-wrap-distance-bottom:0;mso-position-horizontal:absolute;mso-position-horizontal-relative:text;mso-position-vertical:absolute;mso-position-vertical-relative:text;mso-width-percent:0;mso-height-percent:0;mso-width-relative:margin;mso-height-relative:margin;v-text-anchor:top" o:gfxdata="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" fillcolor="white [3201]" stroked="f" strokeweight=".5pt">
                 <v:textbox>
                   <w:txbxContent>
                     <w:p>
@@ -18038,7 +17652,7 @@
           </mc:Choice>
           <mc:Fallback>
             <w:pict>
-              <v:shape w14:anchorId="30E2AE31" id="Text Box 23" o:spid="_x0000_s1040" type="#_x0000_t202" style="position:absolute;left:0;text-align:left;margin-left:-5.7pt;margin-top:14.25pt;width:493.2pt;height:674.35pt;z-index:251682816;visibility:visible;mso-wrap-style:square;mso-width-percent:0;mso-height-percent:0;mso-wrap-distance-left:9pt;mso-wrap-distance-top:0;mso-wrap-distance-right:9pt;mso-wrap-distance-bottom:0;mso-position-horizontal:absolute;mso-position-horizontal-relative:text;mso-position-vertical:absolute;mso-position-vertical-relative:text;mso-width-percent:0;mso-height-percent:0;mso-width-relative:margin;mso-height-relative:margin;v-text-anchor:top" o:gfxdata="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" fillcolor="white [3201]" stroked="f" strokeweight=".5pt">
+              <v:shape w14:anchorId="30E2AE31" id="Text Box 23" o:spid="_x0000_s1044" type="#_x0000_t202" style="position:absolute;left:0;text-align:left;margin-left:-5.7pt;margin-top:14.25pt;width:493.2pt;height:674.35pt;z-index:251682816;visibility:visible;mso-wrap-style:square;mso-width-percent:0;mso-height-percent:0;mso-wrap-distance-left:9pt;mso-wrap-distance-top:0;mso-wrap-distance-right:9pt;mso-wrap-distance-bottom:0;mso-position-horizontal:absolute;mso-position-horizontal-relative:text;mso-position-vertical:absolute;mso-position-vertical-relative:text;mso-width-percent:0;mso-height-percent:0;mso-width-relative:margin;mso-height-relative:margin;v-text-anchor:top" o:gfxdata="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" fillcolor="white [3201]" stroked="f" strokeweight=".5pt">
                 <v:textbox>
                   <w:txbxContent>
                     <w:p>
@@ -18576,7 +18190,7 @@
           </mc:Choice>
           <mc:Fallback>
             <w:pict>
-              <v:shape w14:anchorId="0A181213" id="Text Box 31" o:spid="_x0000_s1041" type="#_x0000_t202" style="position:absolute;left:0;text-align:left;margin-left:51.3pt;margin-top:27.65pt;width:375pt;height:315pt;z-index:251684864;visibility:visible;mso-wrap-style:square;mso-width-percent:0;mso-height-percent:0;mso-wrap-distance-left:9pt;mso-wrap-distance-top:0;mso-wrap-distance-right:9pt;mso-wrap-distance-bottom:0;mso-position-horizontal:absolute;mso-position-horizontal-relative:text;mso-position-vertical:absolute;mso-position-vertical-relative:text;mso-width-percent:0;mso-height-percent:0;mso-width-relative:margin;mso-height-relative:margin;v-text-anchor:top" o:gfxdata="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" fillcolor="white [3201]" stroked="f" strokeweight=".5pt">
+              <v:shape w14:anchorId="0A181213" id="Text Box 31" o:spid="_x0000_s1045" type="#_x0000_t202" style="position:absolute;left:0;text-align:left;margin-left:51.3pt;margin-top:27.65pt;width:375pt;height:315pt;z-index:251684864;visibility:visible;mso-wrap-style:square;mso-width-percent:0;mso-height-percent:0;mso-wrap-distance-left:9pt;mso-wrap-distance-top:0;mso-wrap-distance-right:9pt;mso-wrap-distance-bottom:0;mso-position-horizontal:absolute;mso-position-horizontal-relative:text;mso-position-vertical:absolute;mso-position-vertical-relative:text;mso-width-percent:0;mso-height-percent:0;mso-width-relative:margin;mso-height-relative:margin;v-text-anchor:top" o:gfxdata="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" fillcolor="white [3201]" stroked="f" strokeweight=".5pt">
                 <v:textbox>
                   <w:txbxContent>
                     <w:p>
@@ -18935,7 +18549,7 @@
           </mc:Choice>
           <mc:Fallback>
             <w:pict>
-              <v:shape w14:anchorId="2847122E" id="Text Box 66" o:spid="_x0000_s1042" type="#_x0000_t202" style="position:absolute;left:0;text-align:left;margin-left:47.1pt;margin-top:27.25pt;width:393pt;height:368.4pt;z-index:251685888;visibility:visible;mso-wrap-style:square;mso-width-percent:0;mso-height-percent:0;mso-wrap-distance-left:9pt;mso-wrap-distance-top:0;mso-wrap-distance-right:9pt;mso-wrap-distance-bottom:0;mso-position-horizontal:absolute;mso-position-horizontal-relative:text;mso-position-vertical:absolute;mso-position-vertical-relative:text;mso-width-percent:0;mso-height-percent:0;mso-width-relative:margin;mso-height-relative:margin;v-text-anchor:top" o:gfxdata="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" fillcolor="white [3201]" stroked="f" strokeweight=".5pt">
+              <v:shape w14:anchorId="2847122E" id="Text Box 66" o:spid="_x0000_s1046" type="#_x0000_t202" style="position:absolute;left:0;text-align:left;margin-left:47.1pt;margin-top:27.25pt;width:393pt;height:368.4pt;z-index:251685888;visibility:visible;mso-wrap-style:square;mso-width-percent:0;mso-height-percent:0;mso-wrap-distance-left:9pt;mso-wrap-distance-top:0;mso-wrap-distance-right:9pt;mso-wrap-distance-bottom:0;mso-position-horizontal:absolute;mso-position-horizontal-relative:text;mso-position-vertical:absolute;mso-position-vertical-relative:text;mso-width-percent:0;mso-height-percent:0;mso-width-relative:margin;mso-height-relative:margin;v-text-anchor:top" o:gfxdata="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" fillcolor="white [3201]" stroked="f" strokeweight=".5pt">
                 <v:textbox>
                   <w:txbxContent>
                     <w:p>
@@ -19336,7 +18950,7 @@
           </mc:Choice>
           <mc:Fallback>
             <w:pict>
-              <v:shape w14:anchorId="11C0F08E" id="Text Box 68" o:spid="_x0000_s1043" type="#_x0000_t202" style="position:absolute;left:0;text-align:left;margin-left:-18.9pt;margin-top:11.45pt;width:520.2pt;height:315.6pt;z-index:251686912;visibility:visible;mso-wrap-style:square;mso-width-percent:0;mso-height-percent:0;mso-wrap-distance-left:9pt;mso-wrap-distance-top:0;mso-wrap-distance-right:9pt;mso-wrap-distance-bottom:0;mso-position-horizontal:absolute;mso-position-horizontal-relative:margin;mso-position-vertical:absolute;mso-position-vertical-relative:text;mso-width-percent:0;mso-height-percent:0;mso-width-relative:margin;mso-height-relative:margin;v-text-anchor:top" o:gfxdata="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" filled="f" stroked="f" strokeweight=".5pt">
+              <v:shape w14:anchorId="11C0F08E" id="Text Box 68" o:spid="_x0000_s1047" type="#_x0000_t202" style="position:absolute;left:0;text-align:left;margin-left:-18.9pt;margin-top:11.45pt;width:520.2pt;height:315.6pt;z-index:251686912;visibility:visible;mso-wrap-style:square;mso-width-percent:0;mso-height-percent:0;mso-wrap-distance-left:9pt;mso-wrap-distance-top:0;mso-wrap-distance-right:9pt;mso-wrap-distance-bottom:0;mso-position-horizontal:absolute;mso-position-horizontal-relative:margin;mso-position-vertical:absolute;mso-position-vertical-relative:text;mso-width-percent:0;mso-height-percent:0;mso-width-relative:margin;mso-height-relative:margin;v-text-anchor:top" o:gfxdata="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" filled="f" stroked="f" strokeweight=".5pt">
                 <v:textbox>
                   <w:txbxContent>
                     <w:p>
@@ -19771,7 +19385,7 @@
           </mc:Choice>
           <mc:Fallback>
             <w:pict>
-              <v:shape w14:anchorId="14482A1D" id="Text Box 272" o:spid="_x0000_s1044" type="#_x0000_t202" style="position:absolute;left:0;text-align:left;margin-left:-25.5pt;margin-top:27.55pt;width:526.8pt;height:325.2pt;z-index:251693056;visibility:visible;mso-wrap-style:square;mso-height-percent:0;mso-wrap-distance-left:9pt;mso-wrap-distance-top:0;mso-wrap-distance-right:9pt;mso-wrap-distance-bottom:0;mso-position-horizontal:absolute;mso-position-horizontal-relative:text;mso-position-vertical:absolute;mso-position-vertical-relative:text;mso-height-percent:0;mso-height-relative:margin;v-text-anchor:top" o:gfxdata="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" fillcolor="white [3201]" stroked="f" strokeweight=".5pt">
+              <v:shape w14:anchorId="14482A1D" id="Text Box 272" o:spid="_x0000_s1048" type="#_x0000_t202" style="position:absolute;left:0;text-align:left;margin-left:-25.5pt;margin-top:27.55pt;width:526.8pt;height:325.2pt;z-index:251693056;visibility:visible;mso-wrap-style:square;mso-height-percent:0;mso-wrap-distance-left:9pt;mso-wrap-distance-top:0;mso-wrap-distance-right:9pt;mso-wrap-distance-bottom:0;mso-position-horizontal:absolute;mso-position-horizontal-relative:text;mso-position-vertical:absolute;mso-position-vertical-relative:text;mso-height-percent:0;mso-height-relative:margin;v-text-anchor:top" o:gfxdata="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" fillcolor="white [3201]" stroked="f" strokeweight=".5pt">
                 <v:textbox>
                   <w:txbxContent>
                     <w:p>
@@ -21635,10 +21249,7 @@
               <w:cnfStyle w:val="000000000000" w:firstRow="0" w:lastRow="0" w:firstColumn="0" w:lastColumn="0" w:oddVBand="0" w:evenVBand="0" w:oddHBand="0" w:evenHBand="0" w:firstRowFirstColumn="0" w:firstRowLastColumn="0" w:lastRowFirstColumn="0" w:lastRowLastColumn="0"/>
             </w:pPr>
             <w:r>
-              <w:t>M</w:t>
-            </w:r>
-            <w:r>
-              <w:t>ediumblob</w:t>
+              <w:t>Mediumblob</w:t>
             </w:r>
           </w:p>
         </w:tc>
@@ -34335,7 +33946,7 @@
           </mc:Choice>
           <mc:Fallback>
             <w:pict>
-              <v:shape w14:anchorId="3A644B71" id="Text Box 11" o:spid="_x0000_s1045" type="#_x0000_t202" style="position:absolute;left:0;text-align:left;margin-left:-9.8pt;margin-top:14.45pt;width:502.35pt;height:590.7pt;z-index:251688960;visibility:visible;mso-wrap-style:square;mso-width-percent:0;mso-height-percent:0;mso-wrap-distance-left:9pt;mso-wrap-distance-top:0;mso-wrap-distance-right:9pt;mso-wrap-distance-bottom:0;mso-position-horizontal:absolute;mso-position-horizontal-relative:text;mso-position-vertical:absolute;mso-position-vertical-relative:text;mso-width-percent:0;mso-height-percent:0;mso-width-relative:margin;mso-height-relative:margin;v-text-anchor:top" o:gfxdata="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" fillcolor="white [3201]" stroked="f" strokeweight=".5pt">
+              <v:shape w14:anchorId="3A644B71" id="Text Box 11" o:spid="_x0000_s1049" type="#_x0000_t202" style="position:absolute;left:0;text-align:left;margin-left:-9.8pt;margin-top:14.45pt;width:502.35pt;height:590.7pt;z-index:251688960;visibility:visible;mso-wrap-style:square;mso-width-percent:0;mso-height-percent:0;mso-wrap-distance-left:9pt;mso-wrap-distance-top:0;mso-wrap-distance-right:9pt;mso-wrap-distance-bottom:0;mso-position-horizontal:absolute;mso-position-horizontal-relative:text;mso-position-vertical:absolute;mso-position-vertical-relative:text;mso-width-percent:0;mso-height-percent:0;mso-width-relative:margin;mso-height-relative:margin;v-text-anchor:top" o:gfxdata="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" fillcolor="white [3201]" stroked="f" strokeweight=".5pt">
                 <v:textbox>
                   <w:txbxContent>
                     <w:p>
@@ -34772,18 +34383,200 @@
           <w:bCs/>
         </w:rPr>
       </w:pPr>
-    </w:p>
-    <w:p>
-      <w:pPr>
-        <w:pStyle w:val="NormalWeb"/>
-        <w:shd w:val="clear" w:color="auto" w:fill="FFFFFF"/>
-        <w:spacing w:before="0" w:beforeAutospacing="0"/>
-        <w:jc w:val="both"/>
-        <w:rPr>
-          <w:b/>
-          <w:bCs/>
-        </w:rPr>
-      </w:pPr>
+      <w:r>
+        <w:rPr>
+          <w:b/>
+          <w:bCs/>
+          <w:noProof/>
+        </w:rPr>
+        <w:lastRenderedPageBreak/>
+        <mc:AlternateContent>
+          <mc:Choice Requires="wps">
+            <w:drawing>
+              <wp:anchor distT="0" distB="0" distL="114300" distR="114300" simplePos="0" relativeHeight="251694080" behindDoc="0" locked="0" layoutInCell="1" allowOverlap="1" wp14:anchorId="0094803A" wp14:editId="7D4E42B8">
+                <wp:simplePos x="0" y="0"/>
+                <wp:positionH relativeFrom="column">
+                  <wp:posOffset>-385982</wp:posOffset>
+                </wp:positionH>
+                <wp:positionV relativeFrom="paragraph">
+                  <wp:posOffset>-253170</wp:posOffset>
+                </wp:positionV>
+                <wp:extent cx="6799384" cy="9801225"/>
+                <wp:effectExtent l="0" t="0" r="0" b="0"/>
+                <wp:wrapNone/>
+                <wp:docPr id="7" name="Text Box 7"/>
+                <wp:cNvGraphicFramePr/>
+                <a:graphic xmlns:a="http://schemas.openxmlformats.org/drawingml/2006/main">
+                  <a:graphicData uri="http://schemas.microsoft.com/office/word/2010/wordprocessingShape">
+                    <wps:wsp>
+                      <wps:cNvSpPr txBox="1"/>
+                      <wps:spPr>
+                        <a:xfrm>
+                          <a:off x="0" y="0"/>
+                          <a:ext cx="6799384" cy="9801225"/>
+                        </a:xfrm>
+                        <a:prstGeom prst="rect">
+                          <a:avLst/>
+                        </a:prstGeom>
+                        <a:noFill/>
+                        <a:ln w="6350">
+                          <a:noFill/>
+                        </a:ln>
+                      </wps:spPr>
+                      <wps:txbx>
+                        <w:txbxContent>
+                          <w:p>
+                            <w:r>
+                              <w:rPr>
+                                <w:b w:val="0"/>
+                                <w:bCs/>
+                                <w:noProof/>
+                              </w:rPr>
+                              <w:drawing>
+                                <wp:inline distT="0" distB="0" distL="0" distR="0" wp14:anchorId="2519C662" wp14:editId="658B20DA">
+                                  <wp:extent cx="6675120" cy="9659815"/>
+                                  <wp:effectExtent l="0" t="0" r="0" b="0"/>
+                                  <wp:docPr id="4" name="Graphic 4"/>
+                                  <wp:cNvGraphicFramePr>
+                                    <a:graphicFrameLocks xmlns:a="http://schemas.openxmlformats.org/drawingml/2006/main" noChangeAspect="1"/>
+                                  </wp:cNvGraphicFramePr>
+                                  <a:graphic xmlns:a="http://schemas.openxmlformats.org/drawingml/2006/main">
+                                    <a:graphicData uri="http://schemas.openxmlformats.org/drawingml/2006/picture">
+                                      <pic:pic xmlns:pic="http://schemas.openxmlformats.org/drawingml/2006/picture">
+                                        <pic:nvPicPr>
+                                          <pic:cNvPr id="4" name="Graphic 4"/>
+                                          <pic:cNvPicPr/>
+                                        </pic:nvPicPr>
+                                        <pic:blipFill rotWithShape="1">
+                                          <a:blip r:embed="rId19">
+                                            <a:extLst>
+                                              <a:ext uri="{28A0092B-C50C-407E-A947-70E740481C1C}">
+                                                <a14:useLocalDpi xmlns:a14="http://schemas.microsoft.com/office/drawing/2010/main" val="0"/>
+                                              </a:ext>
+                                              <a:ext uri="{96DAC541-7B7A-43D3-8B79-37D633B846F1}">
+                                                <asvg:svgBlip xmlns:asvg="http://schemas.microsoft.com/office/drawing/2016/SVG/main" r:embed="rId20"/>
+                                              </a:ext>
+                                            </a:extLst>
+                                          </a:blip>
+                                          <a:srcRect l="4885" t="2602" r="3680" b="4751"/>
+                                          <a:stretch/>
+                                        </pic:blipFill>
+                                        <pic:spPr bwMode="auto">
+                                          <a:xfrm>
+                                            <a:off x="0" y="0"/>
+                                            <a:ext cx="6688537" cy="9679231"/>
+                                          </a:xfrm>
+                                          <a:prstGeom prst="rect">
+                                            <a:avLst/>
+                                          </a:prstGeom>
+                                          <a:ln>
+                                            <a:noFill/>
+                                          </a:ln>
+                                          <a:extLst>
+                                            <a:ext uri="{53640926-AAD7-44D8-BBD7-CCE9431645EC}">
+                                              <a14:shadowObscured xmlns:a14="http://schemas.microsoft.com/office/drawing/2010/main"/>
+                                            </a:ext>
+                                          </a:extLst>
+                                        </pic:spPr>
+                                      </pic:pic>
+                                    </a:graphicData>
+                                  </a:graphic>
+                                </wp:inline>
+                              </w:drawing>
+                            </w:r>
+                          </w:p>
+                        </w:txbxContent>
+                      </wps:txbx>
+                      <wps:bodyPr rot="0" spcFirstLastPara="0" vertOverflow="overflow" horzOverflow="overflow" vert="horz" wrap="square" lIns="91440" tIns="45720" rIns="91440" bIns="45720" numCol="1" spcCol="0" rtlCol="0" fromWordArt="0" anchor="t" anchorCtr="0" forceAA="0" compatLnSpc="1">
+                        <a:prstTxWarp prst="textNoShape">
+                          <a:avLst/>
+                        </a:prstTxWarp>
+                        <a:noAutofit/>
+                      </wps:bodyPr>
+                    </wps:wsp>
+                  </a:graphicData>
+                </a:graphic>
+                <wp14:sizeRelH relativeFrom="margin">
+                  <wp14:pctWidth>0</wp14:pctWidth>
+                </wp14:sizeRelH>
+                <wp14:sizeRelV relativeFrom="margin">
+                  <wp14:pctHeight>0</wp14:pctHeight>
+                </wp14:sizeRelV>
+              </wp:anchor>
+            </w:drawing>
+          </mc:Choice>
+          <mc:Fallback>
+            <w:pict>
+              <v:shape w14:anchorId="0094803A" id="Text Box 7" o:spid="_x0000_s1050" type="#_x0000_t202" style="position:absolute;left:0;text-align:left;margin-left:-30.4pt;margin-top:-19.95pt;width:535.4pt;height:771.75pt;z-index:251694080;visibility:visible;mso-wrap-style:square;mso-width-percent:0;mso-height-percent:0;mso-wrap-distance-left:9pt;mso-wrap-distance-top:0;mso-wrap-distance-right:9pt;mso-wrap-distance-bottom:0;mso-position-horizontal:absolute;mso-position-horizontal-relative:text;mso-position-vertical:absolute;mso-position-vertical-relative:text;mso-width-percent:0;mso-height-percent:0;mso-width-relative:margin;mso-height-relative:margin;v-text-anchor:top" o:gfxdata="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" filled="f" stroked="f" strokeweight=".5pt">
+                <v:textbox>
+                  <w:txbxContent>
+                    <w:p>
+                      <w:r>
+                        <w:rPr>
+                          <w:b w:val="0"/>
+                          <w:bCs/>
+                          <w:noProof/>
+                        </w:rPr>
+                        <w:drawing>
+                          <wp:inline distT="0" distB="0" distL="0" distR="0" wp14:anchorId="2519C662" wp14:editId="658B20DA">
+                            <wp:extent cx="6675120" cy="9659815"/>
+                            <wp:effectExtent l="0" t="0" r="0" b="0"/>
+                            <wp:docPr id="4" name="Graphic 4"/>
+                            <wp:cNvGraphicFramePr>
+                              <a:graphicFrameLocks xmlns:a="http://schemas.openxmlformats.org/drawingml/2006/main" noChangeAspect="1"/>
+                            </wp:cNvGraphicFramePr>
+                            <a:graphic xmlns:a="http://schemas.openxmlformats.org/drawingml/2006/main">
+                              <a:graphicData uri="http://schemas.openxmlformats.org/drawingml/2006/picture">
+                                <pic:pic xmlns:pic="http://schemas.openxmlformats.org/drawingml/2006/picture">
+                                  <pic:nvPicPr>
+                                    <pic:cNvPr id="4" name="Graphic 4"/>
+                                    <pic:cNvPicPr/>
+                                  </pic:nvPicPr>
+                                  <pic:blipFill rotWithShape="1">
+                                    <a:blip r:embed="rId19">
+                                      <a:extLst>
+                                        <a:ext uri="{28A0092B-C50C-407E-A947-70E740481C1C}">
+                                          <a14:useLocalDpi xmlns:a14="http://schemas.microsoft.com/office/drawing/2010/main" val="0"/>
+                                        </a:ext>
+                                        <a:ext uri="{96DAC541-7B7A-43D3-8B79-37D633B846F1}">
+                                          <asvg:svgBlip xmlns:asvg="http://schemas.microsoft.com/office/drawing/2016/SVG/main" r:embed="rId20"/>
+                                        </a:ext>
+                                      </a:extLst>
+                                    </a:blip>
+                                    <a:srcRect l="4885" t="2602" r="3680" b="4751"/>
+                                    <a:stretch/>
+                                  </pic:blipFill>
+                                  <pic:spPr bwMode="auto">
+                                    <a:xfrm>
+                                      <a:off x="0" y="0"/>
+                                      <a:ext cx="6688537" cy="9679231"/>
+                                    </a:xfrm>
+                                    <a:prstGeom prst="rect">
+                                      <a:avLst/>
+                                    </a:prstGeom>
+                                    <a:ln>
+                                      <a:noFill/>
+                                    </a:ln>
+                                    <a:extLst>
+                                      <a:ext uri="{53640926-AAD7-44D8-BBD7-CCE9431645EC}">
+                                        <a14:shadowObscured xmlns:a14="http://schemas.microsoft.com/office/drawing/2010/main"/>
+                                      </a:ext>
+                                    </a:extLst>
+                                  </pic:spPr>
+                                </pic:pic>
+                              </a:graphicData>
+                            </a:graphic>
+                          </wp:inline>
+                        </w:drawing>
+                      </w:r>
+                    </w:p>
+                  </w:txbxContent>
+                </v:textbox>
+              </v:shape>
+            </w:pict>
+          </mc:Fallback>
+        </mc:AlternateContent>
+      </w:r>
     </w:p>
     <w:p>
       <w:pPr>
@@ -35122,6 +34915,7 @@
           <w:sz w:val="32"/>
           <w:szCs w:val="32"/>
         </w:rPr>
+        <w:lastRenderedPageBreak/>
         <w:t xml:space="preserve"> </w:t>
       </w:r>
       <w:r>
@@ -36118,7 +35912,6 @@
           <w:sz w:val="24"/>
           <w:szCs w:val="24"/>
         </w:rPr>
-        <w:lastRenderedPageBreak/>
         <w:t>Outputs</w:t>
       </w:r>
     </w:p>
@@ -36145,6 +35938,7 @@
           <w:sz w:val="24"/>
           <w:szCs w:val="24"/>
         </w:rPr>
+        <w:lastRenderedPageBreak/>
         <w:t xml:space="preserve">Implementation </w:t>
       </w:r>
       <w:r>
@@ -36180,16 +35974,14 @@
         <w:rPr>
           <w:rFonts w:ascii="Times New Roman" w:hAnsi="Times New Roman" w:cs="Times New Roman"/>
           <w:color w:val="auto"/>
-          <w:sz w:val="24"/>
-          <w:szCs w:val="24"/>
+          <w:szCs w:val="28"/>
         </w:rPr>
       </w:pPr>
       <w:r>
         <w:rPr>
           <w:rFonts w:ascii="Times New Roman" w:hAnsi="Times New Roman" w:cs="Times New Roman"/>
           <w:color w:val="auto"/>
-          <w:sz w:val="24"/>
-          <w:szCs w:val="24"/>
+          <w:szCs w:val="28"/>
         </w:rPr>
         <w:t xml:space="preserve">Staff </w:t>
       </w:r>
@@ -36197,8 +35989,7 @@
         <w:rPr>
           <w:rFonts w:ascii="Times New Roman" w:hAnsi="Times New Roman" w:cs="Times New Roman"/>
           <w:color w:val="auto"/>
-          <w:sz w:val="24"/>
-          <w:szCs w:val="24"/>
+          <w:szCs w:val="28"/>
         </w:rPr>
         <w:t xml:space="preserve">Module </w:t>
       </w:r>
@@ -36371,73 +36162,6 @@
     </w:p>
     <w:p>
       <w:pPr>
-        <w:ind w:left="709"/>
-        <w:rPr>
-          <w:rFonts w:ascii="Times New Roman" w:hAnsi="Times New Roman" w:cs="Times New Roman"/>
-          <w:color w:val="auto"/>
-          <w:sz w:val="22"/>
-          <w:szCs w:val="18"/>
-        </w:rPr>
-      </w:pPr>
-    </w:p>
-    <w:p>
-      <w:pPr>
-        <w:ind w:left="709"/>
-        <w:rPr>
-          <w:rFonts w:ascii="Times New Roman" w:hAnsi="Times New Roman" w:cs="Times New Roman"/>
-          <w:color w:val="auto"/>
-          <w:sz w:val="22"/>
-          <w:szCs w:val="18"/>
-        </w:rPr>
-      </w:pPr>
-    </w:p>
-    <w:p>
-      <w:pPr>
-        <w:ind w:left="709"/>
-        <w:rPr>
-          <w:rFonts w:ascii="Times New Roman" w:hAnsi="Times New Roman" w:cs="Times New Roman"/>
-          <w:color w:val="auto"/>
-          <w:sz w:val="22"/>
-          <w:szCs w:val="18"/>
-        </w:rPr>
-      </w:pPr>
-    </w:p>
-    <w:p>
-      <w:pPr>
-        <w:ind w:left="709"/>
-        <w:rPr>
-          <w:rFonts w:ascii="Times New Roman" w:hAnsi="Times New Roman" w:cs="Times New Roman"/>
-          <w:color w:val="auto"/>
-          <w:sz w:val="22"/>
-          <w:szCs w:val="18"/>
-        </w:rPr>
-      </w:pPr>
-    </w:p>
-    <w:p>
-      <w:pPr>
-        <w:ind w:left="709"/>
-        <w:rPr>
-          <w:rFonts w:ascii="Times New Roman" w:hAnsi="Times New Roman" w:cs="Times New Roman"/>
-          <w:color w:val="auto"/>
-          <w:sz w:val="22"/>
-          <w:szCs w:val="18"/>
-        </w:rPr>
-      </w:pPr>
-    </w:p>
-    <w:p>
-      <w:pPr>
-        <w:ind w:left="709"/>
-        <w:rPr>
-          <w:rFonts w:ascii="Times New Roman" w:hAnsi="Times New Roman" w:cs="Times New Roman"/>
-          <w:color w:val="auto"/>
-          <w:sz w:val="22"/>
-          <w:szCs w:val="18"/>
-        </w:rPr>
-      </w:pPr>
-    </w:p>
-    <w:p>
-      <w:pPr>
-        <w:ind w:left="709"/>
         <w:rPr>
           <w:rFonts w:ascii="Times New Roman" w:hAnsi="Times New Roman" w:cs="Times New Roman"/>
           <w:color w:val="auto"/>
@@ -36612,14 +36336,14 @@
       </w:pPr>
     </w:p>
     <w:sectPr>
-      <w:footerReference w:type="default" r:id="rId19"/>
+      <w:footerReference w:type="default" r:id="rId21"/>
       <w:pgSz w:w="11906" w:h="16838" w:code="9"/>
       <w:pgMar w:top="851" w:right="992" w:bottom="851" w:left="1134" w:header="113" w:footer="170" w:gutter="0"/>
       <w:pgBorders w:offsetFrom="page">
-        <w:top w:val="single" w:sz="12" w:space="24" w:color="auto"/>
-        <w:left w:val="single" w:sz="12" w:space="24" w:color="auto"/>
-        <w:bottom w:val="single" w:sz="12" w:space="24" w:color="auto"/>
-        <w:right w:val="single" w:sz="12" w:space="24" w:color="auto"/>
+        <w:top w:val="single" w:sz="18" w:space="24" w:color="auto"/>
+        <w:left w:val="single" w:sz="18" w:space="24" w:color="auto"/>
+        <w:bottom w:val="single" w:sz="18" w:space="24" w:color="auto"/>
+        <w:right w:val="single" w:sz="18" w:space="24" w:color="auto"/>
       </w:pgBorders>
       <w:cols w:space="708"/>
       <w:docGrid w:linePitch="382"/>

</xml_diff>